<commit_message>
Agrego casos de uso, modifico SRS
Agrego casos de uso, modifico SRS
</commit_message>
<xml_diff>
--- a/Casos de Uso/Modelo de Casos de Uso Iniciar Juego v1.docx
+++ b/Casos de Uso/Modelo de Casos de Uso Iniciar Juego v1.docx
@@ -2348,19 +2348,7 @@
         </w:numPr>
       </w:pPr>
       <w:r>
-        <w:t>CU0</w:t>
-      </w:r>
-      <w:r>
-        <w:t>2</w:t>
-      </w:r>
-      <w:r>
-        <w:t xml:space="preserve">: </w:t>
-      </w:r>
-      <w:r>
-        <w:t>Finalizar</w:t>
-      </w:r>
-      <w:r>
-        <w:t xml:space="preserve"> Juego</w:t>
+        <w:t>CU02: Finalizar Juego</w:t>
       </w:r>
     </w:p>
     <w:p>
@@ -2676,14 +2664,7 @@
           <w:color w:val="0070C0"/>
           <w:lang w:val="es-AR"/>
         </w:rPr>
-        <w:t xml:space="preserve">El Jugador </w:t>
-      </w:r>
-      <w:r>
-        <w:rPr>
-          <w:color w:val="0070C0"/>
-          <w:lang w:val="es-AR"/>
-        </w:rPr>
-        <w:t>o el Sistema finaliza el Juego.</w:t>
+        <w:t>El Jugador o el Sistema finaliza el Juego.</w:t>
       </w:r>
     </w:p>
     <w:p>
@@ -2764,14 +2745,7 @@
           <w:color w:val="0070C0"/>
           <w:lang w:val="es-AR"/>
         </w:rPr>
-        <w:t xml:space="preserve">El </w:t>
-      </w:r>
-      <w:r>
-        <w:rPr>
-          <w:color w:val="0070C0"/>
-          <w:lang w:val="es-AR"/>
-        </w:rPr>
-        <w:t>juego está en desarrollo.</w:t>
+        <w:t>El juego está en desarrollo.</w:t>
       </w:r>
     </w:p>
     <w:p>
@@ -2954,16 +2928,7 @@
       </w:pPr>
       <w:r>
         <w:lastRenderedPageBreak/>
-        <w:t>CU0</w:t>
-      </w:r>
-      <w:r>
-        <w:t>3</w:t>
-      </w:r>
-      <w:r>
-        <w:t xml:space="preserve">: </w:t>
-      </w:r>
-      <w:r>
-        <w:t>Actualizar Turno</w:t>
+        <w:t>CU03: Actualizar Turno</w:t>
       </w:r>
     </w:p>
     <w:p>
@@ -3492,16 +3457,7 @@
         </w:numPr>
       </w:pPr>
       <w:r>
-        <w:t>CU0</w:t>
-      </w:r>
-      <w:r>
-        <w:t>4</w:t>
-      </w:r>
-      <w:r>
-        <w:t xml:space="preserve">: </w:t>
-      </w:r>
-      <w:r>
-        <w:t>Seleccionar Inicio de Ficha</w:t>
+        <w:t>CU04: Seleccionar Inicio de Ficha</w:t>
       </w:r>
     </w:p>
     <w:p>
@@ -4031,19 +3987,7 @@
         </w:numPr>
       </w:pPr>
       <w:r>
-        <w:t>CU0</w:t>
-      </w:r>
-      <w:r>
-        <w:t>5</w:t>
-      </w:r>
-      <w:r>
-        <w:t xml:space="preserve">: Seleccionar </w:t>
-      </w:r>
-      <w:r>
-        <w:t>Fin</w:t>
-      </w:r>
-      <w:r>
-        <w:t xml:space="preserve"> de Ficha</w:t>
+        <w:t>CU05: Seleccionar Fin de Ficha</w:t>
       </w:r>
     </w:p>
     <w:p>
@@ -4572,19 +4516,7 @@
         </w:numPr>
       </w:pPr>
       <w:r>
-        <w:t>CU0</w:t>
-      </w:r>
-      <w:r>
-        <w:t>6</w:t>
-      </w:r>
-      <w:r>
-        <w:t xml:space="preserve">: </w:t>
-      </w:r>
-      <w:r>
-        <w:t>Comer</w:t>
-      </w:r>
-      <w:r>
-        <w:t xml:space="preserve"> Ficha</w:t>
+        <w:t>CU06: Comer Ficha</w:t>
       </w:r>
     </w:p>
     <w:p>
@@ -5110,6 +5042,9 @@
         <w:pStyle w:val="SegundaLinea"/>
       </w:pPr>
       <w:r>
+        <w:t xml:space="preserve"> Sistema de </w:t>
+      </w:r>
+      <w:r>
         <w:t>Turno</w:t>
       </w:r>
     </w:p>
@@ -5139,6 +5074,16 @@
           <w:lang w:val="es-AR"/>
         </w:rPr>
       </w:pPr>
+      <w:r>
+        <w:rPr>
+          <w:noProof/>
+        </w:rPr>
+        <w:pict w14:anchorId="5F98F753">
+          <v:shape id="Picture 1" o:spid="_x0000_i1027" type="#_x0000_t75" style="width:328.5pt;height:210.75pt;visibility:visible;mso-wrap-style:square">
+            <v:imagedata r:id="rId9" o:title=""/>
+          </v:shape>
+        </w:pict>
+      </w:r>
     </w:p>
     <w:p>
       <w:pPr>
@@ -5166,7 +5111,16 @@
         </w:numPr>
       </w:pPr>
       <w:r>
-        <w:t>CU01: Iniciar Juego</w:t>
+        <w:t>CU0</w:t>
+      </w:r>
+      <w:r>
+        <w:t>7</w:t>
+      </w:r>
+      <w:r>
+        <w:t xml:space="preserve">: Iniciar </w:t>
+      </w:r>
+      <w:r>
+        <w:t>Contador</w:t>
       </w:r>
     </w:p>
     <w:p>
@@ -5238,6 +5192,7 @@
                 <w:szCs w:val="24"/>
                 <w:lang w:val="es-ES_tradnl"/>
               </w:rPr>
+              <w:lastRenderedPageBreak/>
               <w:t>Versión</w:t>
             </w:r>
           </w:p>
@@ -5469,6 +5424,7 @@
           <w:lang w:val="es-ES_tradnl"/>
         </w:rPr>
       </w:pPr>
+      <w:proofErr w:type="gramStart"/>
       <w:r>
         <w:rPr>
           <w:sz w:val="24"/>
@@ -5484,6 +5440,7 @@
         </w:rPr>
         <w:t>.</w:t>
       </w:r>
+      <w:proofErr w:type="gramEnd"/>
     </w:p>
     <w:p>
       <w:pPr>
@@ -5519,7 +5476,14 @@
           <w:color w:val="0070C0"/>
           <w:lang w:val="es-AR"/>
         </w:rPr>
-        <w:t>Jugador.</w:t>
+        <w:t>Sistema de Turno</w:t>
+      </w:r>
+      <w:r>
+        <w:rPr>
+          <w:color w:val="0070C0"/>
+          <w:lang w:val="es-AR"/>
+        </w:rPr>
+        <w:t>.</w:t>
       </w:r>
     </w:p>
     <w:p>
@@ -5607,7 +5571,6 @@
           <w:szCs w:val="24"/>
           <w:lang w:val="es-ES_tradnl"/>
         </w:rPr>
-        <w:lastRenderedPageBreak/>
         <w:t>No Aplica</w:t>
       </w:r>
     </w:p>
@@ -5730,6 +5693,303 @@
     </w:p>
     <w:p>
       <w:pPr>
+        <w:pStyle w:val="TerceraLinea"/>
+        <w:numPr>
+          <w:ilvl w:val="3"/>
+          <w:numId w:val="29"/>
+        </w:numPr>
+      </w:pPr>
+      <w:r>
+        <w:t>CU0</w:t>
+      </w:r>
+      <w:r>
+        <w:t>8</w:t>
+      </w:r>
+      <w:r>
+        <w:t xml:space="preserve">: </w:t>
+      </w:r>
+      <w:r>
+        <w:t>Indicar Estado</w:t>
+      </w:r>
+    </w:p>
+    <w:p>
+      <w:pPr>
+        <w:numPr>
+          <w:ilvl w:val="1"/>
+          <w:numId w:val="34"/>
+        </w:numPr>
+        <w:spacing w:after="120" w:line="256" w:lineRule="auto"/>
+        <w:ind w:left="1434" w:hanging="357"/>
+        <w:rPr>
+          <w:sz w:val="24"/>
+          <w:szCs w:val="24"/>
+          <w:lang w:val="es-ES_tradnl"/>
+        </w:rPr>
+      </w:pPr>
+      <w:r>
+        <w:rPr>
+          <w:sz w:val="24"/>
+          <w:szCs w:val="24"/>
+          <w:lang w:val="es-ES_tradnl"/>
+        </w:rPr>
+        <w:t>Historial de versiones del CU:</w:t>
+      </w:r>
+    </w:p>
+    <w:tbl>
+      <w:tblPr>
+        <w:tblW w:w="0" w:type="auto"/>
+        <w:tblInd w:w="648" w:type="dxa"/>
+        <w:tblBorders>
+          <w:top w:val="single" w:sz="4" w:space="0" w:color="auto"/>
+          <w:left w:val="single" w:sz="4" w:space="0" w:color="auto"/>
+          <w:bottom w:val="single" w:sz="4" w:space="0" w:color="auto"/>
+          <w:right w:val="single" w:sz="4" w:space="0" w:color="auto"/>
+          <w:insideH w:val="single" w:sz="4" w:space="0" w:color="auto"/>
+          <w:insideV w:val="single" w:sz="4" w:space="0" w:color="auto"/>
+        </w:tblBorders>
+        <w:tblLook w:val="01E0" w:firstRow="1" w:lastRow="1" w:firstColumn="1" w:lastColumn="1" w:noHBand="0" w:noVBand="0"/>
+      </w:tblPr>
+      <w:tblGrid>
+        <w:gridCol w:w="997"/>
+        <w:gridCol w:w="1497"/>
+        <w:gridCol w:w="3101"/>
+        <w:gridCol w:w="2585"/>
+      </w:tblGrid>
+      <w:tr>
+        <w:tc>
+          <w:tcPr>
+            <w:tcW w:w="997" w:type="dxa"/>
+            <w:tcBorders>
+              <w:top w:val="single" w:sz="4" w:space="0" w:color="auto"/>
+              <w:left w:val="single" w:sz="4" w:space="0" w:color="auto"/>
+              <w:bottom w:val="single" w:sz="4" w:space="0" w:color="auto"/>
+              <w:right w:val="single" w:sz="4" w:space="0" w:color="auto"/>
+            </w:tcBorders>
+            <w:hideMark/>
+          </w:tcPr>
+          <w:p>
+            <w:pPr>
+              <w:rPr>
+                <w:sz w:val="24"/>
+                <w:szCs w:val="24"/>
+                <w:lang w:val="es-ES_tradnl"/>
+              </w:rPr>
+            </w:pPr>
+            <w:r>
+              <w:rPr>
+                <w:sz w:val="24"/>
+                <w:szCs w:val="24"/>
+                <w:lang w:val="es-ES_tradnl"/>
+              </w:rPr>
+              <w:t>Versión</w:t>
+            </w:r>
+          </w:p>
+        </w:tc>
+        <w:tc>
+          <w:tcPr>
+            <w:tcW w:w="1497" w:type="dxa"/>
+            <w:tcBorders>
+              <w:top w:val="single" w:sz="4" w:space="0" w:color="auto"/>
+              <w:left w:val="single" w:sz="4" w:space="0" w:color="auto"/>
+              <w:bottom w:val="single" w:sz="4" w:space="0" w:color="auto"/>
+              <w:right w:val="single" w:sz="4" w:space="0" w:color="auto"/>
+            </w:tcBorders>
+            <w:hideMark/>
+          </w:tcPr>
+          <w:p>
+            <w:pPr>
+              <w:rPr>
+                <w:sz w:val="24"/>
+                <w:szCs w:val="24"/>
+                <w:lang w:val="es-ES_tradnl"/>
+              </w:rPr>
+            </w:pPr>
+            <w:r>
+              <w:rPr>
+                <w:sz w:val="24"/>
+                <w:szCs w:val="24"/>
+                <w:lang w:val="es-ES_tradnl"/>
+              </w:rPr>
+              <w:t>Fecha</w:t>
+            </w:r>
+          </w:p>
+        </w:tc>
+        <w:tc>
+          <w:tcPr>
+            <w:tcW w:w="3101" w:type="dxa"/>
+            <w:tcBorders>
+              <w:top w:val="single" w:sz="4" w:space="0" w:color="auto"/>
+              <w:left w:val="single" w:sz="4" w:space="0" w:color="auto"/>
+              <w:bottom w:val="single" w:sz="4" w:space="0" w:color="auto"/>
+              <w:right w:val="single" w:sz="4" w:space="0" w:color="auto"/>
+            </w:tcBorders>
+            <w:hideMark/>
+          </w:tcPr>
+          <w:p>
+            <w:pPr>
+              <w:rPr>
+                <w:sz w:val="24"/>
+                <w:szCs w:val="24"/>
+                <w:lang w:val="es-ES_tradnl"/>
+              </w:rPr>
+            </w:pPr>
+            <w:r>
+              <w:rPr>
+                <w:sz w:val="24"/>
+                <w:szCs w:val="24"/>
+                <w:lang w:val="es-ES_tradnl"/>
+              </w:rPr>
+              <w:t>Descripción</w:t>
+            </w:r>
+          </w:p>
+        </w:tc>
+        <w:tc>
+          <w:tcPr>
+            <w:tcW w:w="2585" w:type="dxa"/>
+            <w:tcBorders>
+              <w:top w:val="single" w:sz="4" w:space="0" w:color="auto"/>
+              <w:left w:val="single" w:sz="4" w:space="0" w:color="auto"/>
+              <w:bottom w:val="single" w:sz="4" w:space="0" w:color="auto"/>
+              <w:right w:val="single" w:sz="4" w:space="0" w:color="auto"/>
+            </w:tcBorders>
+            <w:hideMark/>
+          </w:tcPr>
+          <w:p>
+            <w:pPr>
+              <w:rPr>
+                <w:sz w:val="24"/>
+                <w:szCs w:val="24"/>
+                <w:lang w:val="es-ES_tradnl"/>
+              </w:rPr>
+            </w:pPr>
+            <w:r>
+              <w:rPr>
+                <w:sz w:val="24"/>
+                <w:szCs w:val="24"/>
+                <w:lang w:val="es-ES_tradnl"/>
+              </w:rPr>
+              <w:t>Autor</w:t>
+            </w:r>
+          </w:p>
+        </w:tc>
+      </w:tr>
+      <w:tr>
+        <w:tc>
+          <w:tcPr>
+            <w:tcW w:w="997" w:type="dxa"/>
+            <w:tcBorders>
+              <w:top w:val="single" w:sz="4" w:space="0" w:color="auto"/>
+              <w:left w:val="single" w:sz="4" w:space="0" w:color="auto"/>
+              <w:bottom w:val="single" w:sz="4" w:space="0" w:color="auto"/>
+              <w:right w:val="single" w:sz="4" w:space="0" w:color="auto"/>
+            </w:tcBorders>
+            <w:hideMark/>
+          </w:tcPr>
+          <w:p>
+            <w:pPr>
+              <w:spacing w:after="120"/>
+              <w:rPr>
+                <w:color w:val="0070C0"/>
+                <w:lang w:val="es-AR"/>
+              </w:rPr>
+            </w:pPr>
+            <w:r>
+              <w:rPr>
+                <w:color w:val="0070C0"/>
+                <w:lang w:val="es-AR"/>
+              </w:rPr>
+              <w:t>1.0</w:t>
+            </w:r>
+          </w:p>
+        </w:tc>
+        <w:tc>
+          <w:tcPr>
+            <w:tcW w:w="1497" w:type="dxa"/>
+            <w:tcBorders>
+              <w:top w:val="single" w:sz="4" w:space="0" w:color="auto"/>
+              <w:left w:val="single" w:sz="4" w:space="0" w:color="auto"/>
+              <w:bottom w:val="single" w:sz="4" w:space="0" w:color="auto"/>
+              <w:right w:val="single" w:sz="4" w:space="0" w:color="auto"/>
+            </w:tcBorders>
+            <w:hideMark/>
+          </w:tcPr>
+          <w:p>
+            <w:pPr>
+              <w:spacing w:after="120"/>
+              <w:rPr>
+                <w:color w:val="0070C0"/>
+                <w:lang w:val="es-AR"/>
+              </w:rPr>
+            </w:pPr>
+            <w:r>
+              <w:rPr>
+                <w:color w:val="0070C0"/>
+                <w:lang w:val="es-AR"/>
+              </w:rPr>
+              <w:t>19/11/2021</w:t>
+            </w:r>
+          </w:p>
+        </w:tc>
+        <w:tc>
+          <w:tcPr>
+            <w:tcW w:w="3101" w:type="dxa"/>
+            <w:tcBorders>
+              <w:top w:val="single" w:sz="4" w:space="0" w:color="auto"/>
+              <w:left w:val="single" w:sz="4" w:space="0" w:color="auto"/>
+              <w:bottom w:val="single" w:sz="4" w:space="0" w:color="auto"/>
+              <w:right w:val="single" w:sz="4" w:space="0" w:color="auto"/>
+            </w:tcBorders>
+            <w:hideMark/>
+          </w:tcPr>
+          <w:p>
+            <w:pPr>
+              <w:spacing w:after="120"/>
+              <w:rPr>
+                <w:color w:val="0070C0"/>
+                <w:lang w:val="es-AR"/>
+              </w:rPr>
+            </w:pPr>
+            <w:r>
+              <w:rPr>
+                <w:color w:val="0070C0"/>
+                <w:lang w:val="es-AR"/>
+              </w:rPr>
+              <w:t>Creación de Documento</w:t>
+            </w:r>
+          </w:p>
+        </w:tc>
+        <w:tc>
+          <w:tcPr>
+            <w:tcW w:w="2585" w:type="dxa"/>
+            <w:tcBorders>
+              <w:top w:val="single" w:sz="4" w:space="0" w:color="auto"/>
+              <w:left w:val="single" w:sz="4" w:space="0" w:color="auto"/>
+              <w:bottom w:val="single" w:sz="4" w:space="0" w:color="auto"/>
+              <w:right w:val="single" w:sz="4" w:space="0" w:color="auto"/>
+            </w:tcBorders>
+            <w:hideMark/>
+          </w:tcPr>
+          <w:p>
+            <w:pPr>
+              <w:spacing w:after="120"/>
+              <w:rPr>
+                <w:color w:val="0070C0"/>
+                <w:lang w:val="es-AR"/>
+              </w:rPr>
+            </w:pPr>
+            <w:r>
+              <w:rPr>
+                <w:color w:val="0070C0"/>
+                <w:lang w:val="es-AR"/>
+              </w:rPr>
+              <w:t>Salvador Cirino Castrovinci</w:t>
+            </w:r>
+          </w:p>
+        </w:tc>
+      </w:tr>
+    </w:tbl>
+    <w:p>
+      <w:pPr>
         <w:spacing w:after="120" w:line="256" w:lineRule="auto"/>
         <w:rPr>
           <w:sz w:val="16"/>
@@ -5740,6 +6000,271 @@
     </w:p>
     <w:p>
       <w:pPr>
+        <w:numPr>
+          <w:ilvl w:val="1"/>
+          <w:numId w:val="34"/>
+        </w:numPr>
+        <w:spacing w:after="120" w:line="256" w:lineRule="auto"/>
+        <w:ind w:left="1434" w:hanging="357"/>
+        <w:rPr>
+          <w:sz w:val="24"/>
+          <w:szCs w:val="24"/>
+          <w:lang w:val="es-ES_tradnl"/>
+        </w:rPr>
+      </w:pPr>
+      <w:proofErr w:type="gramStart"/>
+      <w:r>
+        <w:rPr>
+          <w:sz w:val="24"/>
+          <w:szCs w:val="24"/>
+          <w:lang w:val="es-ES_tradnl"/>
+        </w:rPr>
+        <w:t>Descripción:</w:t>
+      </w:r>
+      <w:r>
+        <w:rPr>
+          <w:color w:val="0070C0"/>
+          <w:lang w:val="es-AR"/>
+        </w:rPr>
+        <w:t>.</w:t>
+      </w:r>
+      <w:proofErr w:type="gramEnd"/>
+    </w:p>
+    <w:p>
+      <w:pPr>
+        <w:numPr>
+          <w:ilvl w:val="1"/>
+          <w:numId w:val="34"/>
+        </w:numPr>
+        <w:spacing w:after="120" w:line="256" w:lineRule="auto"/>
+        <w:ind w:left="1434" w:hanging="357"/>
+        <w:rPr>
+          <w:sz w:val="24"/>
+          <w:szCs w:val="24"/>
+          <w:lang w:val="es-ES_tradnl"/>
+        </w:rPr>
+      </w:pPr>
+      <w:r>
+        <w:rPr>
+          <w:sz w:val="24"/>
+          <w:szCs w:val="24"/>
+          <w:lang w:val="es-ES_tradnl"/>
+        </w:rPr>
+        <w:t>Actores:</w:t>
+      </w:r>
+      <w:r>
+        <w:rPr>
+          <w:color w:val="0070C0"/>
+          <w:lang w:val="es-AR"/>
+        </w:rPr>
+        <w:t xml:space="preserve"> </w:t>
+      </w:r>
+      <w:r>
+        <w:rPr>
+          <w:color w:val="0070C0"/>
+          <w:lang w:val="es-AR"/>
+        </w:rPr>
+        <w:t>Sistema de Turno.</w:t>
+      </w:r>
+    </w:p>
+    <w:p>
+      <w:pPr>
+        <w:numPr>
+          <w:ilvl w:val="1"/>
+          <w:numId w:val="34"/>
+        </w:numPr>
+        <w:spacing w:after="120" w:line="256" w:lineRule="auto"/>
+        <w:ind w:left="1434" w:hanging="357"/>
+        <w:rPr>
+          <w:sz w:val="24"/>
+          <w:szCs w:val="24"/>
+          <w:lang w:val="es-ES_tradnl"/>
+        </w:rPr>
+      </w:pPr>
+      <w:r>
+        <w:rPr>
+          <w:sz w:val="24"/>
+          <w:szCs w:val="24"/>
+          <w:lang w:val="es-ES_tradnl"/>
+        </w:rPr>
+        <w:t xml:space="preserve">Precondiciones: </w:t>
+      </w:r>
+    </w:p>
+    <w:p>
+      <w:pPr>
+        <w:numPr>
+          <w:ilvl w:val="1"/>
+          <w:numId w:val="34"/>
+        </w:numPr>
+        <w:spacing w:after="120" w:line="256" w:lineRule="auto"/>
+        <w:ind w:left="1434" w:hanging="357"/>
+        <w:rPr>
+          <w:sz w:val="24"/>
+          <w:szCs w:val="24"/>
+          <w:lang w:val="es-ES_tradnl"/>
+        </w:rPr>
+      </w:pPr>
+      <w:r>
+        <w:rPr>
+          <w:sz w:val="24"/>
+          <w:szCs w:val="24"/>
+          <w:lang w:val="es-ES_tradnl"/>
+        </w:rPr>
+        <w:t xml:space="preserve">Flujo principal: </w:t>
+      </w:r>
+    </w:p>
+    <w:p>
+      <w:pPr>
+        <w:numPr>
+          <w:ilvl w:val="1"/>
+          <w:numId w:val="34"/>
+        </w:numPr>
+        <w:spacing w:after="120" w:line="256" w:lineRule="auto"/>
+        <w:ind w:left="1434" w:hanging="357"/>
+        <w:rPr>
+          <w:sz w:val="24"/>
+          <w:szCs w:val="24"/>
+          <w:lang w:val="es-ES_tradnl"/>
+        </w:rPr>
+      </w:pPr>
+      <w:r>
+        <w:rPr>
+          <w:sz w:val="24"/>
+          <w:szCs w:val="24"/>
+          <w:lang w:val="es-ES_tradnl"/>
+        </w:rPr>
+        <w:t xml:space="preserve">Flujos alternativos: </w:t>
+      </w:r>
+    </w:p>
+    <w:p>
+      <w:pPr>
+        <w:spacing w:after="120" w:line="256" w:lineRule="auto"/>
+        <w:ind w:left="1080"/>
+        <w:rPr>
+          <w:sz w:val="24"/>
+          <w:szCs w:val="24"/>
+          <w:lang w:val="es-ES_tradnl"/>
+        </w:rPr>
+      </w:pPr>
+      <w:r>
+        <w:rPr>
+          <w:sz w:val="24"/>
+          <w:szCs w:val="24"/>
+          <w:lang w:val="es-ES_tradnl"/>
+        </w:rPr>
+        <w:t>No Aplica</w:t>
+      </w:r>
+    </w:p>
+    <w:p>
+      <w:pPr>
+        <w:numPr>
+          <w:ilvl w:val="1"/>
+          <w:numId w:val="34"/>
+        </w:numPr>
+        <w:spacing w:after="120" w:line="256" w:lineRule="auto"/>
+        <w:ind w:left="1434" w:hanging="357"/>
+        <w:rPr>
+          <w:sz w:val="24"/>
+          <w:szCs w:val="24"/>
+          <w:lang w:val="es-ES_tradnl"/>
+        </w:rPr>
+      </w:pPr>
+      <w:r>
+        <w:rPr>
+          <w:sz w:val="24"/>
+          <w:szCs w:val="24"/>
+          <w:lang w:val="es-ES_tradnl"/>
+        </w:rPr>
+        <w:lastRenderedPageBreak/>
+        <w:t xml:space="preserve">Excepciones:   </w:t>
+      </w:r>
+    </w:p>
+    <w:p>
+      <w:pPr>
+        <w:pStyle w:val="ListParagraph"/>
+        <w:ind w:left="1077"/>
+        <w:rPr>
+          <w:sz w:val="24"/>
+          <w:szCs w:val="24"/>
+          <w:lang w:val="es-ES_tradnl"/>
+        </w:rPr>
+      </w:pPr>
+      <w:r>
+        <w:rPr>
+          <w:sz w:val="24"/>
+          <w:szCs w:val="24"/>
+          <w:lang w:val="es-ES_tradnl"/>
+        </w:rPr>
+        <w:t>No Aplica</w:t>
+      </w:r>
+    </w:p>
+    <w:p>
+      <w:pPr>
+        <w:numPr>
+          <w:ilvl w:val="1"/>
+          <w:numId w:val="34"/>
+        </w:numPr>
+        <w:spacing w:after="120" w:line="256" w:lineRule="auto"/>
+        <w:ind w:left="1434" w:hanging="357"/>
+        <w:rPr>
+          <w:sz w:val="24"/>
+          <w:szCs w:val="24"/>
+          <w:lang w:val="es-ES_tradnl"/>
+        </w:rPr>
+      </w:pPr>
+      <w:r>
+        <w:rPr>
+          <w:sz w:val="24"/>
+          <w:szCs w:val="24"/>
+          <w:lang w:val="es-ES_tradnl"/>
+        </w:rPr>
+        <w:t xml:space="preserve">Postcondiciones: </w:t>
+      </w:r>
+    </w:p>
+    <w:p>
+      <w:pPr>
+        <w:numPr>
+          <w:ilvl w:val="1"/>
+          <w:numId w:val="34"/>
+        </w:numPr>
+        <w:spacing w:after="60" w:line="256" w:lineRule="auto"/>
+        <w:ind w:left="1434" w:hanging="357"/>
+        <w:rPr>
+          <w:sz w:val="24"/>
+          <w:szCs w:val="24"/>
+          <w:lang w:val="es-ES_tradnl"/>
+        </w:rPr>
+      </w:pPr>
+      <w:r>
+        <w:rPr>
+          <w:sz w:val="24"/>
+          <w:szCs w:val="24"/>
+          <w:lang w:val="es-ES_tradnl"/>
+        </w:rPr>
+        <w:t xml:space="preserve">Requisitos complementarios: </w:t>
+      </w:r>
+    </w:p>
+    <w:p>
+      <w:pPr>
+        <w:spacing w:after="60" w:line="256" w:lineRule="auto"/>
+        <w:ind w:left="1077"/>
+        <w:rPr>
+          <w:sz w:val="24"/>
+          <w:szCs w:val="24"/>
+          <w:lang w:val="es-ES_tradnl"/>
+        </w:rPr>
+      </w:pPr>
+      <w:r>
+        <w:rPr>
+          <w:sz w:val="24"/>
+          <w:szCs w:val="24"/>
+          <w:lang w:val="es-ES_tradnl"/>
+        </w:rPr>
+        <w:t>No Aplica</w:t>
+      </w:r>
+    </w:p>
+    <w:p>
+      <w:pPr>
         <w:spacing w:after="120" w:line="256" w:lineRule="auto"/>
         <w:rPr>
           <w:sz w:val="16"/>
@@ -5750,126 +6275,613 @@
     </w:p>
     <w:p>
       <w:pPr>
-        <w:pStyle w:val="PrimeraLinea"/>
-      </w:pPr>
-      <w:bookmarkStart w:id="6" w:name="_Toc461449990"/>
-      <w:r>
-        <w:t>Mensajes</w:t>
-      </w:r>
-      <w:bookmarkEnd w:id="6"/>
-    </w:p>
-    <w:p>
-      <w:pPr>
-        <w:spacing w:after="120"/>
-        <w:rPr>
-          <w:sz w:val="24"/>
-          <w:szCs w:val="24"/>
-          <w:lang w:val="es-ES_tradnl"/>
-        </w:rPr>
-      </w:pPr>
-      <w:r>
-        <w:rPr>
-          <w:sz w:val="24"/>
-          <w:szCs w:val="24"/>
-          <w:lang w:val="es-ES_tradnl"/>
-        </w:rPr>
-        <w:t>Mensaje1</w:t>
-      </w:r>
-      <w:r>
-        <w:rPr>
-          <w:sz w:val="24"/>
-          <w:szCs w:val="24"/>
-          <w:lang w:val="es-ES_tradnl"/>
-        </w:rPr>
-        <w:t>=” Selecciono</w:t>
-      </w:r>
-      <w:r>
-        <w:rPr>
-          <w:sz w:val="24"/>
-          <w:szCs w:val="24"/>
-          <w:lang w:val="es-ES_tradnl"/>
-        </w:rPr>
-        <w:t xml:space="preserve"> una ficha no permitida”</w:t>
-      </w:r>
-      <w:r>
-        <w:rPr>
-          <w:sz w:val="24"/>
-          <w:szCs w:val="24"/>
-          <w:lang w:val="es-ES_tradnl"/>
-        </w:rPr>
-        <w:t>.</w:t>
-      </w:r>
-    </w:p>
-    <w:p>
-      <w:pPr>
-        <w:spacing w:after="120"/>
+        <w:pStyle w:val="TerceraLinea"/>
+        <w:numPr>
+          <w:ilvl w:val="3"/>
+          <w:numId w:val="29"/>
+        </w:numPr>
+      </w:pPr>
+      <w:r>
+        <w:t>CU0</w:t>
+      </w:r>
+      <w:r>
+        <w:t>9</w:t>
+      </w:r>
+      <w:r>
+        <w:t xml:space="preserve">: </w:t>
+      </w:r>
+      <w:r>
+        <w:t>Cambiar</w:t>
+      </w:r>
+      <w:r>
+        <w:t xml:space="preserve"> Estado</w:t>
+      </w:r>
+    </w:p>
+    <w:p>
+      <w:pPr>
+        <w:numPr>
+          <w:ilvl w:val="1"/>
+          <w:numId w:val="34"/>
+        </w:numPr>
+        <w:spacing w:after="120" w:line="256" w:lineRule="auto"/>
+        <w:ind w:left="1434" w:hanging="357"/>
+        <w:rPr>
+          <w:sz w:val="24"/>
+          <w:szCs w:val="24"/>
+          <w:lang w:val="es-ES_tradnl"/>
+        </w:rPr>
+      </w:pPr>
+      <w:r>
+        <w:rPr>
+          <w:sz w:val="24"/>
+          <w:szCs w:val="24"/>
+          <w:lang w:val="es-ES_tradnl"/>
+        </w:rPr>
+        <w:t>Historial de versiones del CU:</w:t>
+      </w:r>
+    </w:p>
+    <w:tbl>
+      <w:tblPr>
+        <w:tblW w:w="0" w:type="auto"/>
+        <w:tblInd w:w="648" w:type="dxa"/>
+        <w:tblBorders>
+          <w:top w:val="single" w:sz="4" w:space="0" w:color="auto"/>
+          <w:left w:val="single" w:sz="4" w:space="0" w:color="auto"/>
+          <w:bottom w:val="single" w:sz="4" w:space="0" w:color="auto"/>
+          <w:right w:val="single" w:sz="4" w:space="0" w:color="auto"/>
+          <w:insideH w:val="single" w:sz="4" w:space="0" w:color="auto"/>
+          <w:insideV w:val="single" w:sz="4" w:space="0" w:color="auto"/>
+        </w:tblBorders>
+        <w:tblLook w:val="01E0" w:firstRow="1" w:lastRow="1" w:firstColumn="1" w:lastColumn="1" w:noHBand="0" w:noVBand="0"/>
+      </w:tblPr>
+      <w:tblGrid>
+        <w:gridCol w:w="997"/>
+        <w:gridCol w:w="1497"/>
+        <w:gridCol w:w="3101"/>
+        <w:gridCol w:w="2585"/>
+      </w:tblGrid>
+      <w:tr>
+        <w:tc>
+          <w:tcPr>
+            <w:tcW w:w="997" w:type="dxa"/>
+            <w:tcBorders>
+              <w:top w:val="single" w:sz="4" w:space="0" w:color="auto"/>
+              <w:left w:val="single" w:sz="4" w:space="0" w:color="auto"/>
+              <w:bottom w:val="single" w:sz="4" w:space="0" w:color="auto"/>
+              <w:right w:val="single" w:sz="4" w:space="0" w:color="auto"/>
+            </w:tcBorders>
+            <w:hideMark/>
+          </w:tcPr>
+          <w:p>
+            <w:pPr>
+              <w:rPr>
+                <w:sz w:val="24"/>
+                <w:szCs w:val="24"/>
+                <w:lang w:val="es-ES_tradnl"/>
+              </w:rPr>
+            </w:pPr>
+            <w:r>
+              <w:rPr>
+                <w:sz w:val="24"/>
+                <w:szCs w:val="24"/>
+                <w:lang w:val="es-ES_tradnl"/>
+              </w:rPr>
+              <w:t>Versión</w:t>
+            </w:r>
+          </w:p>
+        </w:tc>
+        <w:tc>
+          <w:tcPr>
+            <w:tcW w:w="1497" w:type="dxa"/>
+            <w:tcBorders>
+              <w:top w:val="single" w:sz="4" w:space="0" w:color="auto"/>
+              <w:left w:val="single" w:sz="4" w:space="0" w:color="auto"/>
+              <w:bottom w:val="single" w:sz="4" w:space="0" w:color="auto"/>
+              <w:right w:val="single" w:sz="4" w:space="0" w:color="auto"/>
+            </w:tcBorders>
+            <w:hideMark/>
+          </w:tcPr>
+          <w:p>
+            <w:pPr>
+              <w:rPr>
+                <w:sz w:val="24"/>
+                <w:szCs w:val="24"/>
+                <w:lang w:val="es-ES_tradnl"/>
+              </w:rPr>
+            </w:pPr>
+            <w:r>
+              <w:rPr>
+                <w:sz w:val="24"/>
+                <w:szCs w:val="24"/>
+                <w:lang w:val="es-ES_tradnl"/>
+              </w:rPr>
+              <w:t>Fecha</w:t>
+            </w:r>
+          </w:p>
+        </w:tc>
+        <w:tc>
+          <w:tcPr>
+            <w:tcW w:w="3101" w:type="dxa"/>
+            <w:tcBorders>
+              <w:top w:val="single" w:sz="4" w:space="0" w:color="auto"/>
+              <w:left w:val="single" w:sz="4" w:space="0" w:color="auto"/>
+              <w:bottom w:val="single" w:sz="4" w:space="0" w:color="auto"/>
+              <w:right w:val="single" w:sz="4" w:space="0" w:color="auto"/>
+            </w:tcBorders>
+            <w:hideMark/>
+          </w:tcPr>
+          <w:p>
+            <w:pPr>
+              <w:rPr>
+                <w:sz w:val="24"/>
+                <w:szCs w:val="24"/>
+                <w:lang w:val="es-ES_tradnl"/>
+              </w:rPr>
+            </w:pPr>
+            <w:r>
+              <w:rPr>
+                <w:sz w:val="24"/>
+                <w:szCs w:val="24"/>
+                <w:lang w:val="es-ES_tradnl"/>
+              </w:rPr>
+              <w:t>Descripción</w:t>
+            </w:r>
+          </w:p>
+        </w:tc>
+        <w:tc>
+          <w:tcPr>
+            <w:tcW w:w="2585" w:type="dxa"/>
+            <w:tcBorders>
+              <w:top w:val="single" w:sz="4" w:space="0" w:color="auto"/>
+              <w:left w:val="single" w:sz="4" w:space="0" w:color="auto"/>
+              <w:bottom w:val="single" w:sz="4" w:space="0" w:color="auto"/>
+              <w:right w:val="single" w:sz="4" w:space="0" w:color="auto"/>
+            </w:tcBorders>
+            <w:hideMark/>
+          </w:tcPr>
+          <w:p>
+            <w:pPr>
+              <w:rPr>
+                <w:sz w:val="24"/>
+                <w:szCs w:val="24"/>
+                <w:lang w:val="es-ES_tradnl"/>
+              </w:rPr>
+            </w:pPr>
+            <w:r>
+              <w:rPr>
+                <w:sz w:val="24"/>
+                <w:szCs w:val="24"/>
+                <w:lang w:val="es-ES_tradnl"/>
+              </w:rPr>
+              <w:t>Autor</w:t>
+            </w:r>
+          </w:p>
+        </w:tc>
+      </w:tr>
+      <w:tr>
+        <w:tc>
+          <w:tcPr>
+            <w:tcW w:w="997" w:type="dxa"/>
+            <w:tcBorders>
+              <w:top w:val="single" w:sz="4" w:space="0" w:color="auto"/>
+              <w:left w:val="single" w:sz="4" w:space="0" w:color="auto"/>
+              <w:bottom w:val="single" w:sz="4" w:space="0" w:color="auto"/>
+              <w:right w:val="single" w:sz="4" w:space="0" w:color="auto"/>
+            </w:tcBorders>
+            <w:hideMark/>
+          </w:tcPr>
+          <w:p>
+            <w:pPr>
+              <w:spacing w:after="120"/>
+              <w:rPr>
+                <w:color w:val="0070C0"/>
+                <w:lang w:val="es-AR"/>
+              </w:rPr>
+            </w:pPr>
+            <w:r>
+              <w:rPr>
+                <w:color w:val="0070C0"/>
+                <w:lang w:val="es-AR"/>
+              </w:rPr>
+              <w:t>1.0</w:t>
+            </w:r>
+          </w:p>
+        </w:tc>
+        <w:tc>
+          <w:tcPr>
+            <w:tcW w:w="1497" w:type="dxa"/>
+            <w:tcBorders>
+              <w:top w:val="single" w:sz="4" w:space="0" w:color="auto"/>
+              <w:left w:val="single" w:sz="4" w:space="0" w:color="auto"/>
+              <w:bottom w:val="single" w:sz="4" w:space="0" w:color="auto"/>
+              <w:right w:val="single" w:sz="4" w:space="0" w:color="auto"/>
+            </w:tcBorders>
+            <w:hideMark/>
+          </w:tcPr>
+          <w:p>
+            <w:pPr>
+              <w:spacing w:after="120"/>
+              <w:rPr>
+                <w:color w:val="0070C0"/>
+                <w:lang w:val="es-AR"/>
+              </w:rPr>
+            </w:pPr>
+            <w:r>
+              <w:rPr>
+                <w:color w:val="0070C0"/>
+                <w:lang w:val="es-AR"/>
+              </w:rPr>
+              <w:t>19/11/2021</w:t>
+            </w:r>
+          </w:p>
+        </w:tc>
+        <w:tc>
+          <w:tcPr>
+            <w:tcW w:w="3101" w:type="dxa"/>
+            <w:tcBorders>
+              <w:top w:val="single" w:sz="4" w:space="0" w:color="auto"/>
+              <w:left w:val="single" w:sz="4" w:space="0" w:color="auto"/>
+              <w:bottom w:val="single" w:sz="4" w:space="0" w:color="auto"/>
+              <w:right w:val="single" w:sz="4" w:space="0" w:color="auto"/>
+            </w:tcBorders>
+            <w:hideMark/>
+          </w:tcPr>
+          <w:p>
+            <w:pPr>
+              <w:spacing w:after="120"/>
+              <w:rPr>
+                <w:color w:val="0070C0"/>
+                <w:lang w:val="es-AR"/>
+              </w:rPr>
+            </w:pPr>
+            <w:r>
+              <w:rPr>
+                <w:color w:val="0070C0"/>
+                <w:lang w:val="es-AR"/>
+              </w:rPr>
+              <w:t>Creación de Documento</w:t>
+            </w:r>
+          </w:p>
+        </w:tc>
+        <w:tc>
+          <w:tcPr>
+            <w:tcW w:w="2585" w:type="dxa"/>
+            <w:tcBorders>
+              <w:top w:val="single" w:sz="4" w:space="0" w:color="auto"/>
+              <w:left w:val="single" w:sz="4" w:space="0" w:color="auto"/>
+              <w:bottom w:val="single" w:sz="4" w:space="0" w:color="auto"/>
+              <w:right w:val="single" w:sz="4" w:space="0" w:color="auto"/>
+            </w:tcBorders>
+            <w:hideMark/>
+          </w:tcPr>
+          <w:p>
+            <w:pPr>
+              <w:spacing w:after="120"/>
+              <w:rPr>
+                <w:color w:val="0070C0"/>
+                <w:lang w:val="es-AR"/>
+              </w:rPr>
+            </w:pPr>
+            <w:r>
+              <w:rPr>
+                <w:color w:val="0070C0"/>
+                <w:lang w:val="es-AR"/>
+              </w:rPr>
+              <w:t>Salvador Cirino Castrovinci</w:t>
+            </w:r>
+          </w:p>
+        </w:tc>
+      </w:tr>
+    </w:tbl>
+    <w:p>
+      <w:pPr>
+        <w:spacing w:after="120" w:line="256" w:lineRule="auto"/>
+        <w:rPr>
+          <w:sz w:val="16"/>
+          <w:szCs w:val="16"/>
+          <w:lang w:val="es-ES_tradnl" w:eastAsia="es-ES"/>
+        </w:rPr>
+      </w:pPr>
+    </w:p>
+    <w:p>
+      <w:pPr>
+        <w:numPr>
+          <w:ilvl w:val="1"/>
+          <w:numId w:val="34"/>
+        </w:numPr>
+        <w:spacing w:after="120" w:line="256" w:lineRule="auto"/>
+        <w:ind w:left="1434" w:hanging="357"/>
+        <w:rPr>
+          <w:sz w:val="24"/>
+          <w:szCs w:val="24"/>
+          <w:lang w:val="es-ES_tradnl"/>
+        </w:rPr>
+      </w:pPr>
+      <w:proofErr w:type="gramStart"/>
+      <w:r>
+        <w:rPr>
+          <w:sz w:val="24"/>
+          <w:szCs w:val="24"/>
+          <w:lang w:val="es-ES_tradnl"/>
+        </w:rPr>
+        <w:t>Descripción:</w:t>
+      </w:r>
+      <w:r>
         <w:rPr>
           <w:color w:val="0070C0"/>
           <w:lang w:val="es-AR"/>
         </w:rPr>
-      </w:pPr>
-      <w:r>
-        <w:rPr>
-          <w:sz w:val="24"/>
-          <w:szCs w:val="24"/>
-          <w:lang w:val="es-ES_tradnl"/>
-        </w:rPr>
-        <w:t>Mensaje2= “</w:t>
-      </w:r>
-      <w:r>
-        <w:rPr>
-          <w:sz w:val="24"/>
-          <w:szCs w:val="24"/>
-          <w:lang w:val="es-ES_tradnl"/>
-        </w:rPr>
-        <w:t>Selecciona de casilla no permitida”</w:t>
-      </w:r>
-      <w:r>
-        <w:rPr>
-          <w:sz w:val="24"/>
-          <w:szCs w:val="24"/>
-          <w:lang w:val="es-ES_tradnl"/>
-        </w:rPr>
         <w:t>.</w:t>
       </w:r>
-    </w:p>
-    <w:p>
-      <w:pPr>
-        <w:spacing w:after="120"/>
+      <w:proofErr w:type="gramEnd"/>
+    </w:p>
+    <w:p>
+      <w:pPr>
+        <w:numPr>
+          <w:ilvl w:val="1"/>
+          <w:numId w:val="34"/>
+        </w:numPr>
+        <w:spacing w:after="120" w:line="256" w:lineRule="auto"/>
+        <w:ind w:left="1434" w:hanging="357"/>
+        <w:rPr>
+          <w:sz w:val="24"/>
+          <w:szCs w:val="24"/>
+          <w:lang w:val="es-ES_tradnl"/>
+        </w:rPr>
+      </w:pPr>
+      <w:r>
+        <w:rPr>
+          <w:sz w:val="24"/>
+          <w:szCs w:val="24"/>
+          <w:lang w:val="es-ES_tradnl"/>
+        </w:rPr>
+        <w:t>Actores:</w:t>
+      </w:r>
+      <w:r>
         <w:rPr>
           <w:color w:val="0070C0"/>
           <w:lang w:val="es-AR"/>
         </w:rPr>
-      </w:pPr>
-    </w:p>
-    <w:p>
-      <w:pPr>
-        <w:spacing w:after="120"/>
+        <w:t xml:space="preserve"> </w:t>
+      </w:r>
+      <w:r>
         <w:rPr>
           <w:color w:val="0070C0"/>
           <w:lang w:val="es-AR"/>
         </w:rPr>
-      </w:pPr>
-    </w:p>
-    <w:p>
-      <w:pPr>
-        <w:pStyle w:val="PrimeraLinea"/>
+        <w:t>Sistema de Turno.</w:t>
+      </w:r>
+    </w:p>
+    <w:p>
+      <w:pPr>
+        <w:numPr>
+          <w:ilvl w:val="1"/>
+          <w:numId w:val="34"/>
+        </w:numPr>
+        <w:spacing w:after="120" w:line="256" w:lineRule="auto"/>
+        <w:ind w:left="1434" w:hanging="357"/>
+        <w:rPr>
+          <w:sz w:val="24"/>
+          <w:szCs w:val="24"/>
+          <w:lang w:val="es-ES_tradnl"/>
+        </w:rPr>
+      </w:pPr>
+      <w:r>
+        <w:rPr>
+          <w:sz w:val="24"/>
+          <w:szCs w:val="24"/>
+          <w:lang w:val="es-ES_tradnl"/>
+        </w:rPr>
+        <w:t xml:space="preserve">Precondiciones: </w:t>
+      </w:r>
+    </w:p>
+    <w:p>
+      <w:pPr>
+        <w:numPr>
+          <w:ilvl w:val="1"/>
+          <w:numId w:val="34"/>
+        </w:numPr>
+        <w:spacing w:after="120" w:line="256" w:lineRule="auto"/>
+        <w:ind w:left="1434" w:hanging="357"/>
+        <w:rPr>
+          <w:sz w:val="24"/>
+          <w:szCs w:val="24"/>
+          <w:lang w:val="es-ES_tradnl"/>
+        </w:rPr>
+      </w:pPr>
+      <w:r>
+        <w:rPr>
+          <w:sz w:val="24"/>
+          <w:szCs w:val="24"/>
+          <w:lang w:val="es-ES_tradnl"/>
+        </w:rPr>
+        <w:t xml:space="preserve">Flujo principal: </w:t>
+      </w:r>
+    </w:p>
+    <w:p>
+      <w:pPr>
+        <w:numPr>
+          <w:ilvl w:val="1"/>
+          <w:numId w:val="34"/>
+        </w:numPr>
+        <w:spacing w:after="120" w:line="256" w:lineRule="auto"/>
+        <w:ind w:left="1434" w:hanging="357"/>
+        <w:rPr>
+          <w:sz w:val="24"/>
+          <w:szCs w:val="24"/>
+          <w:lang w:val="es-ES_tradnl"/>
+        </w:rPr>
+      </w:pPr>
+      <w:r>
+        <w:rPr>
+          <w:sz w:val="24"/>
+          <w:szCs w:val="24"/>
+          <w:lang w:val="es-ES_tradnl"/>
+        </w:rPr>
+        <w:t xml:space="preserve">Flujos alternativos: </w:t>
+      </w:r>
+    </w:p>
+    <w:p>
+      <w:pPr>
+        <w:spacing w:after="120" w:line="256" w:lineRule="auto"/>
+        <w:ind w:left="1080"/>
+        <w:rPr>
+          <w:sz w:val="24"/>
+          <w:szCs w:val="24"/>
+          <w:lang w:val="es-ES_tradnl"/>
+        </w:rPr>
+      </w:pPr>
+      <w:r>
+        <w:rPr>
+          <w:sz w:val="24"/>
+          <w:szCs w:val="24"/>
+          <w:lang w:val="es-ES_tradnl"/>
+        </w:rPr>
+        <w:t>No Aplica</w:t>
+      </w:r>
+    </w:p>
+    <w:p>
+      <w:pPr>
+        <w:numPr>
+          <w:ilvl w:val="1"/>
+          <w:numId w:val="34"/>
+        </w:numPr>
+        <w:spacing w:after="120" w:line="256" w:lineRule="auto"/>
+        <w:ind w:left="1434" w:hanging="357"/>
+        <w:rPr>
+          <w:sz w:val="24"/>
+          <w:szCs w:val="24"/>
+          <w:lang w:val="es-ES_tradnl"/>
+        </w:rPr>
+      </w:pPr>
+      <w:r>
+        <w:rPr>
+          <w:sz w:val="24"/>
+          <w:szCs w:val="24"/>
+          <w:lang w:val="es-ES_tradnl"/>
+        </w:rPr>
+        <w:t xml:space="preserve">Excepciones:   </w:t>
+      </w:r>
+    </w:p>
+    <w:p>
+      <w:pPr>
+        <w:pStyle w:val="ListParagraph"/>
+        <w:ind w:left="1077"/>
+        <w:rPr>
+          <w:sz w:val="24"/>
+          <w:szCs w:val="24"/>
+          <w:lang w:val="es-ES_tradnl"/>
+        </w:rPr>
+      </w:pPr>
+      <w:r>
+        <w:rPr>
+          <w:sz w:val="24"/>
+          <w:szCs w:val="24"/>
+          <w:lang w:val="es-ES_tradnl"/>
+        </w:rPr>
+        <w:t>No Aplica</w:t>
+      </w:r>
+    </w:p>
+    <w:p>
+      <w:pPr>
+        <w:numPr>
+          <w:ilvl w:val="1"/>
+          <w:numId w:val="34"/>
+        </w:numPr>
+        <w:spacing w:after="120" w:line="256" w:lineRule="auto"/>
+        <w:ind w:left="1434" w:hanging="357"/>
+        <w:rPr>
+          <w:sz w:val="24"/>
+          <w:szCs w:val="24"/>
+          <w:lang w:val="es-ES_tradnl"/>
+        </w:rPr>
+      </w:pPr>
+      <w:r>
+        <w:rPr>
+          <w:sz w:val="24"/>
+          <w:szCs w:val="24"/>
+          <w:lang w:val="es-ES_tradnl"/>
+        </w:rPr>
+        <w:t xml:space="preserve">Postcondiciones: </w:t>
+      </w:r>
+    </w:p>
+    <w:p>
+      <w:pPr>
+        <w:numPr>
+          <w:ilvl w:val="1"/>
+          <w:numId w:val="34"/>
+        </w:numPr>
+        <w:spacing w:after="60" w:line="256" w:lineRule="auto"/>
+        <w:ind w:left="1434" w:hanging="357"/>
+        <w:rPr>
+          <w:sz w:val="24"/>
+          <w:szCs w:val="24"/>
+          <w:lang w:val="es-ES_tradnl"/>
+        </w:rPr>
+      </w:pPr>
+      <w:r>
+        <w:rPr>
+          <w:sz w:val="24"/>
+          <w:szCs w:val="24"/>
+          <w:lang w:val="es-ES_tradnl"/>
+        </w:rPr>
+        <w:t xml:space="preserve">Requisitos complementarios: </w:t>
+      </w:r>
+    </w:p>
+    <w:p>
+      <w:pPr>
+        <w:spacing w:after="60" w:line="256" w:lineRule="auto"/>
+        <w:ind w:left="1077"/>
+        <w:rPr>
+          <w:sz w:val="24"/>
+          <w:szCs w:val="24"/>
+          <w:lang w:val="es-ES_tradnl"/>
+        </w:rPr>
+      </w:pPr>
+      <w:r>
+        <w:rPr>
+          <w:sz w:val="24"/>
+          <w:szCs w:val="24"/>
+          <w:lang w:val="es-ES_tradnl"/>
+        </w:rPr>
+        <w:t>No Aplica</w:t>
+      </w:r>
+    </w:p>
+    <w:p>
+      <w:pPr>
+        <w:spacing w:after="120" w:line="256" w:lineRule="auto"/>
+        <w:rPr>
+          <w:sz w:val="16"/>
+          <w:szCs w:val="16"/>
+          <w:lang w:val="es-ES_tradnl" w:eastAsia="es-ES"/>
+        </w:rPr>
+      </w:pPr>
+    </w:p>
+    <w:p>
+      <w:pPr>
+        <w:pStyle w:val="SegundaLinea"/>
+      </w:pPr>
+      <w:r>
+        <w:t>Tablero</w:t>
+      </w:r>
+    </w:p>
+    <w:p>
+      <w:pPr>
+        <w:pStyle w:val="TerceraLinea"/>
         <w:rPr>
           <w:rStyle w:val="Strong"/>
           <w:b/>
           <w:bCs w:val="0"/>
         </w:rPr>
       </w:pPr>
-      <w:bookmarkStart w:id="7" w:name="_Toc461449991"/>
       <w:r>
         <w:rPr>
           <w:rStyle w:val="Strong"/>
           <w:b/>
           <w:bCs w:val="0"/>
         </w:rPr>
-        <w:t>SRS</w:t>
-      </w:r>
-      <w:bookmarkEnd w:id="7"/>
+        <w:t>Diagrama de casos de uso del paquete</w:t>
+      </w:r>
     </w:p>
     <w:p>
       <w:pPr>
@@ -5879,34 +6891,1908 @@
           <w:lang w:val="es-AR"/>
         </w:rPr>
       </w:pPr>
-      <w:r>
+    </w:p>
+    <w:p>
+      <w:pPr>
+        <w:spacing w:after="120"/>
         <w:rPr>
           <w:color w:val="0070C0"/>
           <w:lang w:val="es-AR"/>
         </w:rPr>
-        <w:t>[</w:t>
+      </w:pPr>
+      <w:r>
+        <w:rPr>
+          <w:noProof/>
+        </w:rPr>
+        <w:lastRenderedPageBreak/>
+        <w:pict w14:anchorId="393408A6">
+          <v:shape id="_x0000_i1031" type="#_x0000_t75" style="width:468pt;height:172.5pt;visibility:visible;mso-wrap-style:square">
+            <v:imagedata r:id="rId10" o:title=""/>
+          </v:shape>
+        </w:pict>
+      </w:r>
+    </w:p>
+    <w:p>
+      <w:pPr>
+        <w:pStyle w:val="TerceraLinea"/>
+      </w:pPr>
+      <w:r>
+        <w:t>Especificaciones de casos de uso</w:t>
+      </w:r>
+    </w:p>
+    <w:p>
+      <w:pPr>
+        <w:pStyle w:val="TerceraLinea"/>
+        <w:numPr>
+          <w:ilvl w:val="3"/>
+          <w:numId w:val="29"/>
+        </w:numPr>
+      </w:pPr>
+      <w:r>
+        <w:t>CU</w:t>
+      </w:r>
+      <w:r>
+        <w:t>10</w:t>
+      </w:r>
+      <w:r>
+        <w:t xml:space="preserve">: Iniciar </w:t>
+      </w:r>
+      <w:r>
+        <w:t>Matriz</w:t>
+      </w:r>
+    </w:p>
+    <w:p>
+      <w:pPr>
+        <w:numPr>
+          <w:ilvl w:val="1"/>
+          <w:numId w:val="34"/>
+        </w:numPr>
+        <w:spacing w:after="120" w:line="256" w:lineRule="auto"/>
+        <w:ind w:left="1434" w:hanging="357"/>
+        <w:rPr>
+          <w:sz w:val="24"/>
+          <w:szCs w:val="24"/>
+          <w:lang w:val="es-ES_tradnl"/>
+        </w:rPr>
+      </w:pPr>
+      <w:r>
+        <w:rPr>
+          <w:sz w:val="24"/>
+          <w:szCs w:val="24"/>
+          <w:lang w:val="es-ES_tradnl"/>
+        </w:rPr>
+        <w:t>Historial de versiones del CU:</w:t>
+      </w:r>
+    </w:p>
+    <w:tbl>
+      <w:tblPr>
+        <w:tblW w:w="0" w:type="auto"/>
+        <w:tblInd w:w="648" w:type="dxa"/>
+        <w:tblBorders>
+          <w:top w:val="single" w:sz="4" w:space="0" w:color="auto"/>
+          <w:left w:val="single" w:sz="4" w:space="0" w:color="auto"/>
+          <w:bottom w:val="single" w:sz="4" w:space="0" w:color="auto"/>
+          <w:right w:val="single" w:sz="4" w:space="0" w:color="auto"/>
+          <w:insideH w:val="single" w:sz="4" w:space="0" w:color="auto"/>
+          <w:insideV w:val="single" w:sz="4" w:space="0" w:color="auto"/>
+        </w:tblBorders>
+        <w:tblLook w:val="01E0" w:firstRow="1" w:lastRow="1" w:firstColumn="1" w:lastColumn="1" w:noHBand="0" w:noVBand="0"/>
+      </w:tblPr>
+      <w:tblGrid>
+        <w:gridCol w:w="997"/>
+        <w:gridCol w:w="1497"/>
+        <w:gridCol w:w="3101"/>
+        <w:gridCol w:w="2585"/>
+      </w:tblGrid>
+      <w:tr>
+        <w:tc>
+          <w:tcPr>
+            <w:tcW w:w="997" w:type="dxa"/>
+            <w:tcBorders>
+              <w:top w:val="single" w:sz="4" w:space="0" w:color="auto"/>
+              <w:left w:val="single" w:sz="4" w:space="0" w:color="auto"/>
+              <w:bottom w:val="single" w:sz="4" w:space="0" w:color="auto"/>
+              <w:right w:val="single" w:sz="4" w:space="0" w:color="auto"/>
+            </w:tcBorders>
+            <w:hideMark/>
+          </w:tcPr>
+          <w:p>
+            <w:pPr>
+              <w:rPr>
+                <w:sz w:val="24"/>
+                <w:szCs w:val="24"/>
+                <w:lang w:val="es-ES_tradnl"/>
+              </w:rPr>
+            </w:pPr>
+            <w:r>
+              <w:rPr>
+                <w:sz w:val="24"/>
+                <w:szCs w:val="24"/>
+                <w:lang w:val="es-ES_tradnl"/>
+              </w:rPr>
+              <w:t>Versión</w:t>
+            </w:r>
+          </w:p>
+        </w:tc>
+        <w:tc>
+          <w:tcPr>
+            <w:tcW w:w="1497" w:type="dxa"/>
+            <w:tcBorders>
+              <w:top w:val="single" w:sz="4" w:space="0" w:color="auto"/>
+              <w:left w:val="single" w:sz="4" w:space="0" w:color="auto"/>
+              <w:bottom w:val="single" w:sz="4" w:space="0" w:color="auto"/>
+              <w:right w:val="single" w:sz="4" w:space="0" w:color="auto"/>
+            </w:tcBorders>
+            <w:hideMark/>
+          </w:tcPr>
+          <w:p>
+            <w:pPr>
+              <w:rPr>
+                <w:sz w:val="24"/>
+                <w:szCs w:val="24"/>
+                <w:lang w:val="es-ES_tradnl"/>
+              </w:rPr>
+            </w:pPr>
+            <w:r>
+              <w:rPr>
+                <w:sz w:val="24"/>
+                <w:szCs w:val="24"/>
+                <w:lang w:val="es-ES_tradnl"/>
+              </w:rPr>
+              <w:t>Fecha</w:t>
+            </w:r>
+          </w:p>
+        </w:tc>
+        <w:tc>
+          <w:tcPr>
+            <w:tcW w:w="3101" w:type="dxa"/>
+            <w:tcBorders>
+              <w:top w:val="single" w:sz="4" w:space="0" w:color="auto"/>
+              <w:left w:val="single" w:sz="4" w:space="0" w:color="auto"/>
+              <w:bottom w:val="single" w:sz="4" w:space="0" w:color="auto"/>
+              <w:right w:val="single" w:sz="4" w:space="0" w:color="auto"/>
+            </w:tcBorders>
+            <w:hideMark/>
+          </w:tcPr>
+          <w:p>
+            <w:pPr>
+              <w:rPr>
+                <w:sz w:val="24"/>
+                <w:szCs w:val="24"/>
+                <w:lang w:val="es-ES_tradnl"/>
+              </w:rPr>
+            </w:pPr>
+            <w:r>
+              <w:rPr>
+                <w:sz w:val="24"/>
+                <w:szCs w:val="24"/>
+                <w:lang w:val="es-ES_tradnl"/>
+              </w:rPr>
+              <w:t>Descripción</w:t>
+            </w:r>
+          </w:p>
+        </w:tc>
+        <w:tc>
+          <w:tcPr>
+            <w:tcW w:w="2585" w:type="dxa"/>
+            <w:tcBorders>
+              <w:top w:val="single" w:sz="4" w:space="0" w:color="auto"/>
+              <w:left w:val="single" w:sz="4" w:space="0" w:color="auto"/>
+              <w:bottom w:val="single" w:sz="4" w:space="0" w:color="auto"/>
+              <w:right w:val="single" w:sz="4" w:space="0" w:color="auto"/>
+            </w:tcBorders>
+            <w:hideMark/>
+          </w:tcPr>
+          <w:p>
+            <w:pPr>
+              <w:rPr>
+                <w:sz w:val="24"/>
+                <w:szCs w:val="24"/>
+                <w:lang w:val="es-ES_tradnl"/>
+              </w:rPr>
+            </w:pPr>
+            <w:r>
+              <w:rPr>
+                <w:sz w:val="24"/>
+                <w:szCs w:val="24"/>
+                <w:lang w:val="es-ES_tradnl"/>
+              </w:rPr>
+              <w:t>Autor</w:t>
+            </w:r>
+          </w:p>
+        </w:tc>
+      </w:tr>
+      <w:tr>
+        <w:tc>
+          <w:tcPr>
+            <w:tcW w:w="997" w:type="dxa"/>
+            <w:tcBorders>
+              <w:top w:val="single" w:sz="4" w:space="0" w:color="auto"/>
+              <w:left w:val="single" w:sz="4" w:space="0" w:color="auto"/>
+              <w:bottom w:val="single" w:sz="4" w:space="0" w:color="auto"/>
+              <w:right w:val="single" w:sz="4" w:space="0" w:color="auto"/>
+            </w:tcBorders>
+            <w:hideMark/>
+          </w:tcPr>
+          <w:p>
+            <w:pPr>
+              <w:spacing w:after="120"/>
+              <w:rPr>
+                <w:color w:val="0070C0"/>
+                <w:lang w:val="es-AR"/>
+              </w:rPr>
+            </w:pPr>
+            <w:r>
+              <w:rPr>
+                <w:color w:val="0070C0"/>
+                <w:lang w:val="es-AR"/>
+              </w:rPr>
+              <w:t>1.0</w:t>
+            </w:r>
+          </w:p>
+        </w:tc>
+        <w:tc>
+          <w:tcPr>
+            <w:tcW w:w="1497" w:type="dxa"/>
+            <w:tcBorders>
+              <w:top w:val="single" w:sz="4" w:space="0" w:color="auto"/>
+              <w:left w:val="single" w:sz="4" w:space="0" w:color="auto"/>
+              <w:bottom w:val="single" w:sz="4" w:space="0" w:color="auto"/>
+              <w:right w:val="single" w:sz="4" w:space="0" w:color="auto"/>
+            </w:tcBorders>
+            <w:hideMark/>
+          </w:tcPr>
+          <w:p>
+            <w:pPr>
+              <w:spacing w:after="120"/>
+              <w:rPr>
+                <w:color w:val="0070C0"/>
+                <w:lang w:val="es-AR"/>
+              </w:rPr>
+            </w:pPr>
+            <w:r>
+              <w:rPr>
+                <w:color w:val="0070C0"/>
+                <w:lang w:val="es-AR"/>
+              </w:rPr>
+              <w:t>19/11/2021</w:t>
+            </w:r>
+          </w:p>
+        </w:tc>
+        <w:tc>
+          <w:tcPr>
+            <w:tcW w:w="3101" w:type="dxa"/>
+            <w:tcBorders>
+              <w:top w:val="single" w:sz="4" w:space="0" w:color="auto"/>
+              <w:left w:val="single" w:sz="4" w:space="0" w:color="auto"/>
+              <w:bottom w:val="single" w:sz="4" w:space="0" w:color="auto"/>
+              <w:right w:val="single" w:sz="4" w:space="0" w:color="auto"/>
+            </w:tcBorders>
+            <w:hideMark/>
+          </w:tcPr>
+          <w:p>
+            <w:pPr>
+              <w:spacing w:after="120"/>
+              <w:rPr>
+                <w:color w:val="0070C0"/>
+                <w:lang w:val="es-AR"/>
+              </w:rPr>
+            </w:pPr>
+            <w:r>
+              <w:rPr>
+                <w:color w:val="0070C0"/>
+                <w:lang w:val="es-AR"/>
+              </w:rPr>
+              <w:t>Creación de Documento</w:t>
+            </w:r>
+          </w:p>
+        </w:tc>
+        <w:tc>
+          <w:tcPr>
+            <w:tcW w:w="2585" w:type="dxa"/>
+            <w:tcBorders>
+              <w:top w:val="single" w:sz="4" w:space="0" w:color="auto"/>
+              <w:left w:val="single" w:sz="4" w:space="0" w:color="auto"/>
+              <w:bottom w:val="single" w:sz="4" w:space="0" w:color="auto"/>
+              <w:right w:val="single" w:sz="4" w:space="0" w:color="auto"/>
+            </w:tcBorders>
+            <w:hideMark/>
+          </w:tcPr>
+          <w:p>
+            <w:pPr>
+              <w:spacing w:after="120"/>
+              <w:rPr>
+                <w:color w:val="0070C0"/>
+                <w:lang w:val="es-AR"/>
+              </w:rPr>
+            </w:pPr>
+            <w:r>
+              <w:rPr>
+                <w:color w:val="0070C0"/>
+                <w:lang w:val="es-AR"/>
+              </w:rPr>
+              <w:t>Salvador Cirino Castrovinci</w:t>
+            </w:r>
+          </w:p>
+        </w:tc>
+      </w:tr>
+    </w:tbl>
+    <w:p>
+      <w:pPr>
+        <w:spacing w:after="120" w:line="256" w:lineRule="auto"/>
+        <w:rPr>
+          <w:sz w:val="16"/>
+          <w:szCs w:val="16"/>
+          <w:lang w:val="es-ES_tradnl" w:eastAsia="es-ES"/>
+        </w:rPr>
+      </w:pPr>
+    </w:p>
+    <w:p>
+      <w:pPr>
+        <w:numPr>
+          <w:ilvl w:val="1"/>
+          <w:numId w:val="34"/>
+        </w:numPr>
+        <w:spacing w:after="120" w:line="256" w:lineRule="auto"/>
+        <w:ind w:left="1434" w:hanging="357"/>
+        <w:rPr>
+          <w:sz w:val="24"/>
+          <w:szCs w:val="24"/>
+          <w:lang w:val="es-ES_tradnl"/>
+        </w:rPr>
+      </w:pPr>
+      <w:proofErr w:type="gramStart"/>
+      <w:r>
+        <w:rPr>
+          <w:sz w:val="24"/>
+          <w:szCs w:val="24"/>
+          <w:lang w:val="es-ES_tradnl"/>
+        </w:rPr>
+        <w:t>Descripción:</w:t>
       </w:r>
       <w:r>
         <w:rPr>
           <w:color w:val="0070C0"/>
           <w:lang w:val="es-AR"/>
         </w:rPr>
-        <w:t>Link a la versión de la SRS con la cual está alienado el presente documento</w:t>
+        <w:t>.</w:t>
+      </w:r>
+      <w:proofErr w:type="gramEnd"/>
+    </w:p>
+    <w:p>
+      <w:pPr>
+        <w:numPr>
+          <w:ilvl w:val="1"/>
+          <w:numId w:val="34"/>
+        </w:numPr>
+        <w:spacing w:after="120" w:line="256" w:lineRule="auto"/>
+        <w:ind w:left="1434" w:hanging="357"/>
+        <w:rPr>
+          <w:sz w:val="24"/>
+          <w:szCs w:val="24"/>
+          <w:lang w:val="es-ES_tradnl"/>
+        </w:rPr>
+      </w:pPr>
+      <w:r>
+        <w:rPr>
+          <w:sz w:val="24"/>
+          <w:szCs w:val="24"/>
+          <w:lang w:val="es-ES_tradnl"/>
+        </w:rPr>
+        <w:t>Actores:</w:t>
       </w:r>
       <w:r>
         <w:rPr>
           <w:color w:val="0070C0"/>
           <w:lang w:val="es-AR"/>
         </w:rPr>
-        <w:t>.</w:t>
+        <w:t xml:space="preserve"> </w:t>
       </w:r>
       <w:r>
         <w:rPr>
           <w:color w:val="0070C0"/>
           <w:lang w:val="es-AR"/>
         </w:rPr>
-        <w:t>]</w:t>
-      </w:r>
+        <w:t>Tablero</w:t>
+      </w:r>
+      <w:r>
+        <w:rPr>
+          <w:color w:val="0070C0"/>
+          <w:lang w:val="es-AR"/>
+        </w:rPr>
+        <w:t>.</w:t>
+      </w:r>
+    </w:p>
+    <w:p>
+      <w:pPr>
+        <w:numPr>
+          <w:ilvl w:val="1"/>
+          <w:numId w:val="34"/>
+        </w:numPr>
+        <w:spacing w:after="120" w:line="256" w:lineRule="auto"/>
+        <w:ind w:left="1434" w:hanging="357"/>
+        <w:rPr>
+          <w:sz w:val="24"/>
+          <w:szCs w:val="24"/>
+          <w:lang w:val="es-ES_tradnl"/>
+        </w:rPr>
+      </w:pPr>
+      <w:r>
+        <w:rPr>
+          <w:sz w:val="24"/>
+          <w:szCs w:val="24"/>
+          <w:lang w:val="es-ES_tradnl"/>
+        </w:rPr>
+        <w:t xml:space="preserve">Precondiciones: </w:t>
+      </w:r>
+    </w:p>
+    <w:p>
+      <w:pPr>
+        <w:numPr>
+          <w:ilvl w:val="1"/>
+          <w:numId w:val="34"/>
+        </w:numPr>
+        <w:spacing w:after="120" w:line="256" w:lineRule="auto"/>
+        <w:ind w:left="1434" w:hanging="357"/>
+        <w:rPr>
+          <w:sz w:val="24"/>
+          <w:szCs w:val="24"/>
+          <w:lang w:val="es-ES_tradnl"/>
+        </w:rPr>
+      </w:pPr>
+      <w:r>
+        <w:rPr>
+          <w:sz w:val="24"/>
+          <w:szCs w:val="24"/>
+          <w:lang w:val="es-ES_tradnl"/>
+        </w:rPr>
+        <w:t xml:space="preserve">Flujo principal: </w:t>
+      </w:r>
+    </w:p>
+    <w:p>
+      <w:pPr>
+        <w:numPr>
+          <w:ilvl w:val="1"/>
+          <w:numId w:val="34"/>
+        </w:numPr>
+        <w:spacing w:after="120" w:line="256" w:lineRule="auto"/>
+        <w:ind w:left="1434" w:hanging="357"/>
+        <w:rPr>
+          <w:sz w:val="24"/>
+          <w:szCs w:val="24"/>
+          <w:lang w:val="es-ES_tradnl"/>
+        </w:rPr>
+      </w:pPr>
+      <w:r>
+        <w:rPr>
+          <w:sz w:val="24"/>
+          <w:szCs w:val="24"/>
+          <w:lang w:val="es-ES_tradnl"/>
+        </w:rPr>
+        <w:t xml:space="preserve">Flujos alternativos: </w:t>
+      </w:r>
+    </w:p>
+    <w:p>
+      <w:pPr>
+        <w:spacing w:after="120" w:line="256" w:lineRule="auto"/>
+        <w:ind w:left="1080"/>
+        <w:rPr>
+          <w:sz w:val="24"/>
+          <w:szCs w:val="24"/>
+          <w:lang w:val="es-ES_tradnl"/>
+        </w:rPr>
+      </w:pPr>
+      <w:r>
+        <w:rPr>
+          <w:sz w:val="24"/>
+          <w:szCs w:val="24"/>
+          <w:lang w:val="es-ES_tradnl"/>
+        </w:rPr>
+        <w:t>No Aplica</w:t>
+      </w:r>
+    </w:p>
+    <w:p>
+      <w:pPr>
+        <w:numPr>
+          <w:ilvl w:val="1"/>
+          <w:numId w:val="34"/>
+        </w:numPr>
+        <w:spacing w:after="120" w:line="256" w:lineRule="auto"/>
+        <w:ind w:left="1434" w:hanging="357"/>
+        <w:rPr>
+          <w:sz w:val="24"/>
+          <w:szCs w:val="24"/>
+          <w:lang w:val="es-ES_tradnl"/>
+        </w:rPr>
+      </w:pPr>
+      <w:r>
+        <w:rPr>
+          <w:sz w:val="24"/>
+          <w:szCs w:val="24"/>
+          <w:lang w:val="es-ES_tradnl"/>
+        </w:rPr>
+        <w:t xml:space="preserve">Excepciones:   </w:t>
+      </w:r>
+    </w:p>
+    <w:p>
+      <w:pPr>
+        <w:pStyle w:val="ListParagraph"/>
+        <w:ind w:left="1077"/>
+        <w:rPr>
+          <w:sz w:val="24"/>
+          <w:szCs w:val="24"/>
+          <w:lang w:val="es-ES_tradnl"/>
+        </w:rPr>
+      </w:pPr>
+      <w:r>
+        <w:rPr>
+          <w:sz w:val="24"/>
+          <w:szCs w:val="24"/>
+          <w:lang w:val="es-ES_tradnl"/>
+        </w:rPr>
+        <w:t>No Aplica</w:t>
+      </w:r>
+    </w:p>
+    <w:p>
+      <w:pPr>
+        <w:numPr>
+          <w:ilvl w:val="1"/>
+          <w:numId w:val="34"/>
+        </w:numPr>
+        <w:spacing w:after="120" w:line="256" w:lineRule="auto"/>
+        <w:ind w:left="1434" w:hanging="357"/>
+        <w:rPr>
+          <w:sz w:val="24"/>
+          <w:szCs w:val="24"/>
+          <w:lang w:val="es-ES_tradnl"/>
+        </w:rPr>
+      </w:pPr>
+      <w:r>
+        <w:rPr>
+          <w:sz w:val="24"/>
+          <w:szCs w:val="24"/>
+          <w:lang w:val="es-ES_tradnl"/>
+        </w:rPr>
+        <w:t xml:space="preserve">Postcondiciones: </w:t>
+      </w:r>
+    </w:p>
+    <w:p>
+      <w:pPr>
+        <w:numPr>
+          <w:ilvl w:val="1"/>
+          <w:numId w:val="34"/>
+        </w:numPr>
+        <w:spacing w:after="60" w:line="256" w:lineRule="auto"/>
+        <w:ind w:left="1434" w:hanging="357"/>
+        <w:rPr>
+          <w:sz w:val="24"/>
+          <w:szCs w:val="24"/>
+          <w:lang w:val="es-ES_tradnl"/>
+        </w:rPr>
+      </w:pPr>
+      <w:r>
+        <w:rPr>
+          <w:sz w:val="24"/>
+          <w:szCs w:val="24"/>
+          <w:lang w:val="es-ES_tradnl"/>
+        </w:rPr>
+        <w:t xml:space="preserve">Requisitos complementarios: </w:t>
+      </w:r>
+    </w:p>
+    <w:p>
+      <w:pPr>
+        <w:spacing w:after="60" w:line="256" w:lineRule="auto"/>
+        <w:ind w:left="1077"/>
+        <w:rPr>
+          <w:sz w:val="24"/>
+          <w:szCs w:val="24"/>
+          <w:lang w:val="es-ES_tradnl"/>
+        </w:rPr>
+      </w:pPr>
+      <w:r>
+        <w:rPr>
+          <w:sz w:val="24"/>
+          <w:szCs w:val="24"/>
+          <w:lang w:val="es-ES_tradnl"/>
+        </w:rPr>
+        <w:t>No Aplica</w:t>
+      </w:r>
+    </w:p>
+    <w:p>
+      <w:pPr>
+        <w:pStyle w:val="SegundaLinea"/>
+        <w:numPr>
+          <w:ilvl w:val="0"/>
+          <w:numId w:val="0"/>
+        </w:numPr>
+        <w:ind w:left="1304"/>
+      </w:pPr>
+    </w:p>
+    <w:p>
+      <w:pPr>
+        <w:spacing w:after="120" w:line="256" w:lineRule="auto"/>
+        <w:rPr>
+          <w:sz w:val="16"/>
+          <w:szCs w:val="16"/>
+          <w:lang w:val="es-ES_tradnl" w:eastAsia="es-ES"/>
+        </w:rPr>
+      </w:pPr>
+    </w:p>
+    <w:p>
+      <w:pPr>
+        <w:pStyle w:val="TerceraLinea"/>
+        <w:numPr>
+          <w:ilvl w:val="3"/>
+          <w:numId w:val="29"/>
+        </w:numPr>
+      </w:pPr>
+      <w:r>
+        <w:t>CU1</w:t>
+      </w:r>
+      <w:r>
+        <w:t>1</w:t>
+      </w:r>
+      <w:r>
+        <w:t xml:space="preserve">: </w:t>
+      </w:r>
+      <w:r>
+        <w:t>Actualizar</w:t>
+      </w:r>
+      <w:r>
+        <w:t xml:space="preserve"> Matriz</w:t>
+      </w:r>
+    </w:p>
+    <w:p>
+      <w:pPr>
+        <w:numPr>
+          <w:ilvl w:val="1"/>
+          <w:numId w:val="34"/>
+        </w:numPr>
+        <w:spacing w:after="120" w:line="256" w:lineRule="auto"/>
+        <w:ind w:left="1434" w:hanging="357"/>
+        <w:rPr>
+          <w:sz w:val="24"/>
+          <w:szCs w:val="24"/>
+          <w:lang w:val="es-ES_tradnl"/>
+        </w:rPr>
+      </w:pPr>
+      <w:r>
+        <w:rPr>
+          <w:sz w:val="24"/>
+          <w:szCs w:val="24"/>
+          <w:lang w:val="es-ES_tradnl"/>
+        </w:rPr>
+        <w:t>Historial de versiones del CU:</w:t>
+      </w:r>
+    </w:p>
+    <w:tbl>
+      <w:tblPr>
+        <w:tblW w:w="0" w:type="auto"/>
+        <w:tblInd w:w="648" w:type="dxa"/>
+        <w:tblBorders>
+          <w:top w:val="single" w:sz="4" w:space="0" w:color="auto"/>
+          <w:left w:val="single" w:sz="4" w:space="0" w:color="auto"/>
+          <w:bottom w:val="single" w:sz="4" w:space="0" w:color="auto"/>
+          <w:right w:val="single" w:sz="4" w:space="0" w:color="auto"/>
+          <w:insideH w:val="single" w:sz="4" w:space="0" w:color="auto"/>
+          <w:insideV w:val="single" w:sz="4" w:space="0" w:color="auto"/>
+        </w:tblBorders>
+        <w:tblLook w:val="01E0" w:firstRow="1" w:lastRow="1" w:firstColumn="1" w:lastColumn="1" w:noHBand="0" w:noVBand="0"/>
+      </w:tblPr>
+      <w:tblGrid>
+        <w:gridCol w:w="997"/>
+        <w:gridCol w:w="1497"/>
+        <w:gridCol w:w="3101"/>
+        <w:gridCol w:w="2585"/>
+      </w:tblGrid>
+      <w:tr>
+        <w:tc>
+          <w:tcPr>
+            <w:tcW w:w="997" w:type="dxa"/>
+            <w:tcBorders>
+              <w:top w:val="single" w:sz="4" w:space="0" w:color="auto"/>
+              <w:left w:val="single" w:sz="4" w:space="0" w:color="auto"/>
+              <w:bottom w:val="single" w:sz="4" w:space="0" w:color="auto"/>
+              <w:right w:val="single" w:sz="4" w:space="0" w:color="auto"/>
+            </w:tcBorders>
+            <w:hideMark/>
+          </w:tcPr>
+          <w:p>
+            <w:pPr>
+              <w:rPr>
+                <w:sz w:val="24"/>
+                <w:szCs w:val="24"/>
+                <w:lang w:val="es-ES_tradnl"/>
+              </w:rPr>
+            </w:pPr>
+            <w:r>
+              <w:rPr>
+                <w:sz w:val="24"/>
+                <w:szCs w:val="24"/>
+                <w:lang w:val="es-ES_tradnl"/>
+              </w:rPr>
+              <w:t>Versión</w:t>
+            </w:r>
+          </w:p>
+        </w:tc>
+        <w:tc>
+          <w:tcPr>
+            <w:tcW w:w="1497" w:type="dxa"/>
+            <w:tcBorders>
+              <w:top w:val="single" w:sz="4" w:space="0" w:color="auto"/>
+              <w:left w:val="single" w:sz="4" w:space="0" w:color="auto"/>
+              <w:bottom w:val="single" w:sz="4" w:space="0" w:color="auto"/>
+              <w:right w:val="single" w:sz="4" w:space="0" w:color="auto"/>
+            </w:tcBorders>
+            <w:hideMark/>
+          </w:tcPr>
+          <w:p>
+            <w:pPr>
+              <w:rPr>
+                <w:sz w:val="24"/>
+                <w:szCs w:val="24"/>
+                <w:lang w:val="es-ES_tradnl"/>
+              </w:rPr>
+            </w:pPr>
+            <w:r>
+              <w:rPr>
+                <w:sz w:val="24"/>
+                <w:szCs w:val="24"/>
+                <w:lang w:val="es-ES_tradnl"/>
+              </w:rPr>
+              <w:t>Fecha</w:t>
+            </w:r>
+          </w:p>
+        </w:tc>
+        <w:tc>
+          <w:tcPr>
+            <w:tcW w:w="3101" w:type="dxa"/>
+            <w:tcBorders>
+              <w:top w:val="single" w:sz="4" w:space="0" w:color="auto"/>
+              <w:left w:val="single" w:sz="4" w:space="0" w:color="auto"/>
+              <w:bottom w:val="single" w:sz="4" w:space="0" w:color="auto"/>
+              <w:right w:val="single" w:sz="4" w:space="0" w:color="auto"/>
+            </w:tcBorders>
+            <w:hideMark/>
+          </w:tcPr>
+          <w:p>
+            <w:pPr>
+              <w:rPr>
+                <w:sz w:val="24"/>
+                <w:szCs w:val="24"/>
+                <w:lang w:val="es-ES_tradnl"/>
+              </w:rPr>
+            </w:pPr>
+            <w:r>
+              <w:rPr>
+                <w:sz w:val="24"/>
+                <w:szCs w:val="24"/>
+                <w:lang w:val="es-ES_tradnl"/>
+              </w:rPr>
+              <w:t>Descripción</w:t>
+            </w:r>
+          </w:p>
+        </w:tc>
+        <w:tc>
+          <w:tcPr>
+            <w:tcW w:w="2585" w:type="dxa"/>
+            <w:tcBorders>
+              <w:top w:val="single" w:sz="4" w:space="0" w:color="auto"/>
+              <w:left w:val="single" w:sz="4" w:space="0" w:color="auto"/>
+              <w:bottom w:val="single" w:sz="4" w:space="0" w:color="auto"/>
+              <w:right w:val="single" w:sz="4" w:space="0" w:color="auto"/>
+            </w:tcBorders>
+            <w:hideMark/>
+          </w:tcPr>
+          <w:p>
+            <w:pPr>
+              <w:rPr>
+                <w:sz w:val="24"/>
+                <w:szCs w:val="24"/>
+                <w:lang w:val="es-ES_tradnl"/>
+              </w:rPr>
+            </w:pPr>
+            <w:r>
+              <w:rPr>
+                <w:sz w:val="24"/>
+                <w:szCs w:val="24"/>
+                <w:lang w:val="es-ES_tradnl"/>
+              </w:rPr>
+              <w:t>Autor</w:t>
+            </w:r>
+          </w:p>
+        </w:tc>
+      </w:tr>
+      <w:tr>
+        <w:tc>
+          <w:tcPr>
+            <w:tcW w:w="997" w:type="dxa"/>
+            <w:tcBorders>
+              <w:top w:val="single" w:sz="4" w:space="0" w:color="auto"/>
+              <w:left w:val="single" w:sz="4" w:space="0" w:color="auto"/>
+              <w:bottom w:val="single" w:sz="4" w:space="0" w:color="auto"/>
+              <w:right w:val="single" w:sz="4" w:space="0" w:color="auto"/>
+            </w:tcBorders>
+            <w:hideMark/>
+          </w:tcPr>
+          <w:p>
+            <w:pPr>
+              <w:spacing w:after="120"/>
+              <w:rPr>
+                <w:color w:val="0070C0"/>
+                <w:lang w:val="es-AR"/>
+              </w:rPr>
+            </w:pPr>
+            <w:r>
+              <w:rPr>
+                <w:color w:val="0070C0"/>
+                <w:lang w:val="es-AR"/>
+              </w:rPr>
+              <w:t>1.0</w:t>
+            </w:r>
+          </w:p>
+        </w:tc>
+        <w:tc>
+          <w:tcPr>
+            <w:tcW w:w="1497" w:type="dxa"/>
+            <w:tcBorders>
+              <w:top w:val="single" w:sz="4" w:space="0" w:color="auto"/>
+              <w:left w:val="single" w:sz="4" w:space="0" w:color="auto"/>
+              <w:bottom w:val="single" w:sz="4" w:space="0" w:color="auto"/>
+              <w:right w:val="single" w:sz="4" w:space="0" w:color="auto"/>
+            </w:tcBorders>
+            <w:hideMark/>
+          </w:tcPr>
+          <w:p>
+            <w:pPr>
+              <w:spacing w:after="120"/>
+              <w:rPr>
+                <w:color w:val="0070C0"/>
+                <w:lang w:val="es-AR"/>
+              </w:rPr>
+            </w:pPr>
+            <w:r>
+              <w:rPr>
+                <w:color w:val="0070C0"/>
+                <w:lang w:val="es-AR"/>
+              </w:rPr>
+              <w:t>19/11/2021</w:t>
+            </w:r>
+          </w:p>
+        </w:tc>
+        <w:tc>
+          <w:tcPr>
+            <w:tcW w:w="3101" w:type="dxa"/>
+            <w:tcBorders>
+              <w:top w:val="single" w:sz="4" w:space="0" w:color="auto"/>
+              <w:left w:val="single" w:sz="4" w:space="0" w:color="auto"/>
+              <w:bottom w:val="single" w:sz="4" w:space="0" w:color="auto"/>
+              <w:right w:val="single" w:sz="4" w:space="0" w:color="auto"/>
+            </w:tcBorders>
+            <w:hideMark/>
+          </w:tcPr>
+          <w:p>
+            <w:pPr>
+              <w:spacing w:after="120"/>
+              <w:rPr>
+                <w:color w:val="0070C0"/>
+                <w:lang w:val="es-AR"/>
+              </w:rPr>
+            </w:pPr>
+            <w:r>
+              <w:rPr>
+                <w:color w:val="0070C0"/>
+                <w:lang w:val="es-AR"/>
+              </w:rPr>
+              <w:t>Creación de Documento</w:t>
+            </w:r>
+          </w:p>
+        </w:tc>
+        <w:tc>
+          <w:tcPr>
+            <w:tcW w:w="2585" w:type="dxa"/>
+            <w:tcBorders>
+              <w:top w:val="single" w:sz="4" w:space="0" w:color="auto"/>
+              <w:left w:val="single" w:sz="4" w:space="0" w:color="auto"/>
+              <w:bottom w:val="single" w:sz="4" w:space="0" w:color="auto"/>
+              <w:right w:val="single" w:sz="4" w:space="0" w:color="auto"/>
+            </w:tcBorders>
+            <w:hideMark/>
+          </w:tcPr>
+          <w:p>
+            <w:pPr>
+              <w:spacing w:after="120"/>
+              <w:rPr>
+                <w:color w:val="0070C0"/>
+                <w:lang w:val="es-AR"/>
+              </w:rPr>
+            </w:pPr>
+            <w:r>
+              <w:rPr>
+                <w:color w:val="0070C0"/>
+                <w:lang w:val="es-AR"/>
+              </w:rPr>
+              <w:t>Salvador Cirino Castrovinci</w:t>
+            </w:r>
+          </w:p>
+        </w:tc>
+      </w:tr>
+    </w:tbl>
+    <w:p>
+      <w:pPr>
+        <w:spacing w:after="120" w:line="256" w:lineRule="auto"/>
+        <w:rPr>
+          <w:sz w:val="16"/>
+          <w:szCs w:val="16"/>
+          <w:lang w:val="es-ES_tradnl" w:eastAsia="es-ES"/>
+        </w:rPr>
+      </w:pPr>
+    </w:p>
+    <w:p>
+      <w:pPr>
+        <w:numPr>
+          <w:ilvl w:val="1"/>
+          <w:numId w:val="34"/>
+        </w:numPr>
+        <w:spacing w:after="120" w:line="256" w:lineRule="auto"/>
+        <w:ind w:left="1434" w:hanging="357"/>
+        <w:rPr>
+          <w:sz w:val="24"/>
+          <w:szCs w:val="24"/>
+          <w:lang w:val="es-ES_tradnl"/>
+        </w:rPr>
+      </w:pPr>
+      <w:proofErr w:type="gramStart"/>
+      <w:r>
+        <w:rPr>
+          <w:sz w:val="24"/>
+          <w:szCs w:val="24"/>
+          <w:lang w:val="es-ES_tradnl"/>
+        </w:rPr>
+        <w:t>Descripción:</w:t>
+      </w:r>
+      <w:r>
+        <w:rPr>
+          <w:color w:val="0070C0"/>
+          <w:lang w:val="es-AR"/>
+        </w:rPr>
+        <w:t>.</w:t>
+      </w:r>
+      <w:proofErr w:type="gramEnd"/>
+    </w:p>
+    <w:p>
+      <w:pPr>
+        <w:numPr>
+          <w:ilvl w:val="1"/>
+          <w:numId w:val="34"/>
+        </w:numPr>
+        <w:spacing w:after="120" w:line="256" w:lineRule="auto"/>
+        <w:ind w:left="1434" w:hanging="357"/>
+        <w:rPr>
+          <w:sz w:val="24"/>
+          <w:szCs w:val="24"/>
+          <w:lang w:val="es-ES_tradnl"/>
+        </w:rPr>
+      </w:pPr>
+      <w:r>
+        <w:rPr>
+          <w:sz w:val="24"/>
+          <w:szCs w:val="24"/>
+          <w:lang w:val="es-ES_tradnl"/>
+        </w:rPr>
+        <w:t>Actores:</w:t>
+      </w:r>
+      <w:r>
+        <w:rPr>
+          <w:color w:val="0070C0"/>
+          <w:lang w:val="es-AR"/>
+        </w:rPr>
+        <w:t xml:space="preserve"> </w:t>
+      </w:r>
+      <w:r>
+        <w:rPr>
+          <w:color w:val="0070C0"/>
+          <w:lang w:val="es-AR"/>
+        </w:rPr>
+        <w:t>Tablero.</w:t>
+      </w:r>
+    </w:p>
+    <w:p>
+      <w:pPr>
+        <w:numPr>
+          <w:ilvl w:val="1"/>
+          <w:numId w:val="34"/>
+        </w:numPr>
+        <w:spacing w:after="120" w:line="256" w:lineRule="auto"/>
+        <w:ind w:left="1434" w:hanging="357"/>
+        <w:rPr>
+          <w:sz w:val="24"/>
+          <w:szCs w:val="24"/>
+          <w:lang w:val="es-ES_tradnl"/>
+        </w:rPr>
+      </w:pPr>
+      <w:r>
+        <w:rPr>
+          <w:sz w:val="24"/>
+          <w:szCs w:val="24"/>
+          <w:lang w:val="es-ES_tradnl"/>
+        </w:rPr>
+        <w:t xml:space="preserve">Precondiciones: </w:t>
+      </w:r>
+    </w:p>
+    <w:p>
+      <w:pPr>
+        <w:numPr>
+          <w:ilvl w:val="1"/>
+          <w:numId w:val="34"/>
+        </w:numPr>
+        <w:spacing w:after="120" w:line="256" w:lineRule="auto"/>
+        <w:ind w:left="1434" w:hanging="357"/>
+        <w:rPr>
+          <w:sz w:val="24"/>
+          <w:szCs w:val="24"/>
+          <w:lang w:val="es-ES_tradnl"/>
+        </w:rPr>
+      </w:pPr>
+      <w:r>
+        <w:rPr>
+          <w:sz w:val="24"/>
+          <w:szCs w:val="24"/>
+          <w:lang w:val="es-ES_tradnl"/>
+        </w:rPr>
+        <w:t xml:space="preserve">Flujo principal: </w:t>
+      </w:r>
+    </w:p>
+    <w:p>
+      <w:pPr>
+        <w:numPr>
+          <w:ilvl w:val="1"/>
+          <w:numId w:val="34"/>
+        </w:numPr>
+        <w:spacing w:after="120" w:line="256" w:lineRule="auto"/>
+        <w:ind w:left="1434" w:hanging="357"/>
+        <w:rPr>
+          <w:sz w:val="24"/>
+          <w:szCs w:val="24"/>
+          <w:lang w:val="es-ES_tradnl"/>
+        </w:rPr>
+      </w:pPr>
+      <w:r>
+        <w:rPr>
+          <w:sz w:val="24"/>
+          <w:szCs w:val="24"/>
+          <w:lang w:val="es-ES_tradnl"/>
+        </w:rPr>
+        <w:t xml:space="preserve">Flujos alternativos: </w:t>
+      </w:r>
+    </w:p>
+    <w:p>
+      <w:pPr>
+        <w:spacing w:after="120" w:line="256" w:lineRule="auto"/>
+        <w:ind w:left="1080"/>
+        <w:rPr>
+          <w:sz w:val="24"/>
+          <w:szCs w:val="24"/>
+          <w:lang w:val="es-ES_tradnl"/>
+        </w:rPr>
+      </w:pPr>
+      <w:r>
+        <w:rPr>
+          <w:sz w:val="24"/>
+          <w:szCs w:val="24"/>
+          <w:lang w:val="es-ES_tradnl"/>
+        </w:rPr>
+        <w:t>No Aplica</w:t>
+      </w:r>
+    </w:p>
+    <w:p>
+      <w:pPr>
+        <w:numPr>
+          <w:ilvl w:val="1"/>
+          <w:numId w:val="34"/>
+        </w:numPr>
+        <w:spacing w:after="120" w:line="256" w:lineRule="auto"/>
+        <w:ind w:left="1434" w:hanging="357"/>
+        <w:rPr>
+          <w:sz w:val="24"/>
+          <w:szCs w:val="24"/>
+          <w:lang w:val="es-ES_tradnl"/>
+        </w:rPr>
+      </w:pPr>
+      <w:r>
+        <w:rPr>
+          <w:sz w:val="24"/>
+          <w:szCs w:val="24"/>
+          <w:lang w:val="es-ES_tradnl"/>
+        </w:rPr>
+        <w:t xml:space="preserve">Excepciones:   </w:t>
+      </w:r>
+    </w:p>
+    <w:p>
+      <w:pPr>
+        <w:pStyle w:val="ListParagraph"/>
+        <w:ind w:left="1077"/>
+        <w:rPr>
+          <w:sz w:val="24"/>
+          <w:szCs w:val="24"/>
+          <w:lang w:val="es-ES_tradnl"/>
+        </w:rPr>
+      </w:pPr>
+      <w:r>
+        <w:rPr>
+          <w:sz w:val="24"/>
+          <w:szCs w:val="24"/>
+          <w:lang w:val="es-ES_tradnl"/>
+        </w:rPr>
+        <w:t>No Aplica</w:t>
+      </w:r>
+    </w:p>
+    <w:p>
+      <w:pPr>
+        <w:numPr>
+          <w:ilvl w:val="1"/>
+          <w:numId w:val="34"/>
+        </w:numPr>
+        <w:spacing w:after="120" w:line="256" w:lineRule="auto"/>
+        <w:ind w:left="1434" w:hanging="357"/>
+        <w:rPr>
+          <w:sz w:val="24"/>
+          <w:szCs w:val="24"/>
+          <w:lang w:val="es-ES_tradnl"/>
+        </w:rPr>
+      </w:pPr>
+      <w:r>
+        <w:rPr>
+          <w:sz w:val="24"/>
+          <w:szCs w:val="24"/>
+          <w:lang w:val="es-ES_tradnl"/>
+        </w:rPr>
+        <w:t xml:space="preserve">Postcondiciones: </w:t>
+      </w:r>
+    </w:p>
+    <w:p>
+      <w:pPr>
+        <w:numPr>
+          <w:ilvl w:val="1"/>
+          <w:numId w:val="34"/>
+        </w:numPr>
+        <w:spacing w:after="60" w:line="256" w:lineRule="auto"/>
+        <w:ind w:left="1434" w:hanging="357"/>
+        <w:rPr>
+          <w:sz w:val="24"/>
+          <w:szCs w:val="24"/>
+          <w:lang w:val="es-ES_tradnl"/>
+        </w:rPr>
+      </w:pPr>
+      <w:r>
+        <w:rPr>
+          <w:sz w:val="24"/>
+          <w:szCs w:val="24"/>
+          <w:lang w:val="es-ES_tradnl"/>
+        </w:rPr>
+        <w:t xml:space="preserve">Requisitos complementarios: </w:t>
+      </w:r>
+    </w:p>
+    <w:p>
+      <w:pPr>
+        <w:spacing w:after="60" w:line="256" w:lineRule="auto"/>
+        <w:ind w:left="1077"/>
+        <w:rPr>
+          <w:sz w:val="24"/>
+          <w:szCs w:val="24"/>
+          <w:lang w:val="es-ES_tradnl"/>
+        </w:rPr>
+      </w:pPr>
+      <w:r>
+        <w:rPr>
+          <w:sz w:val="24"/>
+          <w:szCs w:val="24"/>
+          <w:lang w:val="es-ES_tradnl"/>
+        </w:rPr>
+        <w:t>No Aplica</w:t>
+      </w:r>
+    </w:p>
+    <w:p>
+      <w:pPr>
+        <w:spacing w:after="120" w:line="256" w:lineRule="auto"/>
+        <w:rPr>
+          <w:sz w:val="16"/>
+          <w:szCs w:val="16"/>
+          <w:lang w:val="es-ES_tradnl" w:eastAsia="es-ES"/>
+        </w:rPr>
+      </w:pPr>
+    </w:p>
+    <w:p>
+      <w:pPr>
+        <w:pStyle w:val="TerceraLinea"/>
+        <w:numPr>
+          <w:ilvl w:val="3"/>
+          <w:numId w:val="29"/>
+        </w:numPr>
+      </w:pPr>
+      <w:r>
+        <w:t>CU1</w:t>
+      </w:r>
+      <w:r>
+        <w:t>2</w:t>
+      </w:r>
+      <w:r>
+        <w:t xml:space="preserve">: </w:t>
+      </w:r>
+      <w:r>
+        <w:t>Mostrar</w:t>
+      </w:r>
+      <w:r>
+        <w:t xml:space="preserve"> Matriz</w:t>
+      </w:r>
+    </w:p>
+    <w:p>
+      <w:pPr>
+        <w:numPr>
+          <w:ilvl w:val="1"/>
+          <w:numId w:val="34"/>
+        </w:numPr>
+        <w:spacing w:after="120" w:line="256" w:lineRule="auto"/>
+        <w:ind w:left="1434" w:hanging="357"/>
+        <w:rPr>
+          <w:sz w:val="24"/>
+          <w:szCs w:val="24"/>
+          <w:lang w:val="es-ES_tradnl"/>
+        </w:rPr>
+      </w:pPr>
+      <w:r>
+        <w:rPr>
+          <w:sz w:val="24"/>
+          <w:szCs w:val="24"/>
+          <w:lang w:val="es-ES_tradnl"/>
+        </w:rPr>
+        <w:t>Historial de versiones del CU:</w:t>
+      </w:r>
+    </w:p>
+    <w:tbl>
+      <w:tblPr>
+        <w:tblW w:w="0" w:type="auto"/>
+        <w:tblInd w:w="648" w:type="dxa"/>
+        <w:tblBorders>
+          <w:top w:val="single" w:sz="4" w:space="0" w:color="auto"/>
+          <w:left w:val="single" w:sz="4" w:space="0" w:color="auto"/>
+          <w:bottom w:val="single" w:sz="4" w:space="0" w:color="auto"/>
+          <w:right w:val="single" w:sz="4" w:space="0" w:color="auto"/>
+          <w:insideH w:val="single" w:sz="4" w:space="0" w:color="auto"/>
+          <w:insideV w:val="single" w:sz="4" w:space="0" w:color="auto"/>
+        </w:tblBorders>
+        <w:tblLook w:val="01E0" w:firstRow="1" w:lastRow="1" w:firstColumn="1" w:lastColumn="1" w:noHBand="0" w:noVBand="0"/>
+      </w:tblPr>
+      <w:tblGrid>
+        <w:gridCol w:w="997"/>
+        <w:gridCol w:w="1497"/>
+        <w:gridCol w:w="3101"/>
+        <w:gridCol w:w="2585"/>
+      </w:tblGrid>
+      <w:tr>
+        <w:tc>
+          <w:tcPr>
+            <w:tcW w:w="997" w:type="dxa"/>
+            <w:tcBorders>
+              <w:top w:val="single" w:sz="4" w:space="0" w:color="auto"/>
+              <w:left w:val="single" w:sz="4" w:space="0" w:color="auto"/>
+              <w:bottom w:val="single" w:sz="4" w:space="0" w:color="auto"/>
+              <w:right w:val="single" w:sz="4" w:space="0" w:color="auto"/>
+            </w:tcBorders>
+            <w:hideMark/>
+          </w:tcPr>
+          <w:p>
+            <w:pPr>
+              <w:rPr>
+                <w:sz w:val="24"/>
+                <w:szCs w:val="24"/>
+                <w:lang w:val="es-ES_tradnl"/>
+              </w:rPr>
+            </w:pPr>
+            <w:r>
+              <w:rPr>
+                <w:sz w:val="24"/>
+                <w:szCs w:val="24"/>
+                <w:lang w:val="es-ES_tradnl"/>
+              </w:rPr>
+              <w:t>Versión</w:t>
+            </w:r>
+          </w:p>
+        </w:tc>
+        <w:tc>
+          <w:tcPr>
+            <w:tcW w:w="1497" w:type="dxa"/>
+            <w:tcBorders>
+              <w:top w:val="single" w:sz="4" w:space="0" w:color="auto"/>
+              <w:left w:val="single" w:sz="4" w:space="0" w:color="auto"/>
+              <w:bottom w:val="single" w:sz="4" w:space="0" w:color="auto"/>
+              <w:right w:val="single" w:sz="4" w:space="0" w:color="auto"/>
+            </w:tcBorders>
+            <w:hideMark/>
+          </w:tcPr>
+          <w:p>
+            <w:pPr>
+              <w:rPr>
+                <w:sz w:val="24"/>
+                <w:szCs w:val="24"/>
+                <w:lang w:val="es-ES_tradnl"/>
+              </w:rPr>
+            </w:pPr>
+            <w:r>
+              <w:rPr>
+                <w:sz w:val="24"/>
+                <w:szCs w:val="24"/>
+                <w:lang w:val="es-ES_tradnl"/>
+              </w:rPr>
+              <w:t>Fecha</w:t>
+            </w:r>
+          </w:p>
+        </w:tc>
+        <w:tc>
+          <w:tcPr>
+            <w:tcW w:w="3101" w:type="dxa"/>
+            <w:tcBorders>
+              <w:top w:val="single" w:sz="4" w:space="0" w:color="auto"/>
+              <w:left w:val="single" w:sz="4" w:space="0" w:color="auto"/>
+              <w:bottom w:val="single" w:sz="4" w:space="0" w:color="auto"/>
+              <w:right w:val="single" w:sz="4" w:space="0" w:color="auto"/>
+            </w:tcBorders>
+            <w:hideMark/>
+          </w:tcPr>
+          <w:p>
+            <w:pPr>
+              <w:rPr>
+                <w:sz w:val="24"/>
+                <w:szCs w:val="24"/>
+                <w:lang w:val="es-ES_tradnl"/>
+              </w:rPr>
+            </w:pPr>
+            <w:r>
+              <w:rPr>
+                <w:sz w:val="24"/>
+                <w:szCs w:val="24"/>
+                <w:lang w:val="es-ES_tradnl"/>
+              </w:rPr>
+              <w:t>Descripción</w:t>
+            </w:r>
+          </w:p>
+        </w:tc>
+        <w:tc>
+          <w:tcPr>
+            <w:tcW w:w="2585" w:type="dxa"/>
+            <w:tcBorders>
+              <w:top w:val="single" w:sz="4" w:space="0" w:color="auto"/>
+              <w:left w:val="single" w:sz="4" w:space="0" w:color="auto"/>
+              <w:bottom w:val="single" w:sz="4" w:space="0" w:color="auto"/>
+              <w:right w:val="single" w:sz="4" w:space="0" w:color="auto"/>
+            </w:tcBorders>
+            <w:hideMark/>
+          </w:tcPr>
+          <w:p>
+            <w:pPr>
+              <w:rPr>
+                <w:sz w:val="24"/>
+                <w:szCs w:val="24"/>
+                <w:lang w:val="es-ES_tradnl"/>
+              </w:rPr>
+            </w:pPr>
+            <w:r>
+              <w:rPr>
+                <w:sz w:val="24"/>
+                <w:szCs w:val="24"/>
+                <w:lang w:val="es-ES_tradnl"/>
+              </w:rPr>
+              <w:t>Autor</w:t>
+            </w:r>
+          </w:p>
+        </w:tc>
+      </w:tr>
+      <w:tr>
+        <w:tc>
+          <w:tcPr>
+            <w:tcW w:w="997" w:type="dxa"/>
+            <w:tcBorders>
+              <w:top w:val="single" w:sz="4" w:space="0" w:color="auto"/>
+              <w:left w:val="single" w:sz="4" w:space="0" w:color="auto"/>
+              <w:bottom w:val="single" w:sz="4" w:space="0" w:color="auto"/>
+              <w:right w:val="single" w:sz="4" w:space="0" w:color="auto"/>
+            </w:tcBorders>
+            <w:hideMark/>
+          </w:tcPr>
+          <w:p>
+            <w:pPr>
+              <w:spacing w:after="120"/>
+              <w:rPr>
+                <w:color w:val="0070C0"/>
+                <w:lang w:val="es-AR"/>
+              </w:rPr>
+            </w:pPr>
+            <w:r>
+              <w:rPr>
+                <w:color w:val="0070C0"/>
+                <w:lang w:val="es-AR"/>
+              </w:rPr>
+              <w:t>1.0</w:t>
+            </w:r>
+          </w:p>
+        </w:tc>
+        <w:tc>
+          <w:tcPr>
+            <w:tcW w:w="1497" w:type="dxa"/>
+            <w:tcBorders>
+              <w:top w:val="single" w:sz="4" w:space="0" w:color="auto"/>
+              <w:left w:val="single" w:sz="4" w:space="0" w:color="auto"/>
+              <w:bottom w:val="single" w:sz="4" w:space="0" w:color="auto"/>
+              <w:right w:val="single" w:sz="4" w:space="0" w:color="auto"/>
+            </w:tcBorders>
+            <w:hideMark/>
+          </w:tcPr>
+          <w:p>
+            <w:pPr>
+              <w:spacing w:after="120"/>
+              <w:rPr>
+                <w:color w:val="0070C0"/>
+                <w:lang w:val="es-AR"/>
+              </w:rPr>
+            </w:pPr>
+            <w:r>
+              <w:rPr>
+                <w:color w:val="0070C0"/>
+                <w:lang w:val="es-AR"/>
+              </w:rPr>
+              <w:t>19/11/2021</w:t>
+            </w:r>
+          </w:p>
+        </w:tc>
+        <w:tc>
+          <w:tcPr>
+            <w:tcW w:w="3101" w:type="dxa"/>
+            <w:tcBorders>
+              <w:top w:val="single" w:sz="4" w:space="0" w:color="auto"/>
+              <w:left w:val="single" w:sz="4" w:space="0" w:color="auto"/>
+              <w:bottom w:val="single" w:sz="4" w:space="0" w:color="auto"/>
+              <w:right w:val="single" w:sz="4" w:space="0" w:color="auto"/>
+            </w:tcBorders>
+            <w:hideMark/>
+          </w:tcPr>
+          <w:p>
+            <w:pPr>
+              <w:spacing w:after="120"/>
+              <w:rPr>
+                <w:color w:val="0070C0"/>
+                <w:lang w:val="es-AR"/>
+              </w:rPr>
+            </w:pPr>
+            <w:r>
+              <w:rPr>
+                <w:color w:val="0070C0"/>
+                <w:lang w:val="es-AR"/>
+              </w:rPr>
+              <w:t>Creación de Documento</w:t>
+            </w:r>
+          </w:p>
+        </w:tc>
+        <w:tc>
+          <w:tcPr>
+            <w:tcW w:w="2585" w:type="dxa"/>
+            <w:tcBorders>
+              <w:top w:val="single" w:sz="4" w:space="0" w:color="auto"/>
+              <w:left w:val="single" w:sz="4" w:space="0" w:color="auto"/>
+              <w:bottom w:val="single" w:sz="4" w:space="0" w:color="auto"/>
+              <w:right w:val="single" w:sz="4" w:space="0" w:color="auto"/>
+            </w:tcBorders>
+            <w:hideMark/>
+          </w:tcPr>
+          <w:p>
+            <w:pPr>
+              <w:spacing w:after="120"/>
+              <w:rPr>
+                <w:color w:val="0070C0"/>
+                <w:lang w:val="es-AR"/>
+              </w:rPr>
+            </w:pPr>
+            <w:r>
+              <w:rPr>
+                <w:color w:val="0070C0"/>
+                <w:lang w:val="es-AR"/>
+              </w:rPr>
+              <w:t>Salvador Cirino Castrovinci</w:t>
+            </w:r>
+          </w:p>
+        </w:tc>
+      </w:tr>
+    </w:tbl>
+    <w:p>
+      <w:pPr>
+        <w:spacing w:after="120" w:line="256" w:lineRule="auto"/>
+        <w:rPr>
+          <w:sz w:val="16"/>
+          <w:szCs w:val="16"/>
+          <w:lang w:val="es-ES_tradnl" w:eastAsia="es-ES"/>
+        </w:rPr>
+      </w:pPr>
+    </w:p>
+    <w:p>
+      <w:pPr>
+        <w:numPr>
+          <w:ilvl w:val="1"/>
+          <w:numId w:val="34"/>
+        </w:numPr>
+        <w:spacing w:after="120" w:line="256" w:lineRule="auto"/>
+        <w:ind w:left="1434" w:hanging="357"/>
+        <w:rPr>
+          <w:sz w:val="24"/>
+          <w:szCs w:val="24"/>
+          <w:lang w:val="es-ES_tradnl"/>
+        </w:rPr>
+      </w:pPr>
+      <w:proofErr w:type="gramStart"/>
+      <w:r>
+        <w:rPr>
+          <w:sz w:val="24"/>
+          <w:szCs w:val="24"/>
+          <w:lang w:val="es-ES_tradnl"/>
+        </w:rPr>
+        <w:t>Descripción:</w:t>
+      </w:r>
+      <w:r>
+        <w:rPr>
+          <w:color w:val="0070C0"/>
+          <w:lang w:val="es-AR"/>
+        </w:rPr>
+        <w:t>.</w:t>
+      </w:r>
+      <w:proofErr w:type="gramEnd"/>
+    </w:p>
+    <w:p>
+      <w:pPr>
+        <w:numPr>
+          <w:ilvl w:val="1"/>
+          <w:numId w:val="34"/>
+        </w:numPr>
+        <w:spacing w:after="120" w:line="256" w:lineRule="auto"/>
+        <w:ind w:left="1434" w:hanging="357"/>
+        <w:rPr>
+          <w:sz w:val="24"/>
+          <w:szCs w:val="24"/>
+          <w:lang w:val="es-ES_tradnl"/>
+        </w:rPr>
+      </w:pPr>
+      <w:r>
+        <w:rPr>
+          <w:sz w:val="24"/>
+          <w:szCs w:val="24"/>
+          <w:lang w:val="es-ES_tradnl"/>
+        </w:rPr>
+        <w:t>Actores:</w:t>
+      </w:r>
+      <w:r>
+        <w:rPr>
+          <w:color w:val="0070C0"/>
+          <w:lang w:val="es-AR"/>
+        </w:rPr>
+        <w:t xml:space="preserve"> </w:t>
+      </w:r>
+      <w:r>
+        <w:rPr>
+          <w:color w:val="0070C0"/>
+          <w:lang w:val="es-AR"/>
+        </w:rPr>
+        <w:t>Tablero.</w:t>
+      </w:r>
+    </w:p>
+    <w:p>
+      <w:pPr>
+        <w:numPr>
+          <w:ilvl w:val="1"/>
+          <w:numId w:val="34"/>
+        </w:numPr>
+        <w:spacing w:after="120" w:line="256" w:lineRule="auto"/>
+        <w:ind w:left="1434" w:hanging="357"/>
+        <w:rPr>
+          <w:sz w:val="24"/>
+          <w:szCs w:val="24"/>
+          <w:lang w:val="es-ES_tradnl"/>
+        </w:rPr>
+      </w:pPr>
+      <w:r>
+        <w:rPr>
+          <w:sz w:val="24"/>
+          <w:szCs w:val="24"/>
+          <w:lang w:val="es-ES_tradnl"/>
+        </w:rPr>
+        <w:t xml:space="preserve">Precondiciones: </w:t>
+      </w:r>
+    </w:p>
+    <w:p>
+      <w:pPr>
+        <w:numPr>
+          <w:ilvl w:val="1"/>
+          <w:numId w:val="34"/>
+        </w:numPr>
+        <w:spacing w:after="120" w:line="256" w:lineRule="auto"/>
+        <w:ind w:left="1434" w:hanging="357"/>
+        <w:rPr>
+          <w:sz w:val="24"/>
+          <w:szCs w:val="24"/>
+          <w:lang w:val="es-ES_tradnl"/>
+        </w:rPr>
+      </w:pPr>
+      <w:r>
+        <w:rPr>
+          <w:sz w:val="24"/>
+          <w:szCs w:val="24"/>
+          <w:lang w:val="es-ES_tradnl"/>
+        </w:rPr>
+        <w:lastRenderedPageBreak/>
+        <w:t xml:space="preserve">Flujo principal: </w:t>
+      </w:r>
+    </w:p>
+    <w:p>
+      <w:pPr>
+        <w:numPr>
+          <w:ilvl w:val="1"/>
+          <w:numId w:val="34"/>
+        </w:numPr>
+        <w:spacing w:after="120" w:line="256" w:lineRule="auto"/>
+        <w:ind w:left="1434" w:hanging="357"/>
+        <w:rPr>
+          <w:sz w:val="24"/>
+          <w:szCs w:val="24"/>
+          <w:lang w:val="es-ES_tradnl"/>
+        </w:rPr>
+      </w:pPr>
+      <w:r>
+        <w:rPr>
+          <w:sz w:val="24"/>
+          <w:szCs w:val="24"/>
+          <w:lang w:val="es-ES_tradnl"/>
+        </w:rPr>
+        <w:t xml:space="preserve">Flujos alternativos: </w:t>
+      </w:r>
+    </w:p>
+    <w:p>
+      <w:pPr>
+        <w:spacing w:after="120" w:line="256" w:lineRule="auto"/>
+        <w:ind w:left="1080"/>
+        <w:rPr>
+          <w:sz w:val="24"/>
+          <w:szCs w:val="24"/>
+          <w:lang w:val="es-ES_tradnl"/>
+        </w:rPr>
+      </w:pPr>
+      <w:r>
+        <w:rPr>
+          <w:sz w:val="24"/>
+          <w:szCs w:val="24"/>
+          <w:lang w:val="es-ES_tradnl"/>
+        </w:rPr>
+        <w:t>No Aplica</w:t>
+      </w:r>
+    </w:p>
+    <w:p>
+      <w:pPr>
+        <w:numPr>
+          <w:ilvl w:val="1"/>
+          <w:numId w:val="34"/>
+        </w:numPr>
+        <w:spacing w:after="120" w:line="256" w:lineRule="auto"/>
+        <w:ind w:left="1434" w:hanging="357"/>
+        <w:rPr>
+          <w:sz w:val="24"/>
+          <w:szCs w:val="24"/>
+          <w:lang w:val="es-ES_tradnl"/>
+        </w:rPr>
+      </w:pPr>
+      <w:r>
+        <w:rPr>
+          <w:sz w:val="24"/>
+          <w:szCs w:val="24"/>
+          <w:lang w:val="es-ES_tradnl"/>
+        </w:rPr>
+        <w:t xml:space="preserve">Excepciones:   </w:t>
+      </w:r>
+    </w:p>
+    <w:p>
+      <w:pPr>
+        <w:pStyle w:val="ListParagraph"/>
+        <w:ind w:left="1077"/>
+        <w:rPr>
+          <w:sz w:val="24"/>
+          <w:szCs w:val="24"/>
+          <w:lang w:val="es-ES_tradnl"/>
+        </w:rPr>
+      </w:pPr>
+      <w:r>
+        <w:rPr>
+          <w:sz w:val="24"/>
+          <w:szCs w:val="24"/>
+          <w:lang w:val="es-ES_tradnl"/>
+        </w:rPr>
+        <w:t>No Aplica</w:t>
+      </w:r>
+    </w:p>
+    <w:p>
+      <w:pPr>
+        <w:numPr>
+          <w:ilvl w:val="1"/>
+          <w:numId w:val="34"/>
+        </w:numPr>
+        <w:spacing w:after="120" w:line="256" w:lineRule="auto"/>
+        <w:ind w:left="1434" w:hanging="357"/>
+        <w:rPr>
+          <w:sz w:val="24"/>
+          <w:szCs w:val="24"/>
+          <w:lang w:val="es-ES_tradnl"/>
+        </w:rPr>
+      </w:pPr>
+      <w:r>
+        <w:rPr>
+          <w:sz w:val="24"/>
+          <w:szCs w:val="24"/>
+          <w:lang w:val="es-ES_tradnl"/>
+        </w:rPr>
+        <w:t xml:space="preserve">Postcondiciones: </w:t>
+      </w:r>
+    </w:p>
+    <w:p>
+      <w:pPr>
+        <w:numPr>
+          <w:ilvl w:val="1"/>
+          <w:numId w:val="34"/>
+        </w:numPr>
+        <w:spacing w:after="60" w:line="256" w:lineRule="auto"/>
+        <w:ind w:left="1434" w:hanging="357"/>
+        <w:rPr>
+          <w:sz w:val="24"/>
+          <w:szCs w:val="24"/>
+          <w:lang w:val="es-ES_tradnl"/>
+        </w:rPr>
+      </w:pPr>
+      <w:r>
+        <w:rPr>
+          <w:sz w:val="24"/>
+          <w:szCs w:val="24"/>
+          <w:lang w:val="es-ES_tradnl"/>
+        </w:rPr>
+        <w:t xml:space="preserve">Requisitos complementarios: </w:t>
+      </w:r>
+    </w:p>
+    <w:p>
+      <w:pPr>
+        <w:spacing w:after="60" w:line="256" w:lineRule="auto"/>
+        <w:ind w:left="1077"/>
+        <w:rPr>
+          <w:sz w:val="24"/>
+          <w:szCs w:val="24"/>
+          <w:lang w:val="es-ES_tradnl"/>
+        </w:rPr>
+      </w:pPr>
+      <w:r>
+        <w:rPr>
+          <w:sz w:val="24"/>
+          <w:szCs w:val="24"/>
+          <w:lang w:val="es-ES_tradnl"/>
+        </w:rPr>
+        <w:t>No Aplica</w:t>
+      </w:r>
+    </w:p>
+    <w:p>
+      <w:pPr>
+        <w:spacing w:after="120" w:line="256" w:lineRule="auto"/>
+        <w:rPr>
+          <w:sz w:val="16"/>
+          <w:szCs w:val="16"/>
+          <w:lang w:val="es-ES_tradnl" w:eastAsia="es-ES"/>
+        </w:rPr>
+      </w:pPr>
+    </w:p>
+    <w:p>
+      <w:pPr>
+        <w:spacing w:after="120" w:line="256" w:lineRule="auto"/>
+        <w:rPr>
+          <w:sz w:val="16"/>
+          <w:szCs w:val="16"/>
+          <w:lang w:val="es-ES_tradnl" w:eastAsia="es-ES"/>
+        </w:rPr>
+      </w:pPr>
+    </w:p>
+    <w:p>
+      <w:pPr>
+        <w:spacing w:after="120" w:line="256" w:lineRule="auto"/>
+        <w:rPr>
+          <w:sz w:val="16"/>
+          <w:szCs w:val="16"/>
+          <w:lang w:val="es-ES_tradnl" w:eastAsia="es-ES"/>
+        </w:rPr>
+      </w:pPr>
+    </w:p>
+    <w:p>
+      <w:pPr>
+        <w:pStyle w:val="PrimeraLinea"/>
+      </w:pPr>
+      <w:bookmarkStart w:id="6" w:name="_Toc461449990"/>
+      <w:r>
+        <w:t>Mensajes</w:t>
+      </w:r>
+      <w:bookmarkEnd w:id="6"/>
+    </w:p>
+    <w:p>
+      <w:pPr>
+        <w:spacing w:after="120"/>
+        <w:rPr>
+          <w:sz w:val="24"/>
+          <w:szCs w:val="24"/>
+          <w:lang w:val="es-ES_tradnl"/>
+        </w:rPr>
+      </w:pPr>
+      <w:r>
+        <w:rPr>
+          <w:sz w:val="24"/>
+          <w:szCs w:val="24"/>
+          <w:lang w:val="es-ES_tradnl"/>
+        </w:rPr>
+        <w:t>Mensaje1</w:t>
+      </w:r>
+      <w:r>
+        <w:rPr>
+          <w:sz w:val="24"/>
+          <w:szCs w:val="24"/>
+          <w:lang w:val="es-ES_tradnl"/>
+        </w:rPr>
+        <w:t>=” Selecciono</w:t>
+      </w:r>
+      <w:r>
+        <w:rPr>
+          <w:sz w:val="24"/>
+          <w:szCs w:val="24"/>
+          <w:lang w:val="es-ES_tradnl"/>
+        </w:rPr>
+        <w:t xml:space="preserve"> una ficha no permitida”</w:t>
+      </w:r>
+      <w:r>
+        <w:rPr>
+          <w:sz w:val="24"/>
+          <w:szCs w:val="24"/>
+          <w:lang w:val="es-ES_tradnl"/>
+        </w:rPr>
+        <w:t>.</w:t>
+      </w:r>
+    </w:p>
+    <w:p>
+      <w:pPr>
+        <w:spacing w:after="120"/>
+        <w:rPr>
+          <w:color w:val="0070C0"/>
+          <w:lang w:val="es-AR"/>
+        </w:rPr>
+      </w:pPr>
+      <w:r>
+        <w:rPr>
+          <w:sz w:val="24"/>
+          <w:szCs w:val="24"/>
+          <w:lang w:val="es-ES_tradnl"/>
+        </w:rPr>
+        <w:t>Mensaje2= “Selecciona de casilla no permitida”.</w:t>
+      </w:r>
+    </w:p>
+    <w:p>
+      <w:pPr>
+        <w:spacing w:after="120"/>
+        <w:rPr>
+          <w:color w:val="0070C0"/>
+          <w:lang w:val="es-AR"/>
+        </w:rPr>
+      </w:pPr>
+    </w:p>
+    <w:p>
+      <w:pPr>
+        <w:spacing w:after="120"/>
+        <w:rPr>
+          <w:color w:val="0070C0"/>
+          <w:lang w:val="es-AR"/>
+        </w:rPr>
+      </w:pPr>
     </w:p>
     <w:p>
       <w:pPr>
@@ -5917,29 +8803,95 @@
           <w:bCs w:val="0"/>
         </w:rPr>
       </w:pPr>
-      <w:bookmarkStart w:id="8" w:name="_Toc461449992"/>
+      <w:bookmarkStart w:id="7" w:name="_Toc461449991"/>
       <w:r>
         <w:rPr>
           <w:rStyle w:val="Strong"/>
           <w:b/>
           <w:bCs w:val="0"/>
         </w:rPr>
-        <w:t>Matri</w:t>
-      </w:r>
-      <w:r>
+        <w:t>SRS</w:t>
+      </w:r>
+      <w:bookmarkEnd w:id="7"/>
+    </w:p>
+    <w:p>
+      <w:pPr>
+        <w:spacing w:after="120"/>
+        <w:rPr>
+          <w:color w:val="0070C0"/>
+          <w:lang w:val="es-AR"/>
+        </w:rPr>
+      </w:pPr>
+      <w:r>
+        <w:rPr>
+          <w:color w:val="0070C0"/>
+          <w:lang w:val="es-AR"/>
+        </w:rPr>
+        <w:t>[</w:t>
+      </w:r>
+      <w:proofErr w:type="gramStart"/>
+      <w:r>
+        <w:rPr>
+          <w:color w:val="0070C0"/>
+          <w:lang w:val="es-AR"/>
+        </w:rPr>
+        <w:t>Link</w:t>
+      </w:r>
+      <w:proofErr w:type="gramEnd"/>
+      <w:r>
+        <w:rPr>
+          <w:color w:val="0070C0"/>
+          <w:lang w:val="es-AR"/>
+        </w:rPr>
+        <w:t xml:space="preserve"> a la versión de la SRS con la cual está alienado el presente documento</w:t>
+      </w:r>
+      <w:r>
+        <w:rPr>
+          <w:color w:val="0070C0"/>
+          <w:lang w:val="es-AR"/>
+        </w:rPr>
+        <w:t>.</w:t>
+      </w:r>
+      <w:r>
+        <w:rPr>
+          <w:color w:val="0070C0"/>
+          <w:lang w:val="es-AR"/>
+        </w:rPr>
+        <w:t>]</w:t>
+      </w:r>
+    </w:p>
+    <w:p>
+      <w:pPr>
+        <w:pStyle w:val="PrimeraLinea"/>
         <w:rPr>
           <w:rStyle w:val="Strong"/>
           <w:b/>
           <w:bCs w:val="0"/>
         </w:rPr>
-        <w:t>ces</w:t>
-      </w:r>
+      </w:pPr>
+      <w:bookmarkStart w:id="8" w:name="_Toc461449992"/>
       <w:r>
         <w:rPr>
           <w:rStyle w:val="Strong"/>
           <w:b/>
           <w:bCs w:val="0"/>
         </w:rPr>
+        <w:t>Matri</w:t>
+      </w:r>
+      <w:r>
+        <w:rPr>
+          <w:rStyle w:val="Strong"/>
+          <w:b/>
+          <w:bCs w:val="0"/>
+        </w:rPr>
+        <w:t>ces</w:t>
+      </w:r>
+      <w:r>
+        <w:rPr>
+          <w:rStyle w:val="Strong"/>
+          <w:b/>
+          <w:bCs w:val="0"/>
+        </w:rPr>
         <w:t xml:space="preserve"> requisitos/casos de uso</w:t>
       </w:r>
       <w:bookmarkEnd w:id="8"/>
@@ -5999,8 +8951,8 @@
       </w:r>
     </w:p>
     <w:sectPr>
-      <w:headerReference w:type="default" r:id="rId9"/>
-      <w:footerReference w:type="default" r:id="rId10"/>
+      <w:headerReference w:type="default" r:id="rId11"/>
+      <w:footerReference w:type="default" r:id="rId12"/>
       <w:pgSz w:w="12240" w:h="15840"/>
       <w:pgMar w:top="1440" w:right="1440" w:bottom="1440" w:left="1440" w:header="720" w:footer="720" w:gutter="0"/>
       <w:cols w:space="720"/>
@@ -10021,7 +12973,7 @@
     <w:lsdException w:name="Table Web 2" w:semiHidden="1" w:unhideWhenUsed="1"/>
     <w:lsdException w:name="Table Web 3" w:semiHidden="1" w:unhideWhenUsed="1"/>
     <w:lsdException w:name="Balloon Text" w:semiHidden="1" w:unhideWhenUsed="1"/>
-    <w:lsdException w:name="Table Grid" w:locked="1" w:semiHidden="1" w:uiPriority="0" w:unhideWhenUsed="1"/>
+    <w:lsdException w:name="Table Grid" w:locked="1" w:uiPriority="0"/>
     <w:lsdException w:name="Table Theme" w:semiHidden="1" w:unhideWhenUsed="1"/>
     <w:lsdException w:name="Placeholder Text" w:semiHidden="1"/>
     <w:lsdException w:name="No Spacing" w:uiPriority="1" w:qFormat="1"/>

</xml_diff>

<commit_message>
completo Casos de uso
completo Casos de uso
</commit_message>
<xml_diff>
--- a/Casos de Uso/Modelo de Casos de Uso Iniciar Juego v1.docx
+++ b/Casos de Uso/Modelo de Casos de Uso Iniciar Juego v1.docx
@@ -1596,27 +1596,6 @@
           <w:lang w:val="es-AR"/>
         </w:rPr>
       </w:pPr>
-      <w:r>
-        <w:rPr>
-          <w:color w:val="0070C0"/>
-          <w:lang w:val="es-AR"/>
-        </w:rPr>
-        <w:t xml:space="preserve">[Por cada caso de uso identificado en el diagrama de casos de uso de la sección anterior generar </w:t>
-      </w:r>
-      <w:r>
-        <w:rPr>
-          <w:color w:val="0070C0"/>
-          <w:lang w:val="es-AR"/>
-        </w:rPr>
-        <w:t>la sección que se encuentra a continuación.</w:t>
-      </w:r>
-      <w:r>
-        <w:rPr>
-          <w:color w:val="0070C0"/>
-          <w:lang w:val="es-AR"/>
-        </w:rPr>
-        <w:t>]</w:t>
-      </w:r>
     </w:p>
     <w:p>
       <w:pPr>
@@ -1817,13 +1796,11 @@
             <w:pPr>
               <w:spacing w:after="120"/>
               <w:rPr>
-                <w:color w:val="0070C0"/>
                 <w:lang w:val="es-AR"/>
               </w:rPr>
             </w:pPr>
             <w:r>
               <w:rPr>
-                <w:color w:val="0070C0"/>
                 <w:lang w:val="es-AR"/>
               </w:rPr>
               <w:t>1.0</w:t>
@@ -1845,13 +1822,11 @@
             <w:pPr>
               <w:spacing w:after="120"/>
               <w:rPr>
-                <w:color w:val="0070C0"/>
                 <w:lang w:val="es-AR"/>
               </w:rPr>
             </w:pPr>
             <w:r>
               <w:rPr>
-                <w:color w:val="0070C0"/>
                 <w:lang w:val="es-AR"/>
               </w:rPr>
               <w:t>19/11/2021</w:t>
@@ -1873,13 +1848,11 @@
             <w:pPr>
               <w:spacing w:after="120"/>
               <w:rPr>
-                <w:color w:val="0070C0"/>
                 <w:lang w:val="es-AR"/>
               </w:rPr>
             </w:pPr>
             <w:r>
               <w:rPr>
-                <w:color w:val="0070C0"/>
                 <w:lang w:val="es-AR"/>
               </w:rPr>
               <w:t>Creación de Documento</w:t>
@@ -1901,13 +1874,11 @@
             <w:pPr>
               <w:spacing w:after="120"/>
               <w:rPr>
-                <w:color w:val="0070C0"/>
                 <w:lang w:val="es-AR"/>
               </w:rPr>
             </w:pPr>
             <w:r>
               <w:rPr>
-                <w:color w:val="0070C0"/>
                 <w:lang w:val="es-AR"/>
               </w:rPr>
               <w:t>Salvador Cirino Castrovinci</w:t>
@@ -1950,7 +1921,6 @@
       </w:r>
       <w:r>
         <w:rPr>
-          <w:color w:val="0070C0"/>
           <w:lang w:val="es-AR"/>
         </w:rPr>
         <w:t>El Jugador Inicia la partida de juego.</w:t>
@@ -1987,7 +1957,6 @@
       </w:r>
       <w:r>
         <w:rPr>
-          <w:color w:val="0070C0"/>
           <w:lang w:val="es-AR"/>
         </w:rPr>
         <w:t>Jugador.</w:t>
@@ -2017,7 +1986,6 @@
       </w:r>
       <w:r>
         <w:rPr>
-          <w:color w:val="0070C0"/>
           <w:lang w:val="es-AR"/>
         </w:rPr>
         <w:t>El jugador se encuentra en la pantalla principal.</w:t>
@@ -2281,7 +2249,6 @@
       </w:r>
       <w:r>
         <w:rPr>
-          <w:color w:val="0070C0"/>
           <w:lang w:val="es-AR"/>
         </w:rPr>
         <w:t>El juego comenzó ya pueden realizar jugadas los jugadores.</w:t>
@@ -2528,13 +2495,11 @@
             <w:pPr>
               <w:spacing w:after="120"/>
               <w:rPr>
-                <w:color w:val="0070C0"/>
                 <w:lang w:val="es-AR"/>
               </w:rPr>
             </w:pPr>
             <w:r>
               <w:rPr>
-                <w:color w:val="0070C0"/>
                 <w:lang w:val="es-AR"/>
               </w:rPr>
               <w:t>1.0</w:t>
@@ -2556,13 +2521,11 @@
             <w:pPr>
               <w:spacing w:after="120"/>
               <w:rPr>
-                <w:color w:val="0070C0"/>
                 <w:lang w:val="es-AR"/>
               </w:rPr>
             </w:pPr>
             <w:r>
               <w:rPr>
-                <w:color w:val="0070C0"/>
                 <w:lang w:val="es-AR"/>
               </w:rPr>
               <w:t>19/11/2021</w:t>
@@ -2584,13 +2547,11 @@
             <w:pPr>
               <w:spacing w:after="120"/>
               <w:rPr>
-                <w:color w:val="0070C0"/>
                 <w:lang w:val="es-AR"/>
               </w:rPr>
             </w:pPr>
             <w:r>
               <w:rPr>
-                <w:color w:val="0070C0"/>
                 <w:lang w:val="es-AR"/>
               </w:rPr>
               <w:t>Creación de Documento</w:t>
@@ -2612,13 +2573,11 @@
             <w:pPr>
               <w:spacing w:after="120"/>
               <w:rPr>
-                <w:color w:val="0070C0"/>
                 <w:lang w:val="es-AR"/>
               </w:rPr>
             </w:pPr>
             <w:r>
               <w:rPr>
-                <w:color w:val="0070C0"/>
                 <w:lang w:val="es-AR"/>
               </w:rPr>
               <w:t>Salvador Cirino Castrovinci</w:t>
@@ -2661,7 +2620,6 @@
       </w:r>
       <w:r>
         <w:rPr>
-          <w:color w:val="0070C0"/>
           <w:lang w:val="es-AR"/>
         </w:rPr>
         <w:t>El Jugador o el Sistema finaliza el Juego.</w:t>
@@ -2698,21 +2656,18 @@
       </w:r>
       <w:r>
         <w:rPr>
-          <w:color w:val="0070C0"/>
           <w:lang w:val="es-AR"/>
         </w:rPr>
-        <w:t>Jugador</w:t>
-      </w:r>
-      <w:r>
-        <w:rPr>
-          <w:color w:val="0070C0"/>
+        <w:t>Sistema</w:t>
+      </w:r>
+      <w:r>
+        <w:rPr>
           <w:lang w:val="es-AR"/>
         </w:rPr>
-        <w:t>/Sistema</w:t>
-      </w:r>
-      <w:r>
-        <w:rPr>
-          <w:color w:val="0070C0"/>
+        <w:t>/Jugador</w:t>
+      </w:r>
+      <w:r>
+        <w:rPr>
           <w:lang w:val="es-AR"/>
         </w:rPr>
         <w:t>.</w:t>
@@ -2742,10 +2697,21 @@
       </w:r>
       <w:r>
         <w:rPr>
-          <w:color w:val="0070C0"/>
           <w:lang w:val="es-AR"/>
         </w:rPr>
-        <w:t>El juego está en desarrollo.</w:t>
+        <w:t xml:space="preserve">El </w:t>
+      </w:r>
+      <w:r>
+        <w:rPr>
+          <w:lang w:val="es-AR"/>
+        </w:rPr>
+        <w:t>Jugador realiza una Movimiento de Ataque</w:t>
+      </w:r>
+      <w:r>
+        <w:rPr>
+          <w:lang w:val="es-AR"/>
+        </w:rPr>
+        <w:t>.</w:t>
       </w:r>
     </w:p>
     <w:p>
@@ -2790,7 +2756,15 @@
           <w:szCs w:val="24"/>
           <w:lang w:val="es-ES_tradnl"/>
         </w:rPr>
-        <w:t>El sistema detecta un ganador.</w:t>
+        <w:t xml:space="preserve">El </w:t>
+      </w:r>
+      <w:r>
+        <w:rPr>
+          <w:sz w:val="24"/>
+          <w:szCs w:val="24"/>
+          <w:lang w:val="es-ES_tradnl"/>
+        </w:rPr>
+        <w:t>juego se está desarrollando.</w:t>
       </w:r>
     </w:p>
     <w:p>
@@ -2806,6 +2780,126 @@
           <w:lang w:val="es-ES_tradnl"/>
         </w:rPr>
       </w:pPr>
+      <w:r>
+        <w:rPr>
+          <w:sz w:val="24"/>
+          <w:szCs w:val="24"/>
+          <w:lang w:val="es-ES_tradnl"/>
+        </w:rPr>
+        <w:t xml:space="preserve">El Jugador Comió la </w:t>
+      </w:r>
+      <w:r>
+        <w:rPr>
+          <w:sz w:val="24"/>
+          <w:szCs w:val="24"/>
+          <w:lang w:val="es-ES_tradnl"/>
+        </w:rPr>
+        <w:t>última</w:t>
+      </w:r>
+      <w:r>
+        <w:rPr>
+          <w:sz w:val="24"/>
+          <w:szCs w:val="24"/>
+          <w:lang w:val="es-ES_tradnl"/>
+        </w:rPr>
+        <w:t xml:space="preserve"> ficha del oponente.</w:t>
+      </w:r>
+    </w:p>
+    <w:p>
+      <w:pPr>
+        <w:numPr>
+          <w:ilvl w:val="0"/>
+          <w:numId w:val="47"/>
+        </w:numPr>
+        <w:spacing w:after="120" w:line="256" w:lineRule="auto"/>
+        <w:rPr>
+          <w:sz w:val="24"/>
+          <w:szCs w:val="24"/>
+          <w:lang w:val="es-ES_tradnl"/>
+        </w:rPr>
+      </w:pPr>
+      <w:r>
+        <w:rPr>
+          <w:sz w:val="24"/>
+          <w:szCs w:val="24"/>
+          <w:lang w:val="es-ES_tradnl"/>
+        </w:rPr>
+        <w:t>El sistema verifica que un jugador no tiene más fichas.</w:t>
+      </w:r>
+    </w:p>
+    <w:p>
+      <w:pPr>
+        <w:numPr>
+          <w:ilvl w:val="0"/>
+          <w:numId w:val="47"/>
+        </w:numPr>
+        <w:spacing w:after="120" w:line="256" w:lineRule="auto"/>
+        <w:rPr>
+          <w:sz w:val="24"/>
+          <w:szCs w:val="24"/>
+          <w:lang w:val="es-ES_tradnl"/>
+        </w:rPr>
+      </w:pPr>
+      <w:r>
+        <w:rPr>
+          <w:sz w:val="24"/>
+          <w:szCs w:val="24"/>
+          <w:lang w:val="es-ES_tradnl"/>
+        </w:rPr>
+        <w:t>El sistema detiene el tiempo.</w:t>
+      </w:r>
+    </w:p>
+    <w:p>
+      <w:pPr>
+        <w:numPr>
+          <w:ilvl w:val="0"/>
+          <w:numId w:val="47"/>
+        </w:numPr>
+        <w:spacing w:after="120" w:line="256" w:lineRule="auto"/>
+        <w:rPr>
+          <w:sz w:val="24"/>
+          <w:szCs w:val="24"/>
+          <w:lang w:val="es-ES_tradnl"/>
+        </w:rPr>
+      </w:pPr>
+      <w:r>
+        <w:rPr>
+          <w:sz w:val="24"/>
+          <w:szCs w:val="24"/>
+          <w:lang w:val="es-ES_tradnl"/>
+        </w:rPr>
+        <w:t>El sistema indica por pantalla Mensaje</w:t>
+      </w:r>
+      <w:r>
+        <w:rPr>
+          <w:sz w:val="24"/>
+          <w:szCs w:val="24"/>
+          <w:lang w:val="es-ES_tradnl"/>
+        </w:rPr>
+        <w:t>3.</w:t>
+      </w:r>
+    </w:p>
+    <w:p>
+      <w:pPr>
+        <w:numPr>
+          <w:ilvl w:val="0"/>
+          <w:numId w:val="47"/>
+        </w:numPr>
+        <w:spacing w:after="120" w:line="256" w:lineRule="auto"/>
+        <w:rPr>
+          <w:sz w:val="24"/>
+          <w:szCs w:val="24"/>
+          <w:lang w:val="es-ES_tradnl"/>
+        </w:rPr>
+      </w:pPr>
+      <w:r>
+        <w:rPr>
+          <w:sz w:val="24"/>
+          <w:szCs w:val="24"/>
+          <w:lang w:val="es-ES_tradnl"/>
+        </w:rPr>
+        <w:t>El sistema muestra el botón volver a intentar y aguarda instrucción.</w:t>
+      </w:r>
     </w:p>
     <w:p>
       <w:pPr>
@@ -2832,6 +2926,259 @@
     </w:p>
     <w:p>
       <w:pPr>
+        <w:spacing w:after="120" w:line="256" w:lineRule="auto"/>
+        <w:ind w:left="1434"/>
+        <w:rPr>
+          <w:sz w:val="24"/>
+          <w:szCs w:val="24"/>
+          <w:lang w:val="es-ES_tradnl"/>
+        </w:rPr>
+      </w:pPr>
+      <w:r>
+        <w:rPr>
+          <w:sz w:val="24"/>
+          <w:szCs w:val="24"/>
+          <w:lang w:val="es-ES_tradnl"/>
+        </w:rPr>
+        <w:lastRenderedPageBreak/>
+        <w:t>Alternativa 1:” Jugador selecciona Finalizar Juego”</w:t>
+      </w:r>
+    </w:p>
+    <w:p>
+      <w:pPr>
+        <w:spacing w:after="120" w:line="256" w:lineRule="auto"/>
+        <w:ind w:left="1434"/>
+        <w:rPr>
+          <w:sz w:val="24"/>
+          <w:szCs w:val="24"/>
+          <w:lang w:val="es-ES_tradnl"/>
+        </w:rPr>
+      </w:pPr>
+      <w:r>
+        <w:rPr>
+          <w:sz w:val="24"/>
+          <w:szCs w:val="24"/>
+          <w:lang w:val="es-ES_tradnl"/>
+        </w:rPr>
+        <w:t>1.1: El Jugador selecciona la opción “Finalizar Juego”.</w:t>
+      </w:r>
+    </w:p>
+    <w:p>
+      <w:pPr>
+        <w:spacing w:after="120" w:line="256" w:lineRule="auto"/>
+        <w:ind w:left="1434"/>
+        <w:rPr>
+          <w:sz w:val="24"/>
+          <w:szCs w:val="24"/>
+          <w:lang w:val="es-ES_tradnl"/>
+        </w:rPr>
+      </w:pPr>
+      <w:r>
+        <w:rPr>
+          <w:sz w:val="24"/>
+          <w:szCs w:val="24"/>
+          <w:lang w:val="es-ES_tradnl"/>
+        </w:rPr>
+        <w:t>1.2: El sistema muestra el Mensaje4.</w:t>
+      </w:r>
+    </w:p>
+    <w:p>
+      <w:pPr>
+        <w:spacing w:after="120" w:line="256" w:lineRule="auto"/>
+        <w:ind w:left="1434"/>
+        <w:rPr>
+          <w:sz w:val="24"/>
+          <w:szCs w:val="24"/>
+          <w:lang w:val="es-ES_tradnl"/>
+        </w:rPr>
+      </w:pPr>
+      <w:r>
+        <w:rPr>
+          <w:sz w:val="24"/>
+          <w:szCs w:val="24"/>
+          <w:lang w:val="es-ES_tradnl"/>
+        </w:rPr>
+        <w:t>1.3: El Jugador selecciona la opción “Si”.</w:t>
+      </w:r>
+    </w:p>
+    <w:p>
+      <w:pPr>
+        <w:spacing w:after="120" w:line="256" w:lineRule="auto"/>
+        <w:ind w:left="1434"/>
+        <w:rPr>
+          <w:sz w:val="24"/>
+          <w:szCs w:val="24"/>
+          <w:lang w:val="es-ES_tradnl"/>
+        </w:rPr>
+      </w:pPr>
+      <w:r>
+        <w:rPr>
+          <w:sz w:val="24"/>
+          <w:szCs w:val="24"/>
+          <w:lang w:val="es-ES_tradnl"/>
+        </w:rPr>
+        <w:t xml:space="preserve">1.4: El sistema vuelve </w:t>
+      </w:r>
+      <w:r>
+        <w:rPr>
+          <w:sz w:val="24"/>
+          <w:szCs w:val="24"/>
+          <w:lang w:val="es-ES_tradnl"/>
+        </w:rPr>
+        <w:t>a la</w:t>
+      </w:r>
+      <w:r>
+        <w:rPr>
+          <w:sz w:val="24"/>
+          <w:szCs w:val="24"/>
+          <w:lang w:val="es-ES_tradnl"/>
+        </w:rPr>
+        <w:t xml:space="preserve"> pantalla principal.</w:t>
+      </w:r>
+    </w:p>
+    <w:p>
+      <w:pPr>
+        <w:spacing w:after="120" w:line="256" w:lineRule="auto"/>
+        <w:ind w:left="1434"/>
+        <w:rPr>
+          <w:sz w:val="24"/>
+          <w:szCs w:val="24"/>
+          <w:lang w:val="es-ES_tradnl"/>
+        </w:rPr>
+      </w:pPr>
+    </w:p>
+    <w:p>
+      <w:pPr>
+        <w:spacing w:after="120" w:line="256" w:lineRule="auto"/>
+        <w:ind w:left="1434"/>
+        <w:rPr>
+          <w:sz w:val="24"/>
+          <w:szCs w:val="24"/>
+          <w:lang w:val="es-ES_tradnl"/>
+        </w:rPr>
+      </w:pPr>
+      <w:r>
+        <w:rPr>
+          <w:sz w:val="24"/>
+          <w:szCs w:val="24"/>
+          <w:lang w:val="es-ES_tradnl"/>
+        </w:rPr>
+        <w:t>Alternativa 2:” El Juego supero el tiempo espera”</w:t>
+      </w:r>
+    </w:p>
+    <w:p>
+      <w:pPr>
+        <w:spacing w:after="120" w:line="256" w:lineRule="auto"/>
+        <w:ind w:left="1434"/>
+        <w:rPr>
+          <w:sz w:val="24"/>
+          <w:szCs w:val="24"/>
+          <w:lang w:val="es-ES_tradnl"/>
+        </w:rPr>
+      </w:pPr>
+      <w:r>
+        <w:rPr>
+          <w:sz w:val="24"/>
+          <w:szCs w:val="24"/>
+          <w:lang w:val="es-ES_tradnl"/>
+        </w:rPr>
+        <w:t>1.1: No se está realizando ninguna acción durante más de 5 min.</w:t>
+      </w:r>
+    </w:p>
+    <w:p>
+      <w:pPr>
+        <w:spacing w:after="120" w:line="256" w:lineRule="auto"/>
+        <w:ind w:left="1434"/>
+        <w:rPr>
+          <w:sz w:val="24"/>
+          <w:szCs w:val="24"/>
+          <w:lang w:val="es-ES_tradnl"/>
+        </w:rPr>
+      </w:pPr>
+      <w:r>
+        <w:rPr>
+          <w:sz w:val="24"/>
+          <w:szCs w:val="24"/>
+          <w:lang w:val="es-ES_tradnl"/>
+        </w:rPr>
+        <w:t xml:space="preserve">1.2: </w:t>
+      </w:r>
+      <w:r>
+        <w:rPr>
+          <w:sz w:val="24"/>
+          <w:szCs w:val="24"/>
+          <w:lang w:val="es-ES_tradnl"/>
+        </w:rPr>
+        <w:t>El sistema muestra el Mensaje5</w:t>
+      </w:r>
+      <w:r>
+        <w:rPr>
+          <w:sz w:val="24"/>
+          <w:szCs w:val="24"/>
+          <w:lang w:val="es-ES_tradnl"/>
+        </w:rPr>
+        <w:t>.</w:t>
+      </w:r>
+    </w:p>
+    <w:p>
+      <w:pPr>
+        <w:spacing w:after="120" w:line="256" w:lineRule="auto"/>
+        <w:ind w:left="1434"/>
+        <w:rPr>
+          <w:sz w:val="24"/>
+          <w:szCs w:val="24"/>
+          <w:lang w:val="es-ES_tradnl"/>
+        </w:rPr>
+      </w:pPr>
+      <w:r>
+        <w:rPr>
+          <w:sz w:val="24"/>
+          <w:szCs w:val="24"/>
+          <w:lang w:val="es-ES_tradnl"/>
+        </w:rPr>
+        <w:t>1.3: El sistema determina un ganador o empate.</w:t>
+      </w:r>
+    </w:p>
+    <w:p>
+      <w:pPr>
+        <w:spacing w:after="120" w:line="256" w:lineRule="auto"/>
+        <w:ind w:left="1434"/>
+        <w:rPr>
+          <w:sz w:val="24"/>
+          <w:szCs w:val="24"/>
+          <w:lang w:val="es-ES_tradnl"/>
+        </w:rPr>
+      </w:pPr>
+      <w:r>
+        <w:rPr>
+          <w:sz w:val="24"/>
+          <w:szCs w:val="24"/>
+          <w:lang w:val="es-ES_tradnl"/>
+        </w:rPr>
+        <w:t>1.4: El sistema muestra el estatus del juego.</w:t>
+      </w:r>
+    </w:p>
+    <w:p>
+      <w:pPr>
+        <w:spacing w:after="120" w:line="256" w:lineRule="auto"/>
+        <w:ind w:left="1434"/>
+        <w:rPr>
+          <w:sz w:val="24"/>
+          <w:szCs w:val="24"/>
+          <w:lang w:val="es-ES_tradnl"/>
+        </w:rPr>
+      </w:pPr>
+      <w:r>
+        <w:rPr>
+          <w:sz w:val="24"/>
+          <w:szCs w:val="24"/>
+          <w:lang w:val="es-ES_tradnl"/>
+        </w:rPr>
+        <w:t>1.5: El sistema muestra la opción volver a jugar.</w:t>
+      </w:r>
+    </w:p>
+    <w:p>
+      <w:pPr>
         <w:numPr>
           <w:ilvl w:val="1"/>
           <w:numId w:val="34"/>
@@ -2855,6 +3202,157 @@
     </w:p>
     <w:p>
       <w:pPr>
+        <w:spacing w:after="120" w:line="256" w:lineRule="auto"/>
+        <w:ind w:left="1434"/>
+        <w:rPr>
+          <w:sz w:val="24"/>
+          <w:szCs w:val="24"/>
+          <w:lang w:val="es-ES_tradnl"/>
+        </w:rPr>
+      </w:pPr>
+      <w:r>
+        <w:rPr>
+          <w:sz w:val="24"/>
+          <w:szCs w:val="24"/>
+          <w:lang w:val="es-ES_tradnl"/>
+        </w:rPr>
+        <w:t>Excepción 1:”</w:t>
+      </w:r>
+      <w:r>
+        <w:rPr>
+          <w:sz w:val="24"/>
+          <w:szCs w:val="24"/>
+          <w:lang w:val="es-ES_tradnl"/>
+        </w:rPr>
+        <w:t xml:space="preserve"> </w:t>
+      </w:r>
+      <w:r>
+        <w:rPr>
+          <w:sz w:val="24"/>
+          <w:szCs w:val="24"/>
+          <w:lang w:val="es-ES_tradnl"/>
+        </w:rPr>
+        <w:t>Jugador selecciona Finalizar Juego</w:t>
+      </w:r>
+      <w:r>
+        <w:rPr>
+          <w:sz w:val="24"/>
+          <w:szCs w:val="24"/>
+          <w:lang w:val="es-ES_tradnl"/>
+        </w:rPr>
+        <w:t>, pero continua”.</w:t>
+      </w:r>
+    </w:p>
+    <w:p>
+      <w:pPr>
+        <w:spacing w:after="120" w:line="256" w:lineRule="auto"/>
+        <w:ind w:left="1434"/>
+        <w:rPr>
+          <w:sz w:val="24"/>
+          <w:szCs w:val="24"/>
+          <w:lang w:val="es-ES_tradnl"/>
+        </w:rPr>
+      </w:pPr>
+      <w:r>
+        <w:rPr>
+          <w:sz w:val="24"/>
+          <w:szCs w:val="24"/>
+          <w:lang w:val="es-ES_tradnl"/>
+        </w:rPr>
+        <w:t>1.1: El Jugador selecciona la opción “Finalizar Juego”.</w:t>
+      </w:r>
+    </w:p>
+    <w:p>
+      <w:pPr>
+        <w:spacing w:after="120" w:line="256" w:lineRule="auto"/>
+        <w:ind w:left="1434"/>
+        <w:rPr>
+          <w:sz w:val="24"/>
+          <w:szCs w:val="24"/>
+          <w:lang w:val="es-ES_tradnl"/>
+        </w:rPr>
+      </w:pPr>
+      <w:r>
+        <w:rPr>
+          <w:sz w:val="24"/>
+          <w:szCs w:val="24"/>
+          <w:lang w:val="es-ES_tradnl"/>
+        </w:rPr>
+        <w:t>1.2: El sistema muestra el Mensaje4.</w:t>
+      </w:r>
+    </w:p>
+    <w:p>
+      <w:pPr>
+        <w:spacing w:after="120" w:line="256" w:lineRule="auto"/>
+        <w:ind w:left="1434"/>
+        <w:rPr>
+          <w:sz w:val="24"/>
+          <w:szCs w:val="24"/>
+          <w:lang w:val="es-ES_tradnl"/>
+        </w:rPr>
+      </w:pPr>
+      <w:r>
+        <w:rPr>
+          <w:sz w:val="24"/>
+          <w:szCs w:val="24"/>
+          <w:lang w:val="es-ES_tradnl"/>
+        </w:rPr>
+        <w:t>1.3: El Jugador selecciona la opción “</w:t>
+      </w:r>
+      <w:r>
+        <w:rPr>
+          <w:sz w:val="24"/>
+          <w:szCs w:val="24"/>
+          <w:lang w:val="es-ES_tradnl"/>
+        </w:rPr>
+        <w:t>No</w:t>
+      </w:r>
+      <w:r>
+        <w:rPr>
+          <w:sz w:val="24"/>
+          <w:szCs w:val="24"/>
+          <w:lang w:val="es-ES_tradnl"/>
+        </w:rPr>
+        <w:t>”.</w:t>
+      </w:r>
+    </w:p>
+    <w:p>
+      <w:pPr>
+        <w:spacing w:after="120" w:line="256" w:lineRule="auto"/>
+        <w:ind w:left="1434"/>
+        <w:rPr>
+          <w:sz w:val="24"/>
+          <w:szCs w:val="24"/>
+          <w:lang w:val="es-ES_tradnl"/>
+        </w:rPr>
+      </w:pPr>
+      <w:r>
+        <w:rPr>
+          <w:sz w:val="24"/>
+          <w:szCs w:val="24"/>
+          <w:lang w:val="es-ES_tradnl"/>
+        </w:rPr>
+        <w:t xml:space="preserve">1.4: El </w:t>
+      </w:r>
+      <w:r>
+        <w:rPr>
+          <w:sz w:val="24"/>
+          <w:szCs w:val="24"/>
+          <w:lang w:val="es-ES_tradnl"/>
+        </w:rPr>
+        <w:t>juego continuo</w:t>
+      </w:r>
+      <w:r>
+        <w:rPr>
+          <w:sz w:val="24"/>
+          <w:szCs w:val="24"/>
+          <w:lang w:val="es-ES_tradnl"/>
+        </w:rPr>
+        <w:t>.</w:t>
+      </w:r>
+    </w:p>
+    <w:p>
+      <w:pPr>
         <w:numPr>
           <w:ilvl w:val="1"/>
           <w:numId w:val="34"/>
@@ -2874,6 +3372,14 @@
           <w:lang w:val="es-ES_tradnl"/>
         </w:rPr>
         <w:t xml:space="preserve">Postcondiciones: </w:t>
+      </w:r>
+      <w:r>
+        <w:rPr>
+          <w:sz w:val="24"/>
+          <w:szCs w:val="24"/>
+          <w:lang w:val="es-ES_tradnl"/>
+        </w:rPr>
+        <w:t xml:space="preserve"> El Juego fue finalizado.</w:t>
       </w:r>
     </w:p>
     <w:p>
@@ -2917,6 +3423,83 @@
         </w:rPr>
         <w:t>No Aplica</w:t>
       </w:r>
+    </w:p>
+    <w:p>
+      <w:pPr>
+        <w:spacing w:after="60" w:line="256" w:lineRule="auto"/>
+        <w:ind w:left="1077"/>
+        <w:rPr>
+          <w:sz w:val="24"/>
+          <w:szCs w:val="24"/>
+          <w:lang w:val="es-ES_tradnl"/>
+        </w:rPr>
+      </w:pPr>
+    </w:p>
+    <w:p>
+      <w:pPr>
+        <w:spacing w:after="60" w:line="256" w:lineRule="auto"/>
+        <w:ind w:left="1077"/>
+        <w:rPr>
+          <w:sz w:val="24"/>
+          <w:szCs w:val="24"/>
+          <w:lang w:val="es-ES_tradnl"/>
+        </w:rPr>
+      </w:pPr>
+    </w:p>
+    <w:p>
+      <w:pPr>
+        <w:spacing w:after="60" w:line="256" w:lineRule="auto"/>
+        <w:ind w:left="1077"/>
+        <w:rPr>
+          <w:sz w:val="24"/>
+          <w:szCs w:val="24"/>
+          <w:lang w:val="es-ES_tradnl"/>
+        </w:rPr>
+      </w:pPr>
+    </w:p>
+    <w:p>
+      <w:pPr>
+        <w:spacing w:after="60" w:line="256" w:lineRule="auto"/>
+        <w:ind w:left="1077"/>
+        <w:rPr>
+          <w:sz w:val="24"/>
+          <w:szCs w:val="24"/>
+          <w:lang w:val="es-ES_tradnl"/>
+        </w:rPr>
+      </w:pPr>
+    </w:p>
+    <w:p>
+      <w:pPr>
+        <w:spacing w:after="60" w:line="256" w:lineRule="auto"/>
+        <w:ind w:left="1077"/>
+        <w:rPr>
+          <w:sz w:val="24"/>
+          <w:szCs w:val="24"/>
+          <w:lang w:val="es-ES_tradnl"/>
+        </w:rPr>
+      </w:pPr>
+    </w:p>
+    <w:p>
+      <w:pPr>
+        <w:spacing w:after="60" w:line="256" w:lineRule="auto"/>
+        <w:ind w:left="1077"/>
+        <w:rPr>
+          <w:sz w:val="24"/>
+          <w:szCs w:val="24"/>
+          <w:lang w:val="es-ES_tradnl"/>
+        </w:rPr>
+      </w:pPr>
+    </w:p>
+    <w:p>
+      <w:pPr>
+        <w:spacing w:after="60" w:line="256" w:lineRule="auto"/>
+        <w:ind w:left="1077"/>
+        <w:rPr>
+          <w:sz w:val="24"/>
+          <w:szCs w:val="24"/>
+          <w:lang w:val="es-ES_tradnl"/>
+        </w:rPr>
+      </w:pPr>
     </w:p>
     <w:p>
       <w:pPr>
@@ -3269,6 +3852,12 @@
         </w:rPr>
         <w:t xml:space="preserve"> </w:t>
       </w:r>
+      <w:r>
+        <w:rPr>
+          <w:lang w:val="es-AR"/>
+        </w:rPr>
+        <w:t>Jugador</w:t>
+      </w:r>
     </w:p>
     <w:p>
       <w:pPr>
@@ -3292,6 +3881,14 @@
         </w:rPr>
         <w:t xml:space="preserve">Precondiciones: </w:t>
       </w:r>
+      <w:r>
+        <w:rPr>
+          <w:sz w:val="24"/>
+          <w:szCs w:val="24"/>
+          <w:lang w:val="es-ES_tradnl"/>
+        </w:rPr>
+        <w:t>El juego está en desarrollo en la pantalla principal.</w:t>
+      </w:r>
     </w:p>
     <w:p>
       <w:pPr>
@@ -3318,14 +3915,91 @@
     </w:p>
     <w:p>
       <w:pPr>
-        <w:spacing w:after="120" w:line="256" w:lineRule="auto"/>
-        <w:ind w:left="2154"/>
-        <w:rPr>
-          <w:sz w:val="24"/>
-          <w:szCs w:val="24"/>
-          <w:lang w:val="es-ES_tradnl"/>
-        </w:rPr>
-      </w:pPr>
+        <w:numPr>
+          <w:ilvl w:val="0"/>
+          <w:numId w:val="48"/>
+        </w:numPr>
+        <w:spacing w:after="120" w:line="256" w:lineRule="auto"/>
+        <w:rPr>
+          <w:sz w:val="24"/>
+          <w:szCs w:val="24"/>
+          <w:lang w:val="es-ES_tradnl"/>
+        </w:rPr>
+      </w:pPr>
+      <w:r>
+        <w:rPr>
+          <w:sz w:val="24"/>
+          <w:szCs w:val="24"/>
+          <w:lang w:val="es-ES_tradnl"/>
+        </w:rPr>
+        <w:t>El jugador selecciona una casilla de destino.</w:t>
+      </w:r>
+    </w:p>
+    <w:p>
+      <w:pPr>
+        <w:numPr>
+          <w:ilvl w:val="0"/>
+          <w:numId w:val="48"/>
+        </w:numPr>
+        <w:spacing w:after="120" w:line="256" w:lineRule="auto"/>
+        <w:rPr>
+          <w:sz w:val="24"/>
+          <w:szCs w:val="24"/>
+          <w:lang w:val="es-ES_tradnl"/>
+        </w:rPr>
+      </w:pPr>
+      <w:r>
+        <w:rPr>
+          <w:sz w:val="24"/>
+          <w:szCs w:val="24"/>
+          <w:lang w:val="es-ES_tradnl"/>
+        </w:rPr>
+        <w:t>El jugador finalizo el movimiento.</w:t>
+      </w:r>
+    </w:p>
+    <w:p>
+      <w:pPr>
+        <w:numPr>
+          <w:ilvl w:val="0"/>
+          <w:numId w:val="48"/>
+        </w:numPr>
+        <w:spacing w:after="120" w:line="256" w:lineRule="auto"/>
+        <w:rPr>
+          <w:sz w:val="24"/>
+          <w:szCs w:val="24"/>
+          <w:lang w:val="es-ES_tradnl"/>
+        </w:rPr>
+      </w:pPr>
+      <w:r>
+        <w:rPr>
+          <w:sz w:val="24"/>
+          <w:szCs w:val="24"/>
+          <w:lang w:val="es-ES_tradnl"/>
+        </w:rPr>
+        <w:t>El sistema Actualiza el Turno.</w:t>
+      </w:r>
+    </w:p>
+    <w:p>
+      <w:pPr>
+        <w:numPr>
+          <w:ilvl w:val="0"/>
+          <w:numId w:val="48"/>
+        </w:numPr>
+        <w:spacing w:after="120" w:line="256" w:lineRule="auto"/>
+        <w:rPr>
+          <w:sz w:val="24"/>
+          <w:szCs w:val="24"/>
+          <w:lang w:val="es-ES_tradnl"/>
+        </w:rPr>
+      </w:pPr>
+      <w:r>
+        <w:rPr>
+          <w:sz w:val="24"/>
+          <w:szCs w:val="24"/>
+          <w:lang w:val="es-ES_tradnl"/>
+        </w:rPr>
+        <w:t>El juego continuo con el otro jugador.</w:t>
+      </w:r>
     </w:p>
     <w:p>
       <w:pPr>
@@ -3375,6 +4049,117 @@
     </w:p>
     <w:p>
       <w:pPr>
+        <w:spacing w:after="120" w:line="256" w:lineRule="auto"/>
+        <w:ind w:left="1434"/>
+        <w:rPr>
+          <w:sz w:val="24"/>
+          <w:szCs w:val="24"/>
+          <w:lang w:val="es-ES_tradnl"/>
+        </w:rPr>
+      </w:pPr>
+      <w:r>
+        <w:rPr>
+          <w:sz w:val="24"/>
+          <w:szCs w:val="24"/>
+          <w:lang w:val="es-ES_tradnl"/>
+        </w:rPr>
+        <w:t>Excepción</w:t>
+      </w:r>
+      <w:r>
+        <w:rPr>
+          <w:sz w:val="24"/>
+          <w:szCs w:val="24"/>
+          <w:lang w:val="es-ES_tradnl"/>
+        </w:rPr>
+        <w:t xml:space="preserve"> 1</w:t>
+      </w:r>
+      <w:r>
+        <w:rPr>
+          <w:sz w:val="24"/>
+          <w:szCs w:val="24"/>
+          <w:lang w:val="es-ES_tradnl"/>
+        </w:rPr>
+        <w:t>:” Jugada</w:t>
+      </w:r>
+      <w:r>
+        <w:rPr>
+          <w:sz w:val="24"/>
+          <w:szCs w:val="24"/>
+          <w:lang w:val="es-ES_tradnl"/>
+        </w:rPr>
+        <w:t xml:space="preserve"> no permitida”.</w:t>
+      </w:r>
+    </w:p>
+    <w:p>
+      <w:pPr>
+        <w:spacing w:after="120" w:line="256" w:lineRule="auto"/>
+        <w:ind w:left="1434"/>
+        <w:rPr>
+          <w:sz w:val="24"/>
+          <w:szCs w:val="24"/>
+          <w:lang w:val="es-ES_tradnl"/>
+        </w:rPr>
+      </w:pPr>
+      <w:r>
+        <w:rPr>
+          <w:sz w:val="24"/>
+          <w:szCs w:val="24"/>
+          <w:lang w:val="es-ES_tradnl"/>
+        </w:rPr>
+        <w:t>1.1: El Jugador realizo una jugada no permitida.</w:t>
+      </w:r>
+    </w:p>
+    <w:p>
+      <w:pPr>
+        <w:spacing w:after="120" w:line="256" w:lineRule="auto"/>
+        <w:ind w:left="1434"/>
+        <w:rPr>
+          <w:sz w:val="24"/>
+          <w:szCs w:val="24"/>
+          <w:lang w:val="es-ES_tradnl"/>
+        </w:rPr>
+      </w:pPr>
+      <w:r>
+        <w:rPr>
+          <w:sz w:val="24"/>
+          <w:szCs w:val="24"/>
+          <w:lang w:val="es-ES_tradnl"/>
+        </w:rPr>
+        <w:t>1.2: El sistema muestra el Mensaje6 por 5 segundos.</w:t>
+      </w:r>
+    </w:p>
+    <w:p>
+      <w:pPr>
+        <w:spacing w:after="120" w:line="256" w:lineRule="auto"/>
+        <w:ind w:left="1434"/>
+        <w:rPr>
+          <w:sz w:val="24"/>
+          <w:szCs w:val="24"/>
+          <w:lang w:val="es-ES_tradnl"/>
+        </w:rPr>
+      </w:pPr>
+      <w:r>
+        <w:rPr>
+          <w:sz w:val="24"/>
+          <w:szCs w:val="24"/>
+          <w:lang w:val="es-ES_tradnl"/>
+        </w:rPr>
+        <w:t>1.3: Vuelve a el paso 1.</w:t>
+      </w:r>
+    </w:p>
+    <w:p>
+      <w:pPr>
+        <w:spacing w:after="120" w:line="256" w:lineRule="auto"/>
+        <w:ind w:left="1434"/>
+        <w:rPr>
+          <w:sz w:val="24"/>
+          <w:szCs w:val="24"/>
+          <w:lang w:val="es-ES_tradnl"/>
+        </w:rPr>
+      </w:pPr>
+    </w:p>
+    <w:p>
+      <w:pPr>
         <w:numPr>
           <w:ilvl w:val="1"/>
           <w:numId w:val="34"/>
@@ -3394,6 +4179,14 @@
           <w:lang w:val="es-ES_tradnl"/>
         </w:rPr>
         <w:t xml:space="preserve">Postcondiciones: </w:t>
+      </w:r>
+      <w:r>
+        <w:rPr>
+          <w:sz w:val="24"/>
+          <w:szCs w:val="24"/>
+          <w:lang w:val="es-ES_tradnl"/>
+        </w:rPr>
+        <w:t>El sistema actualiza el Turno.</w:t>
       </w:r>
     </w:p>
     <w:p>
@@ -3450,6 +4243,46 @@
     </w:p>
     <w:p>
       <w:pPr>
+        <w:spacing w:after="120" w:line="256" w:lineRule="auto"/>
+        <w:rPr>
+          <w:sz w:val="16"/>
+          <w:szCs w:val="16"/>
+          <w:lang w:val="es-ES_tradnl" w:eastAsia="es-ES"/>
+        </w:rPr>
+      </w:pPr>
+    </w:p>
+    <w:p>
+      <w:pPr>
+        <w:spacing w:after="120" w:line="256" w:lineRule="auto"/>
+        <w:rPr>
+          <w:sz w:val="16"/>
+          <w:szCs w:val="16"/>
+          <w:lang w:val="es-ES_tradnl" w:eastAsia="es-ES"/>
+        </w:rPr>
+      </w:pPr>
+    </w:p>
+    <w:p>
+      <w:pPr>
+        <w:spacing w:after="120" w:line="256" w:lineRule="auto"/>
+        <w:rPr>
+          <w:sz w:val="16"/>
+          <w:szCs w:val="16"/>
+          <w:lang w:val="es-ES_tradnl" w:eastAsia="es-ES"/>
+        </w:rPr>
+      </w:pPr>
+    </w:p>
+    <w:p>
+      <w:pPr>
+        <w:spacing w:after="120" w:line="256" w:lineRule="auto"/>
+        <w:rPr>
+          <w:sz w:val="16"/>
+          <w:szCs w:val="16"/>
+          <w:lang w:val="es-ES_tradnl" w:eastAsia="es-ES"/>
+        </w:rPr>
+      </w:pPr>
+    </w:p>
+    <w:p>
+      <w:pPr>
         <w:pStyle w:val="TerceraLinea"/>
         <w:numPr>
           <w:ilvl w:val="3"/>
@@ -3457,6 +4290,7 @@
         </w:numPr>
       </w:pPr>
       <w:r>
+        <w:lastRenderedPageBreak/>
         <w:t>CU04: Seleccionar Inicio de Ficha</w:t>
       </w:r>
     </w:p>
@@ -3637,13 +4471,11 @@
             <w:pPr>
               <w:spacing w:after="120"/>
               <w:rPr>
-                <w:color w:val="0070C0"/>
                 <w:lang w:val="es-AR"/>
               </w:rPr>
             </w:pPr>
             <w:r>
               <w:rPr>
-                <w:color w:val="0070C0"/>
                 <w:lang w:val="es-AR"/>
               </w:rPr>
               <w:t>1.0</w:t>
@@ -3665,13 +4497,11 @@
             <w:pPr>
               <w:spacing w:after="120"/>
               <w:rPr>
-                <w:color w:val="0070C0"/>
                 <w:lang w:val="es-AR"/>
               </w:rPr>
             </w:pPr>
             <w:r>
               <w:rPr>
-                <w:color w:val="0070C0"/>
                 <w:lang w:val="es-AR"/>
               </w:rPr>
               <w:t>19/11/2021</w:t>
@@ -3693,13 +4523,11 @@
             <w:pPr>
               <w:spacing w:after="120"/>
               <w:rPr>
-                <w:color w:val="0070C0"/>
                 <w:lang w:val="es-AR"/>
               </w:rPr>
             </w:pPr>
             <w:r>
               <w:rPr>
-                <w:color w:val="0070C0"/>
                 <w:lang w:val="es-AR"/>
               </w:rPr>
               <w:t>Creación de Documento</w:t>
@@ -3721,13 +4549,11 @@
             <w:pPr>
               <w:spacing w:after="120"/>
               <w:rPr>
-                <w:color w:val="0070C0"/>
                 <w:lang w:val="es-AR"/>
               </w:rPr>
             </w:pPr>
             <w:r>
               <w:rPr>
-                <w:color w:val="0070C0"/>
                 <w:lang w:val="es-AR"/>
               </w:rPr>
               <w:t>Salvador Cirino Castrovinci</w:t>
@@ -3768,6 +4594,14 @@
         </w:rPr>
         <w:t xml:space="preserve">Descripción: </w:t>
       </w:r>
+      <w:r>
+        <w:rPr>
+          <w:sz w:val="24"/>
+          <w:szCs w:val="24"/>
+          <w:lang w:val="es-ES_tradnl"/>
+        </w:rPr>
+        <w:t>El Jugador selecciona una ficha de inicio.</w:t>
+      </w:r>
     </w:p>
     <w:p>
       <w:pPr>
@@ -3798,6 +4632,12 @@
         </w:rPr>
         <w:t xml:space="preserve"> </w:t>
       </w:r>
+      <w:r>
+        <w:rPr>
+          <w:lang w:val="es-AR"/>
+        </w:rPr>
+        <w:t>Jugador.</w:t>
+      </w:r>
     </w:p>
     <w:p>
       <w:pPr>
@@ -3821,6 +4661,22 @@
         </w:rPr>
         <w:t xml:space="preserve">Precondiciones: </w:t>
       </w:r>
+      <w:r>
+        <w:rPr>
+          <w:sz w:val="24"/>
+          <w:szCs w:val="24"/>
+          <w:lang w:val="es-ES_tradnl"/>
+        </w:rPr>
+        <w:t>El juego está en desarrollo</w:t>
+      </w:r>
+      <w:r>
+        <w:rPr>
+          <w:sz w:val="24"/>
+          <w:szCs w:val="24"/>
+          <w:lang w:val="es-ES_tradnl"/>
+        </w:rPr>
+        <w:t xml:space="preserve"> en la pantalla principal.</w:t>
+      </w:r>
     </w:p>
     <w:p>
       <w:pPr>
@@ -3847,6 +4703,94 @@
     </w:p>
     <w:p>
       <w:pPr>
+        <w:numPr>
+          <w:ilvl w:val="0"/>
+          <w:numId w:val="50"/>
+        </w:numPr>
+        <w:spacing w:after="120" w:line="256" w:lineRule="auto"/>
+        <w:rPr>
+          <w:sz w:val="24"/>
+          <w:szCs w:val="24"/>
+          <w:lang w:val="es-ES_tradnl"/>
+        </w:rPr>
+      </w:pPr>
+      <w:r>
+        <w:rPr>
+          <w:sz w:val="24"/>
+          <w:szCs w:val="24"/>
+          <w:lang w:val="es-ES_tradnl"/>
+        </w:rPr>
+        <w:t>El jugador selecciona una casilla de destino.</w:t>
+      </w:r>
+    </w:p>
+    <w:p>
+      <w:pPr>
+        <w:numPr>
+          <w:ilvl w:val="0"/>
+          <w:numId w:val="50"/>
+        </w:numPr>
+        <w:spacing w:after="120" w:line="256" w:lineRule="auto"/>
+        <w:rPr>
+          <w:sz w:val="24"/>
+          <w:szCs w:val="24"/>
+          <w:lang w:val="es-ES_tradnl"/>
+        </w:rPr>
+      </w:pPr>
+      <w:r>
+        <w:rPr>
+          <w:sz w:val="24"/>
+          <w:szCs w:val="24"/>
+          <w:lang w:val="es-ES_tradnl"/>
+        </w:rPr>
+        <w:t>El sistema valida si selecciono una ficha de inicio permitida.</w:t>
+      </w:r>
+    </w:p>
+    <w:p>
+      <w:pPr>
+        <w:numPr>
+          <w:ilvl w:val="0"/>
+          <w:numId w:val="50"/>
+        </w:numPr>
+        <w:spacing w:after="120" w:line="256" w:lineRule="auto"/>
+        <w:rPr>
+          <w:sz w:val="24"/>
+          <w:szCs w:val="24"/>
+          <w:lang w:val="es-ES_tradnl"/>
+        </w:rPr>
+      </w:pPr>
+      <w:r>
+        <w:rPr>
+          <w:sz w:val="24"/>
+          <w:szCs w:val="24"/>
+          <w:lang w:val="es-ES_tradnl"/>
+        </w:rPr>
+        <w:t>El sistema determino que es una ficha permitida.</w:t>
+      </w:r>
+    </w:p>
+    <w:p>
+      <w:pPr>
+        <w:numPr>
+          <w:ilvl w:val="0"/>
+          <w:numId w:val="50"/>
+        </w:numPr>
+        <w:spacing w:after="120" w:line="256" w:lineRule="auto"/>
+        <w:rPr>
+          <w:sz w:val="24"/>
+          <w:szCs w:val="24"/>
+          <w:lang w:val="es-ES_tradnl"/>
+        </w:rPr>
+      </w:pPr>
+      <w:r>
+        <w:rPr>
+          <w:sz w:val="24"/>
+          <w:szCs w:val="24"/>
+          <w:lang w:val="es-ES_tradnl"/>
+        </w:rPr>
+        <w:t>El sistema indica con un color diferente la ficha de inicio seleccionada.</w:t>
+      </w:r>
+    </w:p>
+    <w:p>
+      <w:pPr>
         <w:spacing w:after="120" w:line="256" w:lineRule="auto"/>
         <w:ind w:left="2154"/>
         <w:rPr>
@@ -3876,8 +4820,26 @@
           <w:szCs w:val="24"/>
           <w:lang w:val="es-ES_tradnl"/>
         </w:rPr>
-        <w:lastRenderedPageBreak/>
         <w:t xml:space="preserve">Flujos alternativos: </w:t>
+      </w:r>
+    </w:p>
+    <w:p>
+      <w:pPr>
+        <w:spacing w:after="120" w:line="256" w:lineRule="auto"/>
+        <w:ind w:left="1434"/>
+        <w:rPr>
+          <w:sz w:val="24"/>
+          <w:szCs w:val="24"/>
+          <w:lang w:val="es-ES_tradnl"/>
+        </w:rPr>
+      </w:pPr>
+      <w:r>
+        <w:rPr>
+          <w:sz w:val="24"/>
+          <w:szCs w:val="24"/>
+          <w:lang w:val="es-ES_tradnl"/>
+        </w:rPr>
+        <w:t>No Aplica al momento</w:t>
       </w:r>
     </w:p>
     <w:p>
@@ -3905,6 +4867,117 @@
     </w:p>
     <w:p>
       <w:pPr>
+        <w:spacing w:after="120" w:line="256" w:lineRule="auto"/>
+        <w:ind w:left="1434"/>
+        <w:rPr>
+          <w:sz w:val="24"/>
+          <w:szCs w:val="24"/>
+          <w:lang w:val="es-ES_tradnl"/>
+        </w:rPr>
+      </w:pPr>
+      <w:r>
+        <w:rPr>
+          <w:sz w:val="24"/>
+          <w:szCs w:val="24"/>
+          <w:lang w:val="es-ES_tradnl"/>
+        </w:rPr>
+        <w:t>Excepción</w:t>
+      </w:r>
+      <w:r>
+        <w:rPr>
+          <w:sz w:val="24"/>
+          <w:szCs w:val="24"/>
+          <w:lang w:val="es-ES_tradnl"/>
+        </w:rPr>
+        <w:t xml:space="preserve"> 1:” El jugador selecciono una ficha de inicio no permitida”.</w:t>
+      </w:r>
+    </w:p>
+    <w:p>
+      <w:pPr>
+        <w:spacing w:after="120" w:line="256" w:lineRule="auto"/>
+        <w:ind w:left="1434"/>
+        <w:rPr>
+          <w:sz w:val="24"/>
+          <w:szCs w:val="24"/>
+          <w:lang w:val="es-ES_tradnl"/>
+        </w:rPr>
+      </w:pPr>
+      <w:r>
+        <w:rPr>
+          <w:sz w:val="24"/>
+          <w:szCs w:val="24"/>
+          <w:lang w:val="es-ES_tradnl"/>
+        </w:rPr>
+        <w:t>2.1: El sis</w:t>
+      </w:r>
+      <w:r>
+        <w:rPr>
+          <w:sz w:val="24"/>
+          <w:szCs w:val="24"/>
+          <w:lang w:val="es-ES_tradnl"/>
+        </w:rPr>
+        <w:t>tema determino que no es una ficha de inicio permitida.</w:t>
+      </w:r>
+    </w:p>
+    <w:p>
+      <w:pPr>
+        <w:spacing w:after="120" w:line="256" w:lineRule="auto"/>
+        <w:ind w:left="1434"/>
+        <w:rPr>
+          <w:sz w:val="24"/>
+          <w:szCs w:val="24"/>
+          <w:lang w:val="es-ES_tradnl"/>
+        </w:rPr>
+      </w:pPr>
+      <w:r>
+        <w:rPr>
+          <w:sz w:val="24"/>
+          <w:szCs w:val="24"/>
+          <w:lang w:val="es-ES_tradnl"/>
+        </w:rPr>
+        <w:t xml:space="preserve">2.2: </w:t>
+      </w:r>
+      <w:r>
+        <w:rPr>
+          <w:sz w:val="24"/>
+          <w:szCs w:val="24"/>
+          <w:lang w:val="es-ES_tradnl"/>
+        </w:rPr>
+        <w:t>El sistema muestra el Mensaje 1 por 5 segundos.</w:t>
+      </w:r>
+    </w:p>
+    <w:p>
+      <w:pPr>
+        <w:spacing w:after="120" w:line="256" w:lineRule="auto"/>
+        <w:ind w:left="1434"/>
+        <w:rPr>
+          <w:sz w:val="24"/>
+          <w:szCs w:val="24"/>
+          <w:lang w:val="es-ES_tradnl"/>
+        </w:rPr>
+      </w:pPr>
+      <w:r>
+        <w:rPr>
+          <w:sz w:val="24"/>
+          <w:szCs w:val="24"/>
+          <w:lang w:val="es-ES_tradnl"/>
+        </w:rPr>
+        <w:t>2.3: vuelve a la opción 1.</w:t>
+      </w:r>
+    </w:p>
+    <w:p>
+      <w:pPr>
+        <w:spacing w:after="120" w:line="256" w:lineRule="auto"/>
+        <w:ind w:left="1434"/>
+        <w:rPr>
+          <w:sz w:val="24"/>
+          <w:szCs w:val="24"/>
+          <w:lang w:val="es-ES_tradnl"/>
+        </w:rPr>
+      </w:pPr>
+    </w:p>
+    <w:p>
+      <w:pPr>
         <w:numPr>
           <w:ilvl w:val="1"/>
           <w:numId w:val="34"/>
@@ -3924,6 +4997,30 @@
           <w:lang w:val="es-ES_tradnl"/>
         </w:rPr>
         <w:t xml:space="preserve">Postcondiciones: </w:t>
+      </w:r>
+      <w:r>
+        <w:rPr>
+          <w:sz w:val="24"/>
+          <w:szCs w:val="24"/>
+          <w:lang w:val="es-ES_tradnl"/>
+        </w:rPr>
+        <w:t xml:space="preserve">El jugador selecciono </w:t>
+      </w:r>
+      <w:r>
+        <w:rPr>
+          <w:sz w:val="24"/>
+          <w:szCs w:val="24"/>
+          <w:lang w:val="es-ES_tradnl"/>
+        </w:rPr>
+        <w:t>una ficha</w:t>
+      </w:r>
+      <w:r>
+        <w:rPr>
+          <w:sz w:val="24"/>
+          <w:szCs w:val="24"/>
+          <w:lang w:val="es-ES_tradnl"/>
+        </w:rPr>
+        <w:t xml:space="preserve"> de inicio permitida.</w:t>
       </w:r>
     </w:p>
     <w:p>
@@ -3980,6 +5077,16 @@
     </w:p>
     <w:p>
       <w:pPr>
+        <w:spacing w:after="120" w:line="256" w:lineRule="auto"/>
+        <w:rPr>
+          <w:sz w:val="16"/>
+          <w:szCs w:val="16"/>
+          <w:lang w:val="es-ES_tradnl" w:eastAsia="es-ES"/>
+        </w:rPr>
+      </w:pPr>
+    </w:p>
+    <w:p>
+      <w:pPr>
         <w:pStyle w:val="TerceraLinea"/>
         <w:numPr>
           <w:ilvl w:val="3"/>
@@ -3987,6 +5094,7 @@
         </w:numPr>
       </w:pPr>
       <w:r>
+        <w:lastRenderedPageBreak/>
         <w:t>CU05: Seleccionar Fin de Ficha</w:t>
       </w:r>
     </w:p>
@@ -4825,7 +5933,6 @@
           <w:szCs w:val="24"/>
           <w:lang w:val="es-ES_tradnl"/>
         </w:rPr>
-        <w:lastRenderedPageBreak/>
         <w:t xml:space="preserve">Descripción: </w:t>
       </w:r>
     </w:p>
@@ -4936,6 +6043,7 @@
           <w:szCs w:val="24"/>
           <w:lang w:val="es-ES_tradnl"/>
         </w:rPr>
+        <w:lastRenderedPageBreak/>
         <w:t xml:space="preserve">Flujos alternativos: </w:t>
       </w:r>
     </w:p>
@@ -5079,7 +6187,7 @@
           <w:noProof/>
         </w:rPr>
         <w:pict w14:anchorId="5F98F753">
-          <v:shape id="Picture 1" o:spid="_x0000_i1027" type="#_x0000_t75" style="width:328.5pt;height:210.75pt;visibility:visible;mso-wrap-style:square">
+          <v:shape id="Picture 1" o:spid="_x0000_i1026" type="#_x0000_t75" style="width:328.5pt;height:210.75pt;visibility:visible;mso-wrap-style:square">
             <v:imagedata r:id="rId9" o:title=""/>
           </v:shape>
         </w:pict>
@@ -5192,7 +6300,6 @@
                 <w:szCs w:val="24"/>
                 <w:lang w:val="es-ES_tradnl"/>
               </w:rPr>
-              <w:lastRenderedPageBreak/>
               <w:t>Versión</w:t>
             </w:r>
           </w:p>
@@ -5460,6 +6567,7 @@
           <w:szCs w:val="24"/>
           <w:lang w:val="es-ES_tradnl"/>
         </w:rPr>
+        <w:lastRenderedPageBreak/>
         <w:t>Actores:</w:t>
       </w:r>
       <w:r>
@@ -5698,16 +6806,7 @@
         </w:numPr>
       </w:pPr>
       <w:r>
-        <w:t>CU0</w:t>
-      </w:r>
-      <w:r>
-        <w:t>8</w:t>
-      </w:r>
-      <w:r>
-        <w:t xml:space="preserve">: </w:t>
-      </w:r>
-      <w:r>
-        <w:t>Indicar Estado</w:t>
+        <w:t>CU08: Indicar Estado</w:t>
       </w:r>
     </w:p>
     <w:p>
@@ -6171,7 +7270,6 @@
           <w:szCs w:val="24"/>
           <w:lang w:val="es-ES_tradnl"/>
         </w:rPr>
-        <w:lastRenderedPageBreak/>
         <w:t xml:space="preserve">Excepciones:   </w:t>
       </w:r>
     </w:p>
@@ -6256,6 +7354,7 @@
           <w:szCs w:val="24"/>
           <w:lang w:val="es-ES_tradnl"/>
         </w:rPr>
+        <w:lastRenderedPageBreak/>
         <w:t>No Aplica</w:t>
       </w:r>
     </w:p>
@@ -6278,19 +7377,7 @@
         </w:numPr>
       </w:pPr>
       <w:r>
-        <w:t>CU0</w:t>
-      </w:r>
-      <w:r>
-        <w:t>9</w:t>
-      </w:r>
-      <w:r>
-        <w:t xml:space="preserve">: </w:t>
-      </w:r>
-      <w:r>
-        <w:t>Cambiar</w:t>
-      </w:r>
-      <w:r>
-        <w:t xml:space="preserve"> Estado</w:t>
+        <w:t>CU09: Cambiar Estado</w:t>
       </w:r>
     </w:p>
     <w:p>
@@ -6900,7 +7987,7 @@
         </w:rPr>
         <w:lastRenderedPageBreak/>
         <w:pict w14:anchorId="393408A6">
-          <v:shape id="_x0000_i1031" type="#_x0000_t75" style="width:468pt;height:172.5pt;visibility:visible;mso-wrap-style:square">
+          <v:shape id="_x0000_i1027" type="#_x0000_t75" style="width:468pt;height:172.5pt;visibility:visible;mso-wrap-style:square">
             <v:imagedata r:id="rId10" o:title=""/>
           </v:shape>
         </w:pict>
@@ -6923,16 +8010,7 @@
         </w:numPr>
       </w:pPr>
       <w:r>
-        <w:t>CU</w:t>
-      </w:r>
-      <w:r>
-        <w:t>10</w:t>
-      </w:r>
-      <w:r>
-        <w:t xml:space="preserve">: Iniciar </w:t>
-      </w:r>
-      <w:r>
-        <w:t>Matriz</w:t>
+        <w:t>CU10: Iniciar Matriz</w:t>
       </w:r>
     </w:p>
     <w:p>
@@ -7285,14 +8363,7 @@
           <w:color w:val="0070C0"/>
           <w:lang w:val="es-AR"/>
         </w:rPr>
-        <w:t>Tablero</w:t>
-      </w:r>
-      <w:r>
-        <w:rPr>
-          <w:color w:val="0070C0"/>
-          <w:lang w:val="es-AR"/>
-        </w:rPr>
-        <w:t>.</w:t>
+        <w:t>Tablero.</w:t>
       </w:r>
     </w:p>
     <w:p>
@@ -7519,19 +8590,7 @@
         </w:numPr>
       </w:pPr>
       <w:r>
-        <w:t>CU1</w:t>
-      </w:r>
-      <w:r>
-        <w:t>1</w:t>
-      </w:r>
-      <w:r>
-        <w:t xml:space="preserve">: </w:t>
-      </w:r>
-      <w:r>
-        <w:t>Actualizar</w:t>
-      </w:r>
-      <w:r>
-        <w:t xml:space="preserve"> Matriz</w:t>
+        <w:t>CU11: Actualizar Matriz</w:t>
       </w:r>
     </w:p>
     <w:p>
@@ -8101,19 +9160,7 @@
         </w:numPr>
       </w:pPr>
       <w:r>
-        <w:t>CU1</w:t>
-      </w:r>
-      <w:r>
-        <w:t>2</w:t>
-      </w:r>
-      <w:r>
-        <w:t xml:space="preserve">: </w:t>
-      </w:r>
-      <w:r>
-        <w:t>Mostrar</w:t>
-      </w:r>
-      <w:r>
-        <w:t xml:space="preserve"> Matriz</w:t>
+        <w:t>CU12: Mostrar Matriz</w:t>
       </w:r>
     </w:p>
     <w:p>
@@ -8751,8 +9798,9 @@
       <w:pPr>
         <w:spacing w:after="120"/>
         <w:rPr>
-          <w:color w:val="0070C0"/>
-          <w:lang w:val="es-AR"/>
+          <w:sz w:val="24"/>
+          <w:szCs w:val="24"/>
+          <w:lang w:val="es-ES_tradnl"/>
         </w:rPr>
       </w:pPr>
       <w:r>
@@ -8762,6 +9810,150 @@
           <w:lang w:val="es-ES_tradnl"/>
         </w:rPr>
         <w:t>Mensaje2= “Selecciona de casilla no permitida”.</w:t>
+      </w:r>
+    </w:p>
+    <w:p>
+      <w:pPr>
+        <w:spacing w:after="120"/>
+        <w:rPr>
+          <w:sz w:val="24"/>
+          <w:szCs w:val="24"/>
+          <w:lang w:val="es-ES_tradnl"/>
+        </w:rPr>
+      </w:pPr>
+      <w:r>
+        <w:rPr>
+          <w:sz w:val="24"/>
+          <w:szCs w:val="24"/>
+          <w:lang w:val="es-ES_tradnl"/>
+        </w:rPr>
+        <w:t>Mensaje 3=</w:t>
+      </w:r>
+      <w:r>
+        <w:rPr>
+          <w:sz w:val="24"/>
+          <w:szCs w:val="24"/>
+          <w:lang w:val="es-ES_tradnl"/>
+        </w:rPr>
+        <w:t xml:space="preserve"> “Finalizo juego Gano </w:t>
+      </w:r>
+      <w:r>
+        <w:rPr>
+          <w:sz w:val="24"/>
+          <w:szCs w:val="24"/>
+          <w:lang w:val="es-ES_tradnl"/>
+        </w:rPr>
+        <w:t>Jugador “+Jugador</w:t>
+      </w:r>
+      <w:r>
+        <w:rPr>
+          <w:sz w:val="24"/>
+          <w:szCs w:val="24"/>
+          <w:lang w:val="es-ES_tradnl"/>
+        </w:rPr>
+        <w:t xml:space="preserve"> Ganador</w:t>
+      </w:r>
+      <w:r>
+        <w:rPr>
+          <w:sz w:val="24"/>
+          <w:szCs w:val="24"/>
+          <w:lang w:val="es-ES_tradnl"/>
+        </w:rPr>
+        <w:t>.</w:t>
+      </w:r>
+    </w:p>
+    <w:p>
+      <w:pPr>
+        <w:spacing w:after="120"/>
+        <w:rPr>
+          <w:sz w:val="24"/>
+          <w:szCs w:val="24"/>
+          <w:lang w:val="es-ES_tradnl"/>
+        </w:rPr>
+      </w:pPr>
+      <w:r>
+        <w:rPr>
+          <w:sz w:val="24"/>
+          <w:szCs w:val="24"/>
+          <w:lang w:val="es-ES_tradnl"/>
+        </w:rPr>
+        <w:t>Mensaje 4=” Esta seguro que desea terminar el juego”.</w:t>
+      </w:r>
+    </w:p>
+    <w:p>
+      <w:pPr>
+        <w:spacing w:after="120"/>
+        <w:rPr>
+          <w:sz w:val="24"/>
+          <w:szCs w:val="24"/>
+          <w:lang w:val="es-ES_tradnl"/>
+        </w:rPr>
+      </w:pPr>
+      <w:r>
+        <w:rPr>
+          <w:sz w:val="24"/>
+          <w:szCs w:val="24"/>
+          <w:lang w:val="es-ES_tradnl"/>
+        </w:rPr>
+        <w:t xml:space="preserve">Mensaje5 </w:t>
+      </w:r>
+      <w:r>
+        <w:rPr>
+          <w:sz w:val="24"/>
+          <w:szCs w:val="24"/>
+          <w:lang w:val="es-ES_tradnl"/>
+        </w:rPr>
+        <w:t>=” Tiempo</w:t>
+      </w:r>
+      <w:r>
+        <w:rPr>
+          <w:sz w:val="24"/>
+          <w:szCs w:val="24"/>
+          <w:lang w:val="es-ES_tradnl"/>
+        </w:rPr>
+        <w:t xml:space="preserve"> de espera agotado</w:t>
+      </w:r>
+      <w:r>
+        <w:rPr>
+          <w:sz w:val="24"/>
+          <w:szCs w:val="24"/>
+          <w:lang w:val="es-ES_tradnl"/>
+        </w:rPr>
+        <w:t>”.</w:t>
+      </w:r>
+    </w:p>
+    <w:p>
+      <w:pPr>
+        <w:spacing w:after="120"/>
+        <w:rPr>
+          <w:sz w:val="24"/>
+          <w:szCs w:val="24"/>
+          <w:lang w:val="es-ES_tradnl"/>
+        </w:rPr>
+      </w:pPr>
+      <w:r>
+        <w:rPr>
+          <w:sz w:val="24"/>
+          <w:szCs w:val="24"/>
+          <w:lang w:val="es-ES_tradnl"/>
+        </w:rPr>
+        <w:t>Mensaje</w:t>
+      </w:r>
+      <w:r>
+        <w:rPr>
+          <w:sz w:val="24"/>
+          <w:szCs w:val="24"/>
+          <w:lang w:val="es-ES_tradnl"/>
+        </w:rPr>
+        <w:t>6</w:t>
+      </w:r>
+      <w:r>
+        <w:rPr>
+          <w:sz w:val="24"/>
+          <w:szCs w:val="24"/>
+          <w:lang w:val="es-ES_tradnl"/>
+        </w:rPr>
+        <w:t xml:space="preserve"> =”Jugada no permitida”</w:t>
       </w:r>
     </w:p>
     <w:p>
@@ -8967,8 +10159,13 @@
       <w:pStyle w:val="Footer"/>
       <w:jc w:val="right"/>
     </w:pPr>
+    <w:proofErr w:type="spellStart"/>
     <w:r>
-      <w:t xml:space="preserve">Página </w:t>
+      <w:t>Página</w:t>
+    </w:r>
+    <w:proofErr w:type="spellEnd"/>
+    <w:r>
+      <w:t xml:space="preserve"> </w:t>
     </w:r>
     <w:r>
       <w:fldChar w:fldCharType="begin"/>
@@ -9070,7 +10267,7 @@
           <v:path o:extrusionok="f" gradientshapeok="t" o:connecttype="rect"/>
           <o:lock v:ext="edit" aspectratio="t"/>
         </v:shapetype>
-        <v:shape id="Imagen 2" o:spid="_x0000_i1026" type="#_x0000_t75" alt="logo_upe" style="width:1in;height:37.5pt;visibility:visible">
+        <v:shape id="Imagen 2" o:spid="_x0000_i1028" type="#_x0000_t75" alt="logo_upe" style="width:1in;height:37.5pt;visibility:visible">
           <v:imagedata r:id="rId1" o:title=""/>
         </v:shape>
       </w:pict>
@@ -9173,8 +10370,17 @@
         <w:rFonts w:cs="Arial"/>
         <w:color w:val="808080"/>
       </w:rPr>
-      <w:t>Anahi Bazet</w:t>
+      <w:t xml:space="preserve">Anahi </w:t>
     </w:r>
+    <w:proofErr w:type="spellStart"/>
+    <w:r>
+      <w:rPr>
+        <w:rFonts w:cs="Arial"/>
+        <w:color w:val="808080"/>
+      </w:rPr>
+      <w:t>Bazet</w:t>
+    </w:r>
+    <w:proofErr w:type="spellEnd"/>
   </w:p>
 </w:hdr>
 </file>
@@ -9810,6 +11016,178 @@
     </w:lvl>
   </w:abstractNum>
   <w:abstractNum w:abstractNumId="14" w15:restartNumberingAfterBreak="0">
+    <w:nsid w:val="17583659"/>
+    <w:multiLevelType w:val="hybridMultilevel"/>
+    <w:tmpl w:val="41EECD10"/>
+    <w:lvl w:ilvl="0" w:tplc="2C0A000F">
+      <w:start w:val="1"/>
+      <w:numFmt w:val="decimal"/>
+      <w:lvlText w:val="%1."/>
+      <w:lvlJc w:val="left"/>
+      <w:pPr>
+        <w:ind w:left="1797" w:hanging="360"/>
+      </w:pPr>
+    </w:lvl>
+    <w:lvl w:ilvl="1" w:tplc="2C0A0019" w:tentative="1">
+      <w:start w:val="1"/>
+      <w:numFmt w:val="lowerLetter"/>
+      <w:lvlText w:val="%2."/>
+      <w:lvlJc w:val="left"/>
+      <w:pPr>
+        <w:ind w:left="2517" w:hanging="360"/>
+      </w:pPr>
+    </w:lvl>
+    <w:lvl w:ilvl="2" w:tplc="2C0A001B" w:tentative="1">
+      <w:start w:val="1"/>
+      <w:numFmt w:val="lowerRoman"/>
+      <w:lvlText w:val="%3."/>
+      <w:lvlJc w:val="right"/>
+      <w:pPr>
+        <w:ind w:left="3237" w:hanging="180"/>
+      </w:pPr>
+    </w:lvl>
+    <w:lvl w:ilvl="3" w:tplc="2C0A000F" w:tentative="1">
+      <w:start w:val="1"/>
+      <w:numFmt w:val="decimal"/>
+      <w:lvlText w:val="%4."/>
+      <w:lvlJc w:val="left"/>
+      <w:pPr>
+        <w:ind w:left="3957" w:hanging="360"/>
+      </w:pPr>
+    </w:lvl>
+    <w:lvl w:ilvl="4" w:tplc="2C0A0019" w:tentative="1">
+      <w:start w:val="1"/>
+      <w:numFmt w:val="lowerLetter"/>
+      <w:lvlText w:val="%5."/>
+      <w:lvlJc w:val="left"/>
+      <w:pPr>
+        <w:ind w:left="4677" w:hanging="360"/>
+      </w:pPr>
+    </w:lvl>
+    <w:lvl w:ilvl="5" w:tplc="2C0A001B" w:tentative="1">
+      <w:start w:val="1"/>
+      <w:numFmt w:val="lowerRoman"/>
+      <w:lvlText w:val="%6."/>
+      <w:lvlJc w:val="right"/>
+      <w:pPr>
+        <w:ind w:left="5397" w:hanging="180"/>
+      </w:pPr>
+    </w:lvl>
+    <w:lvl w:ilvl="6" w:tplc="2C0A000F" w:tentative="1">
+      <w:start w:val="1"/>
+      <w:numFmt w:val="decimal"/>
+      <w:lvlText w:val="%7."/>
+      <w:lvlJc w:val="left"/>
+      <w:pPr>
+        <w:ind w:left="6117" w:hanging="360"/>
+      </w:pPr>
+    </w:lvl>
+    <w:lvl w:ilvl="7" w:tplc="2C0A0019" w:tentative="1">
+      <w:start w:val="1"/>
+      <w:numFmt w:val="lowerLetter"/>
+      <w:lvlText w:val="%8."/>
+      <w:lvlJc w:val="left"/>
+      <w:pPr>
+        <w:ind w:left="6837" w:hanging="360"/>
+      </w:pPr>
+    </w:lvl>
+    <w:lvl w:ilvl="8" w:tplc="2C0A001B" w:tentative="1">
+      <w:start w:val="1"/>
+      <w:numFmt w:val="lowerRoman"/>
+      <w:lvlText w:val="%9."/>
+      <w:lvlJc w:val="right"/>
+      <w:pPr>
+        <w:ind w:left="7557" w:hanging="180"/>
+      </w:pPr>
+    </w:lvl>
+  </w:abstractNum>
+  <w:abstractNum w:abstractNumId="15" w15:restartNumberingAfterBreak="0">
+    <w:nsid w:val="18A35EF9"/>
+    <w:multiLevelType w:val="hybridMultilevel"/>
+    <w:tmpl w:val="80EEB31A"/>
+    <w:lvl w:ilvl="0" w:tplc="2C0A000F">
+      <w:start w:val="1"/>
+      <w:numFmt w:val="decimal"/>
+      <w:lvlText w:val="%1."/>
+      <w:lvlJc w:val="left"/>
+      <w:pPr>
+        <w:ind w:left="2154" w:hanging="360"/>
+      </w:pPr>
+    </w:lvl>
+    <w:lvl w:ilvl="1" w:tplc="2C0A0019" w:tentative="1">
+      <w:start w:val="1"/>
+      <w:numFmt w:val="lowerLetter"/>
+      <w:lvlText w:val="%2."/>
+      <w:lvlJc w:val="left"/>
+      <w:pPr>
+        <w:ind w:left="2874" w:hanging="360"/>
+      </w:pPr>
+    </w:lvl>
+    <w:lvl w:ilvl="2" w:tplc="2C0A001B" w:tentative="1">
+      <w:start w:val="1"/>
+      <w:numFmt w:val="lowerRoman"/>
+      <w:lvlText w:val="%3."/>
+      <w:lvlJc w:val="right"/>
+      <w:pPr>
+        <w:ind w:left="3594" w:hanging="180"/>
+      </w:pPr>
+    </w:lvl>
+    <w:lvl w:ilvl="3" w:tplc="2C0A000F" w:tentative="1">
+      <w:start w:val="1"/>
+      <w:numFmt w:val="decimal"/>
+      <w:lvlText w:val="%4."/>
+      <w:lvlJc w:val="left"/>
+      <w:pPr>
+        <w:ind w:left="4314" w:hanging="360"/>
+      </w:pPr>
+    </w:lvl>
+    <w:lvl w:ilvl="4" w:tplc="2C0A0019" w:tentative="1">
+      <w:start w:val="1"/>
+      <w:numFmt w:val="lowerLetter"/>
+      <w:lvlText w:val="%5."/>
+      <w:lvlJc w:val="left"/>
+      <w:pPr>
+        <w:ind w:left="5034" w:hanging="360"/>
+      </w:pPr>
+    </w:lvl>
+    <w:lvl w:ilvl="5" w:tplc="2C0A001B" w:tentative="1">
+      <w:start w:val="1"/>
+      <w:numFmt w:val="lowerRoman"/>
+      <w:lvlText w:val="%6."/>
+      <w:lvlJc w:val="right"/>
+      <w:pPr>
+        <w:ind w:left="5754" w:hanging="180"/>
+      </w:pPr>
+    </w:lvl>
+    <w:lvl w:ilvl="6" w:tplc="2C0A000F" w:tentative="1">
+      <w:start w:val="1"/>
+      <w:numFmt w:val="decimal"/>
+      <w:lvlText w:val="%7."/>
+      <w:lvlJc w:val="left"/>
+      <w:pPr>
+        <w:ind w:left="6474" w:hanging="360"/>
+      </w:pPr>
+    </w:lvl>
+    <w:lvl w:ilvl="7" w:tplc="2C0A0019" w:tentative="1">
+      <w:start w:val="1"/>
+      <w:numFmt w:val="lowerLetter"/>
+      <w:lvlText w:val="%8."/>
+      <w:lvlJc w:val="left"/>
+      <w:pPr>
+        <w:ind w:left="7194" w:hanging="360"/>
+      </w:pPr>
+    </w:lvl>
+    <w:lvl w:ilvl="8" w:tplc="2C0A001B" w:tentative="1">
+      <w:start w:val="1"/>
+      <w:numFmt w:val="lowerRoman"/>
+      <w:lvlText w:val="%9."/>
+      <w:lvlJc w:val="right"/>
+      <w:pPr>
+        <w:ind w:left="7914" w:hanging="180"/>
+      </w:pPr>
+    </w:lvl>
+  </w:abstractNum>
+  <w:abstractNum w:abstractNumId="16" w15:restartNumberingAfterBreak="0">
     <w:nsid w:val="1FCC0FFB"/>
     <w:multiLevelType w:val="hybridMultilevel"/>
     <w:tmpl w:val="96BC5058"/>
@@ -9949,7 +11327,7 @@
       </w:rPr>
     </w:lvl>
   </w:abstractNum>
-  <w:abstractNum w:abstractNumId="15" w15:restartNumberingAfterBreak="0">
+  <w:abstractNum w:abstractNumId="17" w15:restartNumberingAfterBreak="0">
     <w:nsid w:val="2DE43C0C"/>
     <w:multiLevelType w:val="hybridMultilevel"/>
     <w:tmpl w:val="D4F696CA"/>
@@ -10089,7 +11467,7 @@
       </w:rPr>
     </w:lvl>
   </w:abstractNum>
-  <w:abstractNum w:abstractNumId="16" w15:restartNumberingAfterBreak="0">
+  <w:abstractNum w:abstractNumId="18" w15:restartNumberingAfterBreak="0">
     <w:nsid w:val="318E3EDD"/>
     <w:multiLevelType w:val="multilevel"/>
     <w:tmpl w:val="2C0A001F"/>
@@ -10175,7 +11553,7 @@
       </w:pPr>
     </w:lvl>
   </w:abstractNum>
-  <w:abstractNum w:abstractNumId="17" w15:restartNumberingAfterBreak="0">
+  <w:abstractNum w:abstractNumId="19" w15:restartNumberingAfterBreak="0">
     <w:nsid w:val="37A27BE1"/>
     <w:multiLevelType w:val="hybridMultilevel"/>
     <w:tmpl w:val="601EBC5E"/>
@@ -10315,7 +11693,7 @@
       </w:rPr>
     </w:lvl>
   </w:abstractNum>
-  <w:abstractNum w:abstractNumId="18" w15:restartNumberingAfterBreak="0">
+  <w:abstractNum w:abstractNumId="20" w15:restartNumberingAfterBreak="0">
     <w:nsid w:val="37B2793A"/>
     <w:multiLevelType w:val="hybridMultilevel"/>
     <w:tmpl w:val="16B8F782"/>
@@ -10455,7 +11833,93 @@
       </w:rPr>
     </w:lvl>
   </w:abstractNum>
-  <w:abstractNum w:abstractNumId="19" w15:restartNumberingAfterBreak="0">
+  <w:abstractNum w:abstractNumId="21" w15:restartNumberingAfterBreak="0">
+    <w:nsid w:val="38154B27"/>
+    <w:multiLevelType w:val="hybridMultilevel"/>
+    <w:tmpl w:val="A1303D96"/>
+    <w:lvl w:ilvl="0" w:tplc="2C0A000F">
+      <w:start w:val="1"/>
+      <w:numFmt w:val="decimal"/>
+      <w:lvlText w:val="%1."/>
+      <w:lvlJc w:val="left"/>
+      <w:pPr>
+        <w:ind w:left="2070" w:hanging="360"/>
+      </w:pPr>
+    </w:lvl>
+    <w:lvl w:ilvl="1" w:tplc="2C0A0019" w:tentative="1">
+      <w:start w:val="1"/>
+      <w:numFmt w:val="lowerLetter"/>
+      <w:lvlText w:val="%2."/>
+      <w:lvlJc w:val="left"/>
+      <w:pPr>
+        <w:ind w:left="2790" w:hanging="360"/>
+      </w:pPr>
+    </w:lvl>
+    <w:lvl w:ilvl="2" w:tplc="2C0A001B" w:tentative="1">
+      <w:start w:val="1"/>
+      <w:numFmt w:val="lowerRoman"/>
+      <w:lvlText w:val="%3."/>
+      <w:lvlJc w:val="right"/>
+      <w:pPr>
+        <w:ind w:left="3510" w:hanging="180"/>
+      </w:pPr>
+    </w:lvl>
+    <w:lvl w:ilvl="3" w:tplc="2C0A000F" w:tentative="1">
+      <w:start w:val="1"/>
+      <w:numFmt w:val="decimal"/>
+      <w:lvlText w:val="%4."/>
+      <w:lvlJc w:val="left"/>
+      <w:pPr>
+        <w:ind w:left="4230" w:hanging="360"/>
+      </w:pPr>
+    </w:lvl>
+    <w:lvl w:ilvl="4" w:tplc="2C0A0019" w:tentative="1">
+      <w:start w:val="1"/>
+      <w:numFmt w:val="lowerLetter"/>
+      <w:lvlText w:val="%5."/>
+      <w:lvlJc w:val="left"/>
+      <w:pPr>
+        <w:ind w:left="4950" w:hanging="360"/>
+      </w:pPr>
+    </w:lvl>
+    <w:lvl w:ilvl="5" w:tplc="2C0A001B" w:tentative="1">
+      <w:start w:val="1"/>
+      <w:numFmt w:val="lowerRoman"/>
+      <w:lvlText w:val="%6."/>
+      <w:lvlJc w:val="right"/>
+      <w:pPr>
+        <w:ind w:left="5670" w:hanging="180"/>
+      </w:pPr>
+    </w:lvl>
+    <w:lvl w:ilvl="6" w:tplc="2C0A000F" w:tentative="1">
+      <w:start w:val="1"/>
+      <w:numFmt w:val="decimal"/>
+      <w:lvlText w:val="%7."/>
+      <w:lvlJc w:val="left"/>
+      <w:pPr>
+        <w:ind w:left="6390" w:hanging="360"/>
+      </w:pPr>
+    </w:lvl>
+    <w:lvl w:ilvl="7" w:tplc="2C0A0019" w:tentative="1">
+      <w:start w:val="1"/>
+      <w:numFmt w:val="lowerLetter"/>
+      <w:lvlText w:val="%8."/>
+      <w:lvlJc w:val="left"/>
+      <w:pPr>
+        <w:ind w:left="7110" w:hanging="360"/>
+      </w:pPr>
+    </w:lvl>
+    <w:lvl w:ilvl="8" w:tplc="2C0A001B" w:tentative="1">
+      <w:start w:val="1"/>
+      <w:numFmt w:val="lowerRoman"/>
+      <w:lvlText w:val="%9."/>
+      <w:lvlJc w:val="right"/>
+      <w:pPr>
+        <w:ind w:left="7830" w:hanging="180"/>
+      </w:pPr>
+    </w:lvl>
+  </w:abstractNum>
+  <w:abstractNum w:abstractNumId="22" w15:restartNumberingAfterBreak="0">
     <w:nsid w:val="396E7A3B"/>
     <w:multiLevelType w:val="hybridMultilevel"/>
     <w:tmpl w:val="2328297A"/>
@@ -10595,7 +12059,7 @@
       </w:rPr>
     </w:lvl>
   </w:abstractNum>
-  <w:abstractNum w:abstractNumId="20" w15:restartNumberingAfterBreak="0">
+  <w:abstractNum w:abstractNumId="23" w15:restartNumberingAfterBreak="0">
     <w:nsid w:val="40430832"/>
     <w:multiLevelType w:val="hybridMultilevel"/>
     <w:tmpl w:val="504CCF84"/>
@@ -10681,7 +12145,7 @@
       </w:pPr>
     </w:lvl>
   </w:abstractNum>
-  <w:abstractNum w:abstractNumId="21" w15:restartNumberingAfterBreak="0">
+  <w:abstractNum w:abstractNumId="24" w15:restartNumberingAfterBreak="0">
     <w:nsid w:val="4130037A"/>
     <w:multiLevelType w:val="hybridMultilevel"/>
     <w:tmpl w:val="2A3EF19A"/>
@@ -10821,7 +12285,7 @@
       </w:rPr>
     </w:lvl>
   </w:abstractNum>
-  <w:abstractNum w:abstractNumId="22" w15:restartNumberingAfterBreak="0">
+  <w:abstractNum w:abstractNumId="25" w15:restartNumberingAfterBreak="0">
     <w:nsid w:val="420A4439"/>
     <w:multiLevelType w:val="multilevel"/>
     <w:tmpl w:val="2C0A001F"/>
@@ -10907,7 +12371,7 @@
       </w:pPr>
     </w:lvl>
   </w:abstractNum>
-  <w:abstractNum w:abstractNumId="23" w15:restartNumberingAfterBreak="0">
+  <w:abstractNum w:abstractNumId="26" w15:restartNumberingAfterBreak="0">
     <w:nsid w:val="45EA5E87"/>
     <w:multiLevelType w:val="hybridMultilevel"/>
     <w:tmpl w:val="253CDD8C"/>
@@ -11047,7 +12511,7 @@
       </w:rPr>
     </w:lvl>
   </w:abstractNum>
-  <w:abstractNum w:abstractNumId="24" w15:restartNumberingAfterBreak="0">
+  <w:abstractNum w:abstractNumId="27" w15:restartNumberingAfterBreak="0">
     <w:nsid w:val="483318F8"/>
     <w:multiLevelType w:val="hybridMultilevel"/>
     <w:tmpl w:val="0BB68D54"/>
@@ -11187,7 +12651,7 @@
       </w:rPr>
     </w:lvl>
   </w:abstractNum>
-  <w:abstractNum w:abstractNumId="25" w15:restartNumberingAfterBreak="0">
+  <w:abstractNum w:abstractNumId="28" w15:restartNumberingAfterBreak="0">
     <w:nsid w:val="4B3A4607"/>
     <w:multiLevelType w:val="hybridMultilevel"/>
     <w:tmpl w:val="7CEE572A"/>
@@ -11327,7 +12791,7 @@
       </w:rPr>
     </w:lvl>
   </w:abstractNum>
-  <w:abstractNum w:abstractNumId="26" w15:restartNumberingAfterBreak="0">
+  <w:abstractNum w:abstractNumId="29" w15:restartNumberingAfterBreak="0">
     <w:nsid w:val="4B9901DD"/>
     <w:multiLevelType w:val="hybridMultilevel"/>
     <w:tmpl w:val="37A880EC"/>
@@ -11467,7 +12931,7 @@
       </w:rPr>
     </w:lvl>
   </w:abstractNum>
-  <w:abstractNum w:abstractNumId="27" w15:restartNumberingAfterBreak="0">
+  <w:abstractNum w:abstractNumId="30" w15:restartNumberingAfterBreak="0">
     <w:nsid w:val="4F6F222A"/>
     <w:multiLevelType w:val="hybridMultilevel"/>
     <w:tmpl w:val="DA7EC124"/>
@@ -11607,7 +13071,7 @@
       </w:rPr>
     </w:lvl>
   </w:abstractNum>
-  <w:abstractNum w:abstractNumId="28" w15:restartNumberingAfterBreak="0">
+  <w:abstractNum w:abstractNumId="31" w15:restartNumberingAfterBreak="0">
     <w:nsid w:val="546A29A8"/>
     <w:multiLevelType w:val="hybridMultilevel"/>
     <w:tmpl w:val="90EE89DA"/>
@@ -11747,7 +13211,7 @@
       </w:rPr>
     </w:lvl>
   </w:abstractNum>
-  <w:abstractNum w:abstractNumId="29" w15:restartNumberingAfterBreak="0">
+  <w:abstractNum w:abstractNumId="32" w15:restartNumberingAfterBreak="0">
     <w:nsid w:val="54B67F69"/>
     <w:multiLevelType w:val="hybridMultilevel"/>
     <w:tmpl w:val="DAFCAF0E"/>
@@ -11888,7 +13352,7 @@
       </w:rPr>
     </w:lvl>
   </w:abstractNum>
-  <w:abstractNum w:abstractNumId="30" w15:restartNumberingAfterBreak="0">
+  <w:abstractNum w:abstractNumId="33" w15:restartNumberingAfterBreak="0">
     <w:nsid w:val="6575095F"/>
     <w:multiLevelType w:val="hybridMultilevel"/>
     <w:tmpl w:val="76C00D2A"/>
@@ -12028,7 +13492,7 @@
       </w:rPr>
     </w:lvl>
   </w:abstractNum>
-  <w:abstractNum w:abstractNumId="31" w15:restartNumberingAfterBreak="0">
+  <w:abstractNum w:abstractNumId="34" w15:restartNumberingAfterBreak="0">
     <w:nsid w:val="66EC3265"/>
     <w:multiLevelType w:val="multilevel"/>
     <w:tmpl w:val="6826F448"/>
@@ -12168,7 +13632,7 @@
       </w:rPr>
     </w:lvl>
   </w:abstractNum>
-  <w:abstractNum w:abstractNumId="32" w15:restartNumberingAfterBreak="0">
+  <w:abstractNum w:abstractNumId="35" w15:restartNumberingAfterBreak="0">
     <w:nsid w:val="6C716CDB"/>
     <w:multiLevelType w:val="hybridMultilevel"/>
     <w:tmpl w:val="AB08CA96"/>
@@ -12308,7 +13772,7 @@
       </w:rPr>
     </w:lvl>
   </w:abstractNum>
-  <w:abstractNum w:abstractNumId="33" w15:restartNumberingAfterBreak="0">
+  <w:abstractNum w:abstractNumId="36" w15:restartNumberingAfterBreak="0">
     <w:nsid w:val="70732D2C"/>
     <w:multiLevelType w:val="multilevel"/>
     <w:tmpl w:val="2C0A001F"/>
@@ -12394,7 +13858,7 @@
       </w:pPr>
     </w:lvl>
   </w:abstractNum>
-  <w:abstractNum w:abstractNumId="34" w15:restartNumberingAfterBreak="0">
+  <w:abstractNum w:abstractNumId="37" w15:restartNumberingAfterBreak="0">
     <w:nsid w:val="76905515"/>
     <w:multiLevelType w:val="hybridMultilevel"/>
     <w:tmpl w:val="946EB0C6"/>
@@ -12480,7 +13944,7 @@
       </w:pPr>
     </w:lvl>
   </w:abstractNum>
-  <w:abstractNum w:abstractNumId="35" w15:restartNumberingAfterBreak="0">
+  <w:abstractNum w:abstractNumId="38" w15:restartNumberingAfterBreak="0">
     <w:nsid w:val="7CA63A6C"/>
     <w:multiLevelType w:val="multilevel"/>
     <w:tmpl w:val="D54EAC12"/>
@@ -12629,43 +14093,43 @@
     </w:lvl>
   </w:abstractNum>
   <w:num w:numId="1">
-    <w:abstractNumId w:val="23"/>
+    <w:abstractNumId w:val="26"/>
   </w:num>
   <w:num w:numId="2">
-    <w:abstractNumId w:val="27"/>
+    <w:abstractNumId w:val="30"/>
   </w:num>
   <w:num w:numId="3">
+    <w:abstractNumId w:val="31"/>
+  </w:num>
+  <w:num w:numId="4">
     <w:abstractNumId w:val="28"/>
   </w:num>
-  <w:num w:numId="4">
-    <w:abstractNumId w:val="25"/>
-  </w:num>
   <w:num w:numId="5">
-    <w:abstractNumId w:val="26"/>
+    <w:abstractNumId w:val="29"/>
   </w:num>
   <w:num w:numId="6">
     <w:abstractNumId w:val="12"/>
   </w:num>
   <w:num w:numId="7">
-    <w:abstractNumId w:val="15"/>
+    <w:abstractNumId w:val="17"/>
   </w:num>
   <w:num w:numId="8">
+    <w:abstractNumId w:val="22"/>
+  </w:num>
+  <w:num w:numId="9">
+    <w:abstractNumId w:val="32"/>
+  </w:num>
+  <w:num w:numId="10">
+    <w:abstractNumId w:val="16"/>
+  </w:num>
+  <w:num w:numId="11">
     <w:abstractNumId w:val="19"/>
   </w:num>
-  <w:num w:numId="9">
-    <w:abstractNumId w:val="29"/>
-  </w:num>
-  <w:num w:numId="10">
-    <w:abstractNumId w:val="14"/>
-  </w:num>
-  <w:num w:numId="11">
-    <w:abstractNumId w:val="17"/>
-  </w:num>
   <w:num w:numId="12">
-    <w:abstractNumId w:val="21"/>
+    <w:abstractNumId w:val="24"/>
   </w:num>
   <w:num w:numId="13">
-    <w:abstractNumId w:val="18"/>
+    <w:abstractNumId w:val="20"/>
   </w:num>
   <w:num w:numId="14">
     <w:abstractNumId w:val="8"/>
@@ -12698,28 +14162,28 @@
     <w:abstractNumId w:val="4"/>
   </w:num>
   <w:num w:numId="24">
-    <w:abstractNumId w:val="30"/>
+    <w:abstractNumId w:val="33"/>
   </w:num>
   <w:num w:numId="25">
-    <w:abstractNumId w:val="24"/>
+    <w:abstractNumId w:val="27"/>
   </w:num>
   <w:num w:numId="26">
+    <w:abstractNumId w:val="38"/>
+  </w:num>
+  <w:num w:numId="27">
     <w:abstractNumId w:val="35"/>
   </w:num>
-  <w:num w:numId="27">
-    <w:abstractNumId w:val="32"/>
-  </w:num>
   <w:num w:numId="28">
-    <w:abstractNumId w:val="31"/>
+    <w:abstractNumId w:val="34"/>
   </w:num>
   <w:num w:numId="29">
     <w:abstractNumId w:val="13"/>
   </w:num>
   <w:num w:numId="30">
-    <w:abstractNumId w:val="33"/>
+    <w:abstractNumId w:val="36"/>
   </w:num>
   <w:num w:numId="31">
-    <w:abstractNumId w:val="16"/>
+    <w:abstractNumId w:val="18"/>
   </w:num>
   <w:num w:numId="32">
     <w:abstractNumId w:val="11"/>
@@ -12728,7 +14192,7 @@
     <w:abstractNumId w:val="13"/>
   </w:num>
   <w:num w:numId="34">
-    <w:abstractNumId w:val="23"/>
+    <w:abstractNumId w:val="26"/>
   </w:num>
   <w:num w:numId="35">
     <w:abstractNumId w:val="13"/>
@@ -12758,16 +14222,25 @@
     <w:abstractNumId w:val="13"/>
   </w:num>
   <w:num w:numId="44">
-    <w:abstractNumId w:val="34"/>
+    <w:abstractNumId w:val="37"/>
   </w:num>
   <w:num w:numId="45">
     <w:abstractNumId w:val="10"/>
   </w:num>
   <w:num w:numId="46">
-    <w:abstractNumId w:val="22"/>
+    <w:abstractNumId w:val="25"/>
   </w:num>
   <w:num w:numId="47">
-    <w:abstractNumId w:val="20"/>
+    <w:abstractNumId w:val="23"/>
+  </w:num>
+  <w:num w:numId="48">
+    <w:abstractNumId w:val="14"/>
+  </w:num>
+  <w:num w:numId="49">
+    <w:abstractNumId w:val="15"/>
+  </w:num>
+  <w:num w:numId="50">
+    <w:abstractNumId w:val="21"/>
   </w:num>
 </w:numbering>
 </file>

</xml_diff>

<commit_message>
Casos de Uso, Diagramas Power Moduller
Casos de Uso, Diagramas Power Moduller
</commit_message>
<xml_diff>
--- a/Casos de Uso/Modelo de Casos de Uso Iniciar Juego v1.docx
+++ b/Casos de Uso/Modelo de Casos de Uso Iniciar Juego v1.docx
@@ -6742,7 +6742,7 @@
           <w:noProof/>
         </w:rPr>
         <w:pict w14:anchorId="5F98F753">
-          <v:shape id="Picture 1" o:spid="_x0000_i1026" type="#_x0000_t75" style="width:328.5pt;height:210.75pt;visibility:visible;mso-wrap-style:square">
+          <v:shape id="Picture 1" o:spid="_x0000_i1026" type="#_x0000_t75" style="width:328.5pt;height:211pt;visibility:visible;mso-wrap-style:square">
             <v:imagedata r:id="rId9" o:title=""/>
           </v:shape>
         </w:pict>
@@ -6963,13 +6963,11 @@
             <w:pPr>
               <w:spacing w:after="120"/>
               <w:rPr>
-                <w:color w:val="0070C0"/>
                 <w:lang w:val="es-AR"/>
               </w:rPr>
             </w:pPr>
             <w:r>
               <w:rPr>
-                <w:color w:val="0070C0"/>
                 <w:lang w:val="es-AR"/>
               </w:rPr>
               <w:t>1.0</w:t>
@@ -6991,13 +6989,11 @@
             <w:pPr>
               <w:spacing w:after="120"/>
               <w:rPr>
-                <w:color w:val="0070C0"/>
                 <w:lang w:val="es-AR"/>
               </w:rPr>
             </w:pPr>
             <w:r>
               <w:rPr>
-                <w:color w:val="0070C0"/>
                 <w:lang w:val="es-AR"/>
               </w:rPr>
               <w:t>19/11/2021</w:t>
@@ -7019,13 +7015,11 @@
             <w:pPr>
               <w:spacing w:after="120"/>
               <w:rPr>
-                <w:color w:val="0070C0"/>
                 <w:lang w:val="es-AR"/>
               </w:rPr>
             </w:pPr>
             <w:r>
               <w:rPr>
-                <w:color w:val="0070C0"/>
                 <w:lang w:val="es-AR"/>
               </w:rPr>
               <w:t>Creación de Documento</w:t>
@@ -7047,13 +7041,11 @@
             <w:pPr>
               <w:spacing w:after="120"/>
               <w:rPr>
-                <w:color w:val="0070C0"/>
                 <w:lang w:val="es-AR"/>
               </w:rPr>
             </w:pPr>
             <w:r>
               <w:rPr>
-                <w:color w:val="0070C0"/>
                 <w:lang w:val="es-AR"/>
               </w:rPr>
               <w:t>Salvador Cirino Castrovinci</w:t>
@@ -7099,7 +7091,13 @@
           <w:color w:val="0070C0"/>
           <w:lang w:val="es-AR"/>
         </w:rPr>
-        <w:t>.</w:t>
+        <w:t xml:space="preserve"> </w:t>
+      </w:r>
+      <w:r>
+        <w:rPr>
+          <w:lang w:val="es-AR"/>
+        </w:rPr>
+        <w:t>El sistema de Turno inicia los contadores.</w:t>
       </w:r>
     </w:p>
     <w:p>
@@ -7133,14 +7131,12 @@
       </w:r>
       <w:r>
         <w:rPr>
-          <w:color w:val="0070C0"/>
           <w:lang w:val="es-AR"/>
         </w:rPr>
         <w:t>Sistema de Turno</w:t>
       </w:r>
       <w:r>
         <w:rPr>
-          <w:color w:val="0070C0"/>
           <w:lang w:val="es-AR"/>
         </w:rPr>
         <w:t>.</w:t>
@@ -7168,6 +7164,14 @@
         </w:rPr>
         <w:t xml:space="preserve">Precondiciones: </w:t>
       </w:r>
+      <w:r>
+        <w:rPr>
+          <w:sz w:val="24"/>
+          <w:szCs w:val="24"/>
+          <w:lang w:val="es-ES_tradnl"/>
+        </w:rPr>
+        <w:t>El Jugador se encuentra en la pantalla principal.</w:t>
+      </w:r>
     </w:p>
     <w:p>
       <w:pPr>
@@ -7195,6 +7199,149 @@
     <w:p>
       <w:pPr>
         <w:numPr>
+          <w:ilvl w:val="0"/>
+          <w:numId w:val="8"/>
+        </w:numPr>
+        <w:spacing w:after="120" w:line="256" w:lineRule="auto"/>
+        <w:rPr>
+          <w:sz w:val="24"/>
+          <w:szCs w:val="24"/>
+          <w:lang w:val="es-ES_tradnl"/>
+        </w:rPr>
+      </w:pPr>
+      <w:r>
+        <w:rPr>
+          <w:sz w:val="24"/>
+          <w:szCs w:val="24"/>
+          <w:lang w:val="es-ES_tradnl"/>
+        </w:rPr>
+        <w:t xml:space="preserve">El Jugador selecciona la opción </w:t>
+      </w:r>
+      <w:r>
+        <w:rPr>
+          <w:sz w:val="24"/>
+          <w:szCs w:val="24"/>
+          <w:lang w:val="es-ES_tradnl"/>
+        </w:rPr>
+        <w:t>“</w:t>
+      </w:r>
+      <w:r>
+        <w:rPr>
+          <w:sz w:val="24"/>
+          <w:szCs w:val="24"/>
+          <w:lang w:val="es-ES_tradnl"/>
+        </w:rPr>
+        <w:t>Iniciar Juego</w:t>
+      </w:r>
+      <w:r>
+        <w:rPr>
+          <w:sz w:val="24"/>
+          <w:szCs w:val="24"/>
+          <w:lang w:val="es-ES_tradnl"/>
+        </w:rPr>
+        <w:t>”</w:t>
+      </w:r>
+      <w:r>
+        <w:rPr>
+          <w:sz w:val="24"/>
+          <w:szCs w:val="24"/>
+          <w:lang w:val="es-ES_tradnl"/>
+        </w:rPr>
+        <w:t>.</w:t>
+      </w:r>
+    </w:p>
+    <w:p>
+      <w:pPr>
+        <w:numPr>
+          <w:ilvl w:val="0"/>
+          <w:numId w:val="8"/>
+        </w:numPr>
+        <w:spacing w:after="120" w:line="256" w:lineRule="auto"/>
+        <w:rPr>
+          <w:sz w:val="24"/>
+          <w:szCs w:val="24"/>
+          <w:lang w:val="es-ES_tradnl"/>
+        </w:rPr>
+      </w:pPr>
+      <w:r>
+        <w:rPr>
+          <w:sz w:val="24"/>
+          <w:szCs w:val="24"/>
+          <w:lang w:val="es-ES_tradnl"/>
+        </w:rPr>
+        <w:t>El sistema inicia la Matriz.</w:t>
+      </w:r>
+    </w:p>
+    <w:p>
+      <w:pPr>
+        <w:numPr>
+          <w:ilvl w:val="0"/>
+          <w:numId w:val="8"/>
+        </w:numPr>
+        <w:spacing w:after="120" w:line="256" w:lineRule="auto"/>
+        <w:rPr>
+          <w:sz w:val="24"/>
+          <w:szCs w:val="24"/>
+          <w:lang w:val="es-ES_tradnl"/>
+        </w:rPr>
+      </w:pPr>
+      <w:r>
+        <w:rPr>
+          <w:sz w:val="24"/>
+          <w:szCs w:val="24"/>
+          <w:lang w:val="es-ES_tradnl"/>
+        </w:rPr>
+        <w:t>El sistema inicia los contadores de fichas, tiempo.</w:t>
+      </w:r>
+    </w:p>
+    <w:p>
+      <w:pPr>
+        <w:numPr>
+          <w:ilvl w:val="0"/>
+          <w:numId w:val="8"/>
+        </w:numPr>
+        <w:spacing w:after="120" w:line="256" w:lineRule="auto"/>
+        <w:rPr>
+          <w:sz w:val="24"/>
+          <w:szCs w:val="24"/>
+          <w:lang w:val="es-ES_tradnl"/>
+        </w:rPr>
+      </w:pPr>
+      <w:r>
+        <w:rPr>
+          <w:sz w:val="24"/>
+          <w:szCs w:val="24"/>
+          <w:lang w:val="es-ES_tradnl"/>
+        </w:rPr>
+        <w:lastRenderedPageBreak/>
+        <w:t>El sistema actualiza el estado de Turno “Jugador Rojo”.</w:t>
+      </w:r>
+    </w:p>
+    <w:p>
+      <w:pPr>
+        <w:numPr>
+          <w:ilvl w:val="0"/>
+          <w:numId w:val="8"/>
+        </w:numPr>
+        <w:spacing w:after="120" w:line="256" w:lineRule="auto"/>
+        <w:rPr>
+          <w:sz w:val="24"/>
+          <w:szCs w:val="24"/>
+          <w:lang w:val="es-ES_tradnl"/>
+        </w:rPr>
+      </w:pPr>
+      <w:r>
+        <w:rPr>
+          <w:sz w:val="24"/>
+          <w:szCs w:val="24"/>
+          <w:lang w:val="es-ES_tradnl"/>
+        </w:rPr>
+        <w:t>El sistema se queda a la espera de una jugada.</w:t>
+      </w:r>
+    </w:p>
+    <w:p>
+      <w:pPr>
+        <w:numPr>
           <w:ilvl w:val="1"/>
           <w:numId w:val="2"/>
         </w:numPr>
@@ -7273,7 +7420,6 @@
           <w:szCs w:val="24"/>
           <w:lang w:val="es-ES_tradnl"/>
         </w:rPr>
-        <w:lastRenderedPageBreak/>
         <w:t>No Aplica</w:t>
       </w:r>
     </w:p>
@@ -7298,6 +7444,32 @@
           <w:lang w:val="es-ES_tradnl"/>
         </w:rPr>
         <w:t xml:space="preserve">Postcondiciones: </w:t>
+      </w:r>
+      <w:r>
+        <w:rPr>
+          <w:sz w:val="24"/>
+          <w:szCs w:val="24"/>
+          <w:lang w:val="es-ES_tradnl"/>
+        </w:rPr>
+        <w:t xml:space="preserve"> </w:t>
+      </w:r>
+      <w:r>
+        <w:rPr>
+          <w:lang w:val="es-AR"/>
+        </w:rPr>
+        <w:t xml:space="preserve">El sistema de Turno </w:t>
+      </w:r>
+      <w:r>
+        <w:rPr>
+          <w:lang w:val="es-AR"/>
+        </w:rPr>
+        <w:t>inicio</w:t>
+      </w:r>
+      <w:r>
+        <w:rPr>
+          <w:lang w:val="es-AR"/>
+        </w:rPr>
+        <w:t xml:space="preserve"> los contadores.</w:t>
       </w:r>
     </w:p>
     <w:p>
@@ -7541,13 +7713,11 @@
             <w:pPr>
               <w:spacing w:after="120"/>
               <w:rPr>
-                <w:color w:val="0070C0"/>
                 <w:lang w:val="es-AR"/>
               </w:rPr>
             </w:pPr>
             <w:r>
               <w:rPr>
-                <w:color w:val="0070C0"/>
                 <w:lang w:val="es-AR"/>
               </w:rPr>
               <w:t>1.0</w:t>
@@ -7569,13 +7739,11 @@
             <w:pPr>
               <w:spacing w:after="120"/>
               <w:rPr>
-                <w:color w:val="0070C0"/>
                 <w:lang w:val="es-AR"/>
               </w:rPr>
             </w:pPr>
             <w:r>
               <w:rPr>
-                <w:color w:val="0070C0"/>
                 <w:lang w:val="es-AR"/>
               </w:rPr>
               <w:t>19/11/2021</w:t>
@@ -7597,13 +7765,11 @@
             <w:pPr>
               <w:spacing w:after="120"/>
               <w:rPr>
-                <w:color w:val="0070C0"/>
                 <w:lang w:val="es-AR"/>
               </w:rPr>
             </w:pPr>
             <w:r>
               <w:rPr>
-                <w:color w:val="0070C0"/>
                 <w:lang w:val="es-AR"/>
               </w:rPr>
               <w:t>Creación de Documento</w:t>
@@ -7625,13 +7791,11 @@
             <w:pPr>
               <w:spacing w:after="120"/>
               <w:rPr>
-                <w:color w:val="0070C0"/>
                 <w:lang w:val="es-AR"/>
               </w:rPr>
             </w:pPr>
             <w:r>
               <w:rPr>
-                <w:color w:val="0070C0"/>
                 <w:lang w:val="es-AR"/>
               </w:rPr>
               <w:t>Salvador Cirino Castrovinci</w:t>
@@ -7670,14 +7834,43 @@
           <w:szCs w:val="24"/>
           <w:lang w:val="es-ES_tradnl"/>
         </w:rPr>
-        <w:t>Descripción:</w:t>
+        <w:t>Descripción: El sistema de turno reporta su estado.</w:t>
+      </w:r>
+    </w:p>
+    <w:p>
+      <w:pPr>
+        <w:numPr>
+          <w:ilvl w:val="1"/>
+          <w:numId w:val="2"/>
+        </w:numPr>
+        <w:spacing w:after="120" w:line="256" w:lineRule="auto"/>
+        <w:ind w:left="1434" w:hanging="357"/>
+        <w:rPr>
+          <w:sz w:val="24"/>
+          <w:szCs w:val="24"/>
+          <w:lang w:val="es-ES_tradnl"/>
+        </w:rPr>
+      </w:pPr>
+      <w:r>
+        <w:rPr>
+          <w:sz w:val="24"/>
+          <w:szCs w:val="24"/>
+          <w:lang w:val="es-ES_tradnl"/>
+        </w:rPr>
+        <w:t>Actores:</w:t>
       </w:r>
       <w:r>
         <w:rPr>
           <w:color w:val="0070C0"/>
           <w:lang w:val="es-AR"/>
         </w:rPr>
-        <w:t>.</w:t>
+        <w:t xml:space="preserve"> </w:t>
+      </w:r>
+      <w:r>
+        <w:rPr>
+          <w:lang w:val="es-AR"/>
+        </w:rPr>
+        <w:t>Sistema de Turno.</w:t>
       </w:r>
     </w:p>
     <w:p>
@@ -7700,21 +7893,15 @@
           <w:szCs w:val="24"/>
           <w:lang w:val="es-ES_tradnl"/>
         </w:rPr>
-        <w:t>Actores:</w:t>
-      </w:r>
-      <w:r>
-        <w:rPr>
-          <w:color w:val="0070C0"/>
-          <w:lang w:val="es-AR"/>
-        </w:rPr>
-        <w:t xml:space="preserve"> </w:t>
-      </w:r>
-      <w:r>
-        <w:rPr>
-          <w:color w:val="0070C0"/>
-          <w:lang w:val="es-AR"/>
-        </w:rPr>
-        <w:t>Sistema de Turno.</w:t>
+        <w:t xml:space="preserve">Precondiciones: </w:t>
+      </w:r>
+      <w:r>
+        <w:rPr>
+          <w:sz w:val="24"/>
+          <w:szCs w:val="24"/>
+          <w:lang w:val="es-ES_tradnl"/>
+        </w:rPr>
+        <w:t>El Jugador se encuentra en la pantalla principal.</w:t>
       </w:r>
     </w:p>
     <w:p>
@@ -7737,7 +7924,73 @@
           <w:szCs w:val="24"/>
           <w:lang w:val="es-ES_tradnl"/>
         </w:rPr>
-        <w:t xml:space="preserve">Precondiciones: </w:t>
+        <w:t xml:space="preserve">Flujo principal: </w:t>
+      </w:r>
+    </w:p>
+    <w:p>
+      <w:pPr>
+        <w:numPr>
+          <w:ilvl w:val="2"/>
+          <w:numId w:val="2"/>
+        </w:numPr>
+        <w:spacing w:after="120" w:line="256" w:lineRule="auto"/>
+        <w:rPr>
+          <w:sz w:val="24"/>
+          <w:szCs w:val="24"/>
+          <w:lang w:val="es-ES_tradnl"/>
+        </w:rPr>
+      </w:pPr>
+      <w:r>
+        <w:rPr>
+          <w:sz w:val="24"/>
+          <w:szCs w:val="24"/>
+          <w:lang w:val="es-ES_tradnl"/>
+        </w:rPr>
+        <w:t>El sistema solicita a Turno su estado.</w:t>
+      </w:r>
+    </w:p>
+    <w:p>
+      <w:pPr>
+        <w:numPr>
+          <w:ilvl w:val="2"/>
+          <w:numId w:val="2"/>
+        </w:numPr>
+        <w:spacing w:after="120" w:line="256" w:lineRule="auto"/>
+        <w:rPr>
+          <w:sz w:val="24"/>
+          <w:szCs w:val="24"/>
+          <w:lang w:val="es-ES_tradnl"/>
+        </w:rPr>
+      </w:pPr>
+      <w:r>
+        <w:rPr>
+          <w:sz w:val="24"/>
+          <w:szCs w:val="24"/>
+          <w:lang w:val="es-ES_tradnl"/>
+        </w:rPr>
+        <w:t>El sistema de Turno indica su estado.</w:t>
+      </w:r>
+    </w:p>
+    <w:p>
+      <w:pPr>
+        <w:numPr>
+          <w:ilvl w:val="2"/>
+          <w:numId w:val="2"/>
+        </w:numPr>
+        <w:spacing w:after="120" w:line="256" w:lineRule="auto"/>
+        <w:rPr>
+          <w:sz w:val="24"/>
+          <w:szCs w:val="24"/>
+          <w:lang w:val="es-ES_tradnl"/>
+        </w:rPr>
+      </w:pPr>
+      <w:r>
+        <w:rPr>
+          <w:sz w:val="24"/>
+          <w:szCs w:val="24"/>
+          <w:lang w:val="es-ES_tradnl"/>
+        </w:rPr>
+        <w:t>El sistema se queda ala espera de una jugada.</w:t>
       </w:r>
     </w:p>
     <w:p>
@@ -7760,7 +8013,26 @@
           <w:szCs w:val="24"/>
           <w:lang w:val="es-ES_tradnl"/>
         </w:rPr>
-        <w:t xml:space="preserve">Flujo principal: </w:t>
+        <w:t xml:space="preserve">Flujos alternativos: </w:t>
+      </w:r>
+    </w:p>
+    <w:p>
+      <w:pPr>
+        <w:spacing w:after="120" w:line="256" w:lineRule="auto"/>
+        <w:ind w:left="1080"/>
+        <w:rPr>
+          <w:sz w:val="24"/>
+          <w:szCs w:val="24"/>
+          <w:lang w:val="es-ES_tradnl"/>
+        </w:rPr>
+      </w:pPr>
+      <w:r>
+        <w:rPr>
+          <w:sz w:val="24"/>
+          <w:szCs w:val="24"/>
+          <w:lang w:val="es-ES_tradnl"/>
+        </w:rPr>
+        <w:t>No Aplica</w:t>
       </w:r>
     </w:p>
     <w:p>
@@ -7783,13 +8055,13 @@
           <w:szCs w:val="24"/>
           <w:lang w:val="es-ES_tradnl"/>
         </w:rPr>
-        <w:t xml:space="preserve">Flujos alternativos: </w:t>
-      </w:r>
-    </w:p>
-    <w:p>
-      <w:pPr>
-        <w:spacing w:after="120" w:line="256" w:lineRule="auto"/>
-        <w:ind w:left="1080"/>
+        <w:t xml:space="preserve">Excepciones:   </w:t>
+      </w:r>
+    </w:p>
+    <w:p>
+      <w:pPr>
+        <w:pStyle w:val="ListParagraph"/>
+        <w:ind w:left="1077"/>
         <w:rPr>
           <w:sz w:val="24"/>
           <w:szCs w:val="24"/>
@@ -7825,49 +8097,32 @@
           <w:szCs w:val="24"/>
           <w:lang w:val="es-ES_tradnl"/>
         </w:rPr>
-        <w:t xml:space="preserve">Excepciones:   </w:t>
-      </w:r>
-    </w:p>
-    <w:p>
-      <w:pPr>
-        <w:pStyle w:val="ListParagraph"/>
-        <w:ind w:left="1077"/>
-        <w:rPr>
-          <w:sz w:val="24"/>
-          <w:szCs w:val="24"/>
-          <w:lang w:val="es-ES_tradnl"/>
-        </w:rPr>
-      </w:pPr>
-      <w:r>
-        <w:rPr>
-          <w:sz w:val="24"/>
-          <w:szCs w:val="24"/>
-          <w:lang w:val="es-ES_tradnl"/>
-        </w:rPr>
-        <w:t>No Aplica</w:t>
-      </w:r>
-    </w:p>
-    <w:p>
-      <w:pPr>
-        <w:numPr>
-          <w:ilvl w:val="1"/>
-          <w:numId w:val="2"/>
-        </w:numPr>
-        <w:spacing w:after="120" w:line="256" w:lineRule="auto"/>
-        <w:ind w:left="1434" w:hanging="357"/>
-        <w:rPr>
-          <w:sz w:val="24"/>
-          <w:szCs w:val="24"/>
-          <w:lang w:val="es-ES_tradnl"/>
-        </w:rPr>
-      </w:pPr>
-      <w:r>
-        <w:rPr>
-          <w:sz w:val="24"/>
-          <w:szCs w:val="24"/>
-          <w:lang w:val="es-ES_tradnl"/>
-        </w:rPr>
+        <w:lastRenderedPageBreak/>
         <w:t xml:space="preserve">Postcondiciones: </w:t>
+      </w:r>
+      <w:r>
+        <w:rPr>
+          <w:sz w:val="24"/>
+          <w:szCs w:val="24"/>
+          <w:lang w:val="es-ES_tradnl"/>
+        </w:rPr>
+        <w:t xml:space="preserve">El sistema de turno </w:t>
+      </w:r>
+      <w:r>
+        <w:rPr>
+          <w:sz w:val="24"/>
+          <w:szCs w:val="24"/>
+          <w:lang w:val="es-ES_tradnl"/>
+        </w:rPr>
+        <w:t>reporto</w:t>
+      </w:r>
+      <w:r>
+        <w:rPr>
+          <w:sz w:val="24"/>
+          <w:szCs w:val="24"/>
+          <w:lang w:val="es-ES_tradnl"/>
+        </w:rPr>
+        <w:t xml:space="preserve"> su estado.</w:t>
       </w:r>
     </w:p>
     <w:p>
@@ -8111,13 +8366,11 @@
             <w:pPr>
               <w:spacing w:after="120"/>
               <w:rPr>
-                <w:color w:val="0070C0"/>
                 <w:lang w:val="es-AR"/>
               </w:rPr>
             </w:pPr>
             <w:r>
               <w:rPr>
-                <w:color w:val="0070C0"/>
                 <w:lang w:val="es-AR"/>
               </w:rPr>
               <w:t>1.0</w:t>
@@ -8139,13 +8392,11 @@
             <w:pPr>
               <w:spacing w:after="120"/>
               <w:rPr>
-                <w:color w:val="0070C0"/>
                 <w:lang w:val="es-AR"/>
               </w:rPr>
             </w:pPr>
             <w:r>
               <w:rPr>
-                <w:color w:val="0070C0"/>
                 <w:lang w:val="es-AR"/>
               </w:rPr>
               <w:t>19/11/2021</w:t>
@@ -8167,13 +8418,11 @@
             <w:pPr>
               <w:spacing w:after="120"/>
               <w:rPr>
-                <w:color w:val="0070C0"/>
                 <w:lang w:val="es-AR"/>
               </w:rPr>
             </w:pPr>
             <w:r>
               <w:rPr>
-                <w:color w:val="0070C0"/>
                 <w:lang w:val="es-AR"/>
               </w:rPr>
               <w:t>Creación de Documento</w:t>
@@ -8195,24 +8444,14 @@
             <w:pPr>
               <w:spacing w:after="120"/>
               <w:rPr>
-                <w:color w:val="0070C0"/>
                 <w:lang w:val="es-AR"/>
               </w:rPr>
             </w:pPr>
             <w:r>
               <w:rPr>
-                <w:color w:val="0070C0"/>
                 <w:lang w:val="es-AR"/>
               </w:rPr>
-              <w:t xml:space="preserve">Salvador Cirino </w:t>
-            </w:r>
-            <w:r>
-              <w:rPr>
-                <w:color w:val="0070C0"/>
-                <w:lang w:val="es-AR"/>
-              </w:rPr>
-              <w:lastRenderedPageBreak/>
-              <w:t>Castrovinci</w:t>
+              <w:t>Salvador Cirino Castrovinci</w:t>
             </w:r>
           </w:p>
         </w:tc>
@@ -8252,10 +8491,47 @@
       </w:r>
       <w:r>
         <w:rPr>
+          <w:sz w:val="24"/>
+          <w:szCs w:val="24"/>
+          <w:lang w:val="es-ES_tradnl"/>
+        </w:rPr>
+        <w:t xml:space="preserve"> El sistema de Turno cambia su estado.</w:t>
+      </w:r>
+    </w:p>
+    <w:p>
+      <w:pPr>
+        <w:numPr>
+          <w:ilvl w:val="1"/>
+          <w:numId w:val="2"/>
+        </w:numPr>
+        <w:spacing w:after="120" w:line="256" w:lineRule="auto"/>
+        <w:ind w:left="1434" w:hanging="357"/>
+        <w:rPr>
+          <w:sz w:val="24"/>
+          <w:szCs w:val="24"/>
+          <w:lang w:val="es-ES_tradnl"/>
+        </w:rPr>
+      </w:pPr>
+      <w:r>
+        <w:rPr>
+          <w:sz w:val="24"/>
+          <w:szCs w:val="24"/>
+          <w:lang w:val="es-ES_tradnl"/>
+        </w:rPr>
+        <w:t>Actores:</w:t>
+      </w:r>
+      <w:r>
+        <w:rPr>
           <w:color w:val="0070C0"/>
           <w:lang w:val="es-AR"/>
         </w:rPr>
-        <w:t>.</w:t>
+        <w:t xml:space="preserve"> </w:t>
+      </w:r>
+      <w:r>
+        <w:rPr>
+          <w:lang w:val="es-AR"/>
+        </w:rPr>
+        <w:t>Sistema de Turno.</w:t>
       </w:r>
     </w:p>
     <w:p>
@@ -8278,21 +8554,15 @@
           <w:szCs w:val="24"/>
           <w:lang w:val="es-ES_tradnl"/>
         </w:rPr>
-        <w:t>Actores:</w:t>
-      </w:r>
-      <w:r>
-        <w:rPr>
-          <w:color w:val="0070C0"/>
-          <w:lang w:val="es-AR"/>
-        </w:rPr>
-        <w:t xml:space="preserve"> </w:t>
-      </w:r>
-      <w:r>
-        <w:rPr>
-          <w:color w:val="0070C0"/>
-          <w:lang w:val="es-AR"/>
-        </w:rPr>
-        <w:t>Sistema de Turno.</w:t>
+        <w:t xml:space="preserve">Precondiciones: </w:t>
+      </w:r>
+      <w:r>
+        <w:rPr>
+          <w:sz w:val="24"/>
+          <w:szCs w:val="24"/>
+          <w:lang w:val="es-ES_tradnl"/>
+        </w:rPr>
+        <w:t>El Jugador se encuentra en la pantalla principal.</w:t>
       </w:r>
     </w:p>
     <w:p>
@@ -8315,7 +8585,95 @@
           <w:szCs w:val="24"/>
           <w:lang w:val="es-ES_tradnl"/>
         </w:rPr>
-        <w:t xml:space="preserve">Precondiciones: </w:t>
+        <w:t xml:space="preserve">Flujo principal: </w:t>
+      </w:r>
+    </w:p>
+    <w:p>
+      <w:pPr>
+        <w:numPr>
+          <w:ilvl w:val="0"/>
+          <w:numId w:val="9"/>
+        </w:numPr>
+        <w:spacing w:after="120" w:line="256" w:lineRule="auto"/>
+        <w:rPr>
+          <w:sz w:val="24"/>
+          <w:szCs w:val="24"/>
+          <w:lang w:val="es-ES_tradnl"/>
+        </w:rPr>
+      </w:pPr>
+      <w:r>
+        <w:rPr>
+          <w:sz w:val="24"/>
+          <w:szCs w:val="24"/>
+          <w:lang w:val="es-ES_tradnl"/>
+        </w:rPr>
+        <w:t>El jugador finalizo una jugada.</w:t>
+      </w:r>
+    </w:p>
+    <w:p>
+      <w:pPr>
+        <w:numPr>
+          <w:ilvl w:val="0"/>
+          <w:numId w:val="9"/>
+        </w:numPr>
+        <w:spacing w:after="120" w:line="256" w:lineRule="auto"/>
+        <w:rPr>
+          <w:sz w:val="24"/>
+          <w:szCs w:val="24"/>
+          <w:lang w:val="es-ES_tradnl"/>
+        </w:rPr>
+      </w:pPr>
+      <w:r>
+        <w:rPr>
+          <w:sz w:val="24"/>
+          <w:szCs w:val="24"/>
+          <w:lang w:val="es-ES_tradnl"/>
+        </w:rPr>
+        <w:t>El sistema envía a sistema de Turno que cambie su estado.</w:t>
+      </w:r>
+    </w:p>
+    <w:p>
+      <w:pPr>
+        <w:numPr>
+          <w:ilvl w:val="0"/>
+          <w:numId w:val="9"/>
+        </w:numPr>
+        <w:spacing w:after="120" w:line="256" w:lineRule="auto"/>
+        <w:rPr>
+          <w:sz w:val="24"/>
+          <w:szCs w:val="24"/>
+          <w:lang w:val="es-ES_tradnl"/>
+        </w:rPr>
+      </w:pPr>
+      <w:r>
+        <w:rPr>
+          <w:sz w:val="24"/>
+          <w:szCs w:val="24"/>
+          <w:lang w:val="es-ES_tradnl"/>
+        </w:rPr>
+        <w:t>El sistema de Turnos cambio su estado.</w:t>
+      </w:r>
+    </w:p>
+    <w:p>
+      <w:pPr>
+        <w:numPr>
+          <w:ilvl w:val="0"/>
+          <w:numId w:val="9"/>
+        </w:numPr>
+        <w:spacing w:after="120" w:line="256" w:lineRule="auto"/>
+        <w:rPr>
+          <w:sz w:val="24"/>
+          <w:szCs w:val="24"/>
+          <w:lang w:val="es-ES_tradnl"/>
+        </w:rPr>
+      </w:pPr>
+      <w:r>
+        <w:rPr>
+          <w:sz w:val="24"/>
+          <w:szCs w:val="24"/>
+          <w:lang w:val="es-ES_tradnl"/>
+        </w:rPr>
+        <w:t>El sistema se queda ala espera de otra jugada.</w:t>
       </w:r>
     </w:p>
     <w:p>
@@ -8338,7 +8696,26 @@
           <w:szCs w:val="24"/>
           <w:lang w:val="es-ES_tradnl"/>
         </w:rPr>
-        <w:t xml:space="preserve">Flujo principal: </w:t>
+        <w:t xml:space="preserve">Flujos alternativos: </w:t>
+      </w:r>
+    </w:p>
+    <w:p>
+      <w:pPr>
+        <w:spacing w:after="120" w:line="256" w:lineRule="auto"/>
+        <w:ind w:left="1080"/>
+        <w:rPr>
+          <w:sz w:val="24"/>
+          <w:szCs w:val="24"/>
+          <w:lang w:val="es-ES_tradnl"/>
+        </w:rPr>
+      </w:pPr>
+      <w:r>
+        <w:rPr>
+          <w:sz w:val="24"/>
+          <w:szCs w:val="24"/>
+          <w:lang w:val="es-ES_tradnl"/>
+        </w:rPr>
+        <w:t>No Aplica</w:t>
       </w:r>
     </w:p>
     <w:p>
@@ -8361,13 +8738,13 @@
           <w:szCs w:val="24"/>
           <w:lang w:val="es-ES_tradnl"/>
         </w:rPr>
-        <w:t xml:space="preserve">Flujos alternativos: </w:t>
-      </w:r>
-    </w:p>
-    <w:p>
-      <w:pPr>
-        <w:spacing w:after="120" w:line="256" w:lineRule="auto"/>
-        <w:ind w:left="1080"/>
+        <w:t xml:space="preserve">Excepciones:   </w:t>
+      </w:r>
+    </w:p>
+    <w:p>
+      <w:pPr>
+        <w:pStyle w:val="ListParagraph"/>
+        <w:ind w:left="1077"/>
         <w:rPr>
           <w:sz w:val="24"/>
           <w:szCs w:val="24"/>
@@ -8403,49 +8780,31 @@
           <w:szCs w:val="24"/>
           <w:lang w:val="es-ES_tradnl"/>
         </w:rPr>
-        <w:t xml:space="preserve">Excepciones:   </w:t>
-      </w:r>
-    </w:p>
-    <w:p>
-      <w:pPr>
-        <w:pStyle w:val="ListParagraph"/>
-        <w:ind w:left="1077"/>
-        <w:rPr>
-          <w:sz w:val="24"/>
-          <w:szCs w:val="24"/>
-          <w:lang w:val="es-ES_tradnl"/>
-        </w:rPr>
-      </w:pPr>
-      <w:r>
-        <w:rPr>
-          <w:sz w:val="24"/>
-          <w:szCs w:val="24"/>
-          <w:lang w:val="es-ES_tradnl"/>
-        </w:rPr>
-        <w:t>No Aplica</w:t>
-      </w:r>
-    </w:p>
-    <w:p>
-      <w:pPr>
-        <w:numPr>
-          <w:ilvl w:val="1"/>
-          <w:numId w:val="2"/>
-        </w:numPr>
-        <w:spacing w:after="120" w:line="256" w:lineRule="auto"/>
-        <w:ind w:left="1434" w:hanging="357"/>
-        <w:rPr>
-          <w:sz w:val="24"/>
-          <w:szCs w:val="24"/>
-          <w:lang w:val="es-ES_tradnl"/>
-        </w:rPr>
-      </w:pPr>
-      <w:r>
-        <w:rPr>
-          <w:sz w:val="24"/>
-          <w:szCs w:val="24"/>
-          <w:lang w:val="es-ES_tradnl"/>
-        </w:rPr>
         <w:t xml:space="preserve">Postcondiciones: </w:t>
+      </w:r>
+      <w:r>
+        <w:rPr>
+          <w:sz w:val="24"/>
+          <w:szCs w:val="24"/>
+          <w:lang w:val="es-ES_tradnl"/>
+        </w:rPr>
+        <w:t>El sistema de Turno camb</w:t>
+      </w:r>
+      <w:r>
+        <w:rPr>
+          <w:sz w:val="24"/>
+          <w:szCs w:val="24"/>
+          <w:lang w:val="es-ES_tradnl"/>
+        </w:rPr>
+        <w:t>io</w:t>
+      </w:r>
+      <w:r>
+        <w:rPr>
+          <w:sz w:val="24"/>
+          <w:szCs w:val="24"/>
+          <w:lang w:val="es-ES_tradnl"/>
+        </w:rPr>
+        <w:t xml:space="preserve"> su estado.</w:t>
       </w:r>
     </w:p>
     <w:p>
@@ -8594,7 +8953,6 @@
           <w:szCs w:val="24"/>
           <w:lang w:val="es-ES_tradnl"/>
         </w:rPr>
-        <w:lastRenderedPageBreak/>
         <w:t>Historial de versiones del CU:</w:t>
       </w:r>
     </w:p>
@@ -8752,13 +9110,11 @@
             <w:pPr>
               <w:spacing w:after="120"/>
               <w:rPr>
-                <w:color w:val="0070C0"/>
                 <w:lang w:val="es-AR"/>
               </w:rPr>
             </w:pPr>
             <w:r>
               <w:rPr>
-                <w:color w:val="0070C0"/>
                 <w:lang w:val="es-AR"/>
               </w:rPr>
               <w:t>1.0</w:t>
@@ -8780,13 +9136,11 @@
             <w:pPr>
               <w:spacing w:after="120"/>
               <w:rPr>
-                <w:color w:val="0070C0"/>
                 <w:lang w:val="es-AR"/>
               </w:rPr>
             </w:pPr>
             <w:r>
               <w:rPr>
-                <w:color w:val="0070C0"/>
                 <w:lang w:val="es-AR"/>
               </w:rPr>
               <w:t>19/11/2021</w:t>
@@ -8808,13 +9162,11 @@
             <w:pPr>
               <w:spacing w:after="120"/>
               <w:rPr>
-                <w:color w:val="0070C0"/>
                 <w:lang w:val="es-AR"/>
               </w:rPr>
             </w:pPr>
             <w:r>
               <w:rPr>
-                <w:color w:val="0070C0"/>
                 <w:lang w:val="es-AR"/>
               </w:rPr>
               <w:t>Creación de Documento</w:t>
@@ -8836,13 +9188,11 @@
             <w:pPr>
               <w:spacing w:after="120"/>
               <w:rPr>
-                <w:color w:val="0070C0"/>
                 <w:lang w:val="es-AR"/>
               </w:rPr>
             </w:pPr>
             <w:r>
               <w:rPr>
-                <w:color w:val="0070C0"/>
                 <w:lang w:val="es-AR"/>
               </w:rPr>
               <w:t>Salvador Cirino Castrovinci</w:t>
@@ -8885,9 +9235,53 @@
       </w:r>
       <w:r>
         <w:rPr>
+          <w:sz w:val="24"/>
+          <w:szCs w:val="24"/>
+          <w:lang w:val="es-ES_tradnl"/>
+        </w:rPr>
+        <w:t xml:space="preserve"> El sistema de tablero inicializa la matriz.</w:t>
+      </w:r>
+    </w:p>
+    <w:p>
+      <w:pPr>
+        <w:numPr>
+          <w:ilvl w:val="1"/>
+          <w:numId w:val="2"/>
+        </w:numPr>
+        <w:spacing w:after="120" w:line="256" w:lineRule="auto"/>
+        <w:ind w:left="1434" w:hanging="357"/>
+        <w:rPr>
+          <w:sz w:val="24"/>
+          <w:szCs w:val="24"/>
+          <w:lang w:val="es-ES_tradnl"/>
+        </w:rPr>
+      </w:pPr>
+      <w:r>
+        <w:rPr>
+          <w:sz w:val="24"/>
+          <w:szCs w:val="24"/>
+          <w:lang w:val="es-ES_tradnl"/>
+        </w:rPr>
+        <w:t>Actores:</w:t>
+      </w:r>
+      <w:r>
+        <w:rPr>
           <w:color w:val="0070C0"/>
           <w:lang w:val="es-AR"/>
         </w:rPr>
+        <w:t xml:space="preserve"> </w:t>
+      </w:r>
+      <w:r>
+        <w:rPr>
+          <w:lang w:val="es-AR"/>
+        </w:rPr>
+        <w:t>Jugador</w:t>
+      </w:r>
+      <w:r>
+        <w:rPr>
+          <w:color w:val="0070C0"/>
+          <w:lang w:val="es-AR"/>
+        </w:rPr>
         <w:t>.</w:t>
       </w:r>
     </w:p>
@@ -8911,21 +9305,15 @@
           <w:szCs w:val="24"/>
           <w:lang w:val="es-ES_tradnl"/>
         </w:rPr>
-        <w:t>Actores:</w:t>
-      </w:r>
-      <w:r>
-        <w:rPr>
-          <w:color w:val="0070C0"/>
-          <w:lang w:val="es-AR"/>
-        </w:rPr>
-        <w:t xml:space="preserve"> </w:t>
-      </w:r>
-      <w:r>
-        <w:rPr>
-          <w:color w:val="0070C0"/>
-          <w:lang w:val="es-AR"/>
-        </w:rPr>
-        <w:t>Tablero.</w:t>
+        <w:t xml:space="preserve">Precondiciones: </w:t>
+      </w:r>
+      <w:r>
+        <w:rPr>
+          <w:sz w:val="24"/>
+          <w:szCs w:val="24"/>
+          <w:lang w:val="es-ES_tradnl"/>
+        </w:rPr>
+        <w:t>El Jugador se encuentra en la pantalla principal.</w:t>
       </w:r>
     </w:p>
     <w:p>
@@ -8948,7 +9336,73 @@
           <w:szCs w:val="24"/>
           <w:lang w:val="es-ES_tradnl"/>
         </w:rPr>
-        <w:t xml:space="preserve">Precondiciones: </w:t>
+        <w:t xml:space="preserve">Flujo principal: </w:t>
+      </w:r>
+    </w:p>
+    <w:p>
+      <w:pPr>
+        <w:numPr>
+          <w:ilvl w:val="0"/>
+          <w:numId w:val="10"/>
+        </w:numPr>
+        <w:spacing w:after="120" w:line="256" w:lineRule="auto"/>
+        <w:rPr>
+          <w:sz w:val="24"/>
+          <w:szCs w:val="24"/>
+          <w:lang w:val="es-ES_tradnl"/>
+        </w:rPr>
+      </w:pPr>
+      <w:r>
+        <w:rPr>
+          <w:sz w:val="24"/>
+          <w:szCs w:val="24"/>
+          <w:lang w:val="es-ES_tradnl"/>
+        </w:rPr>
+        <w:t>El Jugador selecciona “Iniciar Juego”.</w:t>
+      </w:r>
+    </w:p>
+    <w:p>
+      <w:pPr>
+        <w:numPr>
+          <w:ilvl w:val="0"/>
+          <w:numId w:val="10"/>
+        </w:numPr>
+        <w:spacing w:after="120" w:line="256" w:lineRule="auto"/>
+        <w:rPr>
+          <w:sz w:val="24"/>
+          <w:szCs w:val="24"/>
+          <w:lang w:val="es-ES_tradnl"/>
+        </w:rPr>
+      </w:pPr>
+      <w:r>
+        <w:rPr>
+          <w:sz w:val="24"/>
+          <w:szCs w:val="24"/>
+          <w:lang w:val="es-ES_tradnl"/>
+        </w:rPr>
+        <w:t>El sistema de Tablero inicia la matriz.</w:t>
+      </w:r>
+    </w:p>
+    <w:p>
+      <w:pPr>
+        <w:numPr>
+          <w:ilvl w:val="0"/>
+          <w:numId w:val="10"/>
+        </w:numPr>
+        <w:spacing w:after="120" w:line="256" w:lineRule="auto"/>
+        <w:rPr>
+          <w:sz w:val="24"/>
+          <w:szCs w:val="24"/>
+          <w:lang w:val="es-ES_tradnl"/>
+        </w:rPr>
+      </w:pPr>
+      <w:r>
+        <w:rPr>
+          <w:sz w:val="24"/>
+          <w:szCs w:val="24"/>
+          <w:lang w:val="es-ES_tradnl"/>
+        </w:rPr>
+        <w:t>El sistema de Tablero queda accesible.</w:t>
       </w:r>
     </w:p>
     <w:p>
@@ -8971,7 +9425,26 @@
           <w:szCs w:val="24"/>
           <w:lang w:val="es-ES_tradnl"/>
         </w:rPr>
-        <w:t xml:space="preserve">Flujo principal: </w:t>
+        <w:t xml:space="preserve">Flujos alternativos: </w:t>
+      </w:r>
+    </w:p>
+    <w:p>
+      <w:pPr>
+        <w:spacing w:after="120" w:line="256" w:lineRule="auto"/>
+        <w:ind w:left="1080"/>
+        <w:rPr>
+          <w:sz w:val="24"/>
+          <w:szCs w:val="24"/>
+          <w:lang w:val="es-ES_tradnl"/>
+        </w:rPr>
+      </w:pPr>
+      <w:r>
+        <w:rPr>
+          <w:sz w:val="24"/>
+          <w:szCs w:val="24"/>
+          <w:lang w:val="es-ES_tradnl"/>
+        </w:rPr>
+        <w:t>No Aplica</w:t>
       </w:r>
     </w:p>
     <w:p>
@@ -8994,13 +9467,13 @@
           <w:szCs w:val="24"/>
           <w:lang w:val="es-ES_tradnl"/>
         </w:rPr>
-        <w:t xml:space="preserve">Flujos alternativos: </w:t>
-      </w:r>
-    </w:p>
-    <w:p>
-      <w:pPr>
-        <w:spacing w:after="120" w:line="256" w:lineRule="auto"/>
-        <w:ind w:left="1080"/>
+        <w:t xml:space="preserve">Excepciones:   </w:t>
+      </w:r>
+    </w:p>
+    <w:p>
+      <w:pPr>
+        <w:pStyle w:val="ListParagraph"/>
+        <w:ind w:left="1077"/>
         <w:rPr>
           <w:sz w:val="24"/>
           <w:szCs w:val="24"/>
@@ -9036,49 +9509,56 @@
           <w:szCs w:val="24"/>
           <w:lang w:val="es-ES_tradnl"/>
         </w:rPr>
-        <w:t xml:space="preserve">Excepciones:   </w:t>
-      </w:r>
-    </w:p>
-    <w:p>
-      <w:pPr>
-        <w:pStyle w:val="ListParagraph"/>
-        <w:ind w:left="1077"/>
-        <w:rPr>
-          <w:sz w:val="24"/>
-          <w:szCs w:val="24"/>
-          <w:lang w:val="es-ES_tradnl"/>
-        </w:rPr>
-      </w:pPr>
-      <w:r>
-        <w:rPr>
-          <w:sz w:val="24"/>
-          <w:szCs w:val="24"/>
-          <w:lang w:val="es-ES_tradnl"/>
-        </w:rPr>
-        <w:t>No Aplica</w:t>
-      </w:r>
-    </w:p>
-    <w:p>
-      <w:pPr>
-        <w:numPr>
-          <w:ilvl w:val="1"/>
-          <w:numId w:val="2"/>
-        </w:numPr>
-        <w:spacing w:after="120" w:line="256" w:lineRule="auto"/>
-        <w:ind w:left="1434" w:hanging="357"/>
-        <w:rPr>
-          <w:sz w:val="24"/>
-          <w:szCs w:val="24"/>
-          <w:lang w:val="es-ES_tradnl"/>
-        </w:rPr>
-      </w:pPr>
-      <w:r>
-        <w:rPr>
-          <w:sz w:val="24"/>
-          <w:szCs w:val="24"/>
-          <w:lang w:val="es-ES_tradnl"/>
-        </w:rPr>
+        <w:lastRenderedPageBreak/>
         <w:t xml:space="preserve">Postcondiciones: </w:t>
+      </w:r>
+      <w:r>
+        <w:rPr>
+          <w:sz w:val="24"/>
+          <w:szCs w:val="24"/>
+          <w:lang w:val="es-ES_tradnl"/>
+        </w:rPr>
+        <w:t xml:space="preserve"> </w:t>
+      </w:r>
+      <w:r>
+        <w:rPr>
+          <w:sz w:val="24"/>
+          <w:szCs w:val="24"/>
+          <w:lang w:val="es-ES_tradnl"/>
+        </w:rPr>
+        <w:t xml:space="preserve">El sistema de tablero </w:t>
+      </w:r>
+      <w:r>
+        <w:rPr>
+          <w:sz w:val="24"/>
+          <w:szCs w:val="24"/>
+          <w:lang w:val="es-ES_tradnl"/>
+        </w:rPr>
+        <w:t xml:space="preserve">quedo </w:t>
+      </w:r>
+      <w:r>
+        <w:rPr>
+          <w:sz w:val="24"/>
+          <w:szCs w:val="24"/>
+          <w:lang w:val="es-ES_tradnl"/>
+        </w:rPr>
+        <w:t>inicia</w:t>
+      </w:r>
+      <w:r>
+        <w:rPr>
+          <w:sz w:val="24"/>
+          <w:szCs w:val="24"/>
+          <w:lang w:val="es-ES_tradnl"/>
+        </w:rPr>
+        <w:t>lizado con</w:t>
+      </w:r>
+      <w:r>
+        <w:rPr>
+          <w:sz w:val="24"/>
+          <w:szCs w:val="24"/>
+          <w:lang w:val="es-ES_tradnl"/>
+        </w:rPr>
+        <w:t xml:space="preserve"> la matriz.</w:t>
       </w:r>
     </w:p>
     <w:p>
@@ -9332,13 +9812,11 @@
             <w:pPr>
               <w:spacing w:after="120"/>
               <w:rPr>
-                <w:color w:val="0070C0"/>
                 <w:lang w:val="es-AR"/>
               </w:rPr>
             </w:pPr>
             <w:r>
               <w:rPr>
-                <w:color w:val="0070C0"/>
                 <w:lang w:val="es-AR"/>
               </w:rPr>
               <w:t>1.0</w:t>
@@ -9360,13 +9838,11 @@
             <w:pPr>
               <w:spacing w:after="120"/>
               <w:rPr>
-                <w:color w:val="0070C0"/>
                 <w:lang w:val="es-AR"/>
               </w:rPr>
             </w:pPr>
             <w:r>
               <w:rPr>
-                <w:color w:val="0070C0"/>
                 <w:lang w:val="es-AR"/>
               </w:rPr>
               <w:t>19/11/2021</w:t>
@@ -9388,13 +9864,11 @@
             <w:pPr>
               <w:spacing w:after="120"/>
               <w:rPr>
-                <w:color w:val="0070C0"/>
                 <w:lang w:val="es-AR"/>
               </w:rPr>
             </w:pPr>
             <w:r>
               <w:rPr>
-                <w:color w:val="0070C0"/>
                 <w:lang w:val="es-AR"/>
               </w:rPr>
               <w:t>Creación de Documento</w:t>
@@ -9416,13 +9890,11 @@
             <w:pPr>
               <w:spacing w:after="120"/>
               <w:rPr>
-                <w:color w:val="0070C0"/>
                 <w:lang w:val="es-AR"/>
               </w:rPr>
             </w:pPr>
             <w:r>
               <w:rPr>
-                <w:color w:val="0070C0"/>
                 <w:lang w:val="es-AR"/>
               </w:rPr>
               <w:t>Salvador Cirino Castrovinci</w:t>
@@ -9465,9 +9937,53 @@
       </w:r>
       <w:r>
         <w:rPr>
+          <w:sz w:val="24"/>
+          <w:szCs w:val="24"/>
+          <w:lang w:val="es-ES_tradnl"/>
+        </w:rPr>
+        <w:t xml:space="preserve"> El sistema actualiza la matriz.</w:t>
+      </w:r>
+    </w:p>
+    <w:p>
+      <w:pPr>
+        <w:numPr>
+          <w:ilvl w:val="1"/>
+          <w:numId w:val="2"/>
+        </w:numPr>
+        <w:spacing w:after="120" w:line="256" w:lineRule="auto"/>
+        <w:ind w:left="1434" w:hanging="357"/>
+        <w:rPr>
+          <w:sz w:val="24"/>
+          <w:szCs w:val="24"/>
+          <w:lang w:val="es-ES_tradnl"/>
+        </w:rPr>
+      </w:pPr>
+      <w:r>
+        <w:rPr>
+          <w:sz w:val="24"/>
+          <w:szCs w:val="24"/>
+          <w:lang w:val="es-ES_tradnl"/>
+        </w:rPr>
+        <w:t>Actores:</w:t>
+      </w:r>
+      <w:r>
+        <w:rPr>
           <w:color w:val="0070C0"/>
           <w:lang w:val="es-AR"/>
         </w:rPr>
+        <w:t xml:space="preserve"> </w:t>
+      </w:r>
+      <w:r>
+        <w:rPr>
+          <w:lang w:val="es-AR"/>
+        </w:rPr>
+        <w:t>Jugador</w:t>
+      </w:r>
+      <w:r>
+        <w:rPr>
+          <w:color w:val="0070C0"/>
+          <w:lang w:val="es-AR"/>
+        </w:rPr>
         <w:t>.</w:t>
       </w:r>
     </w:p>
@@ -9491,21 +10007,15 @@
           <w:szCs w:val="24"/>
           <w:lang w:val="es-ES_tradnl"/>
         </w:rPr>
-        <w:t>Actores:</w:t>
-      </w:r>
-      <w:r>
-        <w:rPr>
-          <w:color w:val="0070C0"/>
-          <w:lang w:val="es-AR"/>
-        </w:rPr>
-        <w:t xml:space="preserve"> </w:t>
-      </w:r>
-      <w:r>
-        <w:rPr>
-          <w:color w:val="0070C0"/>
-          <w:lang w:val="es-AR"/>
-        </w:rPr>
-        <w:t>Tablero.</w:t>
+        <w:t xml:space="preserve">Precondiciones: </w:t>
+      </w:r>
+      <w:r>
+        <w:rPr>
+          <w:sz w:val="24"/>
+          <w:szCs w:val="24"/>
+          <w:lang w:val="es-ES_tradnl"/>
+        </w:rPr>
+        <w:t>El Jugador se encuentra en la pantalla principal.</w:t>
       </w:r>
     </w:p>
     <w:p>
@@ -9528,7 +10038,81 @@
           <w:szCs w:val="24"/>
           <w:lang w:val="es-ES_tradnl"/>
         </w:rPr>
-        <w:t xml:space="preserve">Precondiciones: </w:t>
+        <w:t xml:space="preserve">Flujo principal: </w:t>
+      </w:r>
+    </w:p>
+    <w:p>
+      <w:pPr>
+        <w:numPr>
+          <w:ilvl w:val="0"/>
+          <w:numId w:val="11"/>
+        </w:numPr>
+        <w:spacing w:after="120" w:line="256" w:lineRule="auto"/>
+        <w:rPr>
+          <w:sz w:val="24"/>
+          <w:szCs w:val="24"/>
+          <w:lang w:val="es-ES_tradnl"/>
+        </w:rPr>
+      </w:pPr>
+      <w:r>
+        <w:rPr>
+          <w:sz w:val="24"/>
+          <w:szCs w:val="24"/>
+          <w:lang w:val="es-ES_tradnl"/>
+        </w:rPr>
+        <w:t>El jugador finaliza una jugada.</w:t>
+      </w:r>
+    </w:p>
+    <w:p>
+      <w:pPr>
+        <w:numPr>
+          <w:ilvl w:val="0"/>
+          <w:numId w:val="11"/>
+        </w:numPr>
+        <w:spacing w:after="120" w:line="256" w:lineRule="auto"/>
+        <w:rPr>
+          <w:sz w:val="24"/>
+          <w:szCs w:val="24"/>
+          <w:lang w:val="es-ES_tradnl"/>
+        </w:rPr>
+      </w:pPr>
+      <w:r>
+        <w:rPr>
+          <w:sz w:val="24"/>
+          <w:szCs w:val="24"/>
+          <w:lang w:val="es-ES_tradnl"/>
+        </w:rPr>
+        <w:t xml:space="preserve">El sistema </w:t>
+      </w:r>
+      <w:r>
+        <w:rPr>
+          <w:sz w:val="24"/>
+          <w:szCs w:val="24"/>
+          <w:lang w:val="es-ES_tradnl"/>
+        </w:rPr>
+        <w:t>actualiza a la matriz del sistema de Tablero.</w:t>
+      </w:r>
+    </w:p>
+    <w:p>
+      <w:pPr>
+        <w:numPr>
+          <w:ilvl w:val="0"/>
+          <w:numId w:val="11"/>
+        </w:numPr>
+        <w:spacing w:after="120" w:line="256" w:lineRule="auto"/>
+        <w:rPr>
+          <w:sz w:val="24"/>
+          <w:szCs w:val="24"/>
+          <w:lang w:val="es-ES_tradnl"/>
+        </w:rPr>
+      </w:pPr>
+      <w:r>
+        <w:rPr>
+          <w:sz w:val="24"/>
+          <w:szCs w:val="24"/>
+          <w:lang w:val="es-ES_tradnl"/>
+        </w:rPr>
+        <w:t>El sistema de tablero queda accesible.</w:t>
       </w:r>
     </w:p>
     <w:p>
@@ -9551,7 +10135,26 @@
           <w:szCs w:val="24"/>
           <w:lang w:val="es-ES_tradnl"/>
         </w:rPr>
-        <w:t xml:space="preserve">Flujo principal: </w:t>
+        <w:t xml:space="preserve">Flujos alternativos: </w:t>
+      </w:r>
+    </w:p>
+    <w:p>
+      <w:pPr>
+        <w:spacing w:after="120" w:line="256" w:lineRule="auto"/>
+        <w:ind w:left="1080"/>
+        <w:rPr>
+          <w:sz w:val="24"/>
+          <w:szCs w:val="24"/>
+          <w:lang w:val="es-ES_tradnl"/>
+        </w:rPr>
+      </w:pPr>
+      <w:r>
+        <w:rPr>
+          <w:sz w:val="24"/>
+          <w:szCs w:val="24"/>
+          <w:lang w:val="es-ES_tradnl"/>
+        </w:rPr>
+        <w:t>No Aplica</w:t>
       </w:r>
     </w:p>
     <w:p>
@@ -9574,14 +10177,13 @@
           <w:szCs w:val="24"/>
           <w:lang w:val="es-ES_tradnl"/>
         </w:rPr>
-        <w:lastRenderedPageBreak/>
-        <w:t xml:space="preserve">Flujos alternativos: </w:t>
-      </w:r>
-    </w:p>
-    <w:p>
-      <w:pPr>
-        <w:spacing w:after="120" w:line="256" w:lineRule="auto"/>
-        <w:ind w:left="1080"/>
+        <w:t xml:space="preserve">Excepciones:   </w:t>
+      </w:r>
+    </w:p>
+    <w:p>
+      <w:pPr>
+        <w:pStyle w:val="ListParagraph"/>
+        <w:ind w:left="1077"/>
         <w:rPr>
           <w:sz w:val="24"/>
           <w:szCs w:val="24"/>
@@ -9617,49 +10219,31 @@
           <w:szCs w:val="24"/>
           <w:lang w:val="es-ES_tradnl"/>
         </w:rPr>
-        <w:t xml:space="preserve">Excepciones:   </w:t>
-      </w:r>
-    </w:p>
-    <w:p>
-      <w:pPr>
-        <w:pStyle w:val="ListParagraph"/>
-        <w:ind w:left="1077"/>
-        <w:rPr>
-          <w:sz w:val="24"/>
-          <w:szCs w:val="24"/>
-          <w:lang w:val="es-ES_tradnl"/>
-        </w:rPr>
-      </w:pPr>
-      <w:r>
-        <w:rPr>
-          <w:sz w:val="24"/>
-          <w:szCs w:val="24"/>
-          <w:lang w:val="es-ES_tradnl"/>
-        </w:rPr>
-        <w:t>No Aplica</w:t>
-      </w:r>
-    </w:p>
-    <w:p>
-      <w:pPr>
-        <w:numPr>
-          <w:ilvl w:val="1"/>
-          <w:numId w:val="2"/>
-        </w:numPr>
-        <w:spacing w:after="120" w:line="256" w:lineRule="auto"/>
-        <w:ind w:left="1434" w:hanging="357"/>
-        <w:rPr>
-          <w:sz w:val="24"/>
-          <w:szCs w:val="24"/>
-          <w:lang w:val="es-ES_tradnl"/>
-        </w:rPr>
-      </w:pPr>
-      <w:r>
-        <w:rPr>
-          <w:sz w:val="24"/>
-          <w:szCs w:val="24"/>
-          <w:lang w:val="es-ES_tradnl"/>
-        </w:rPr>
         <w:t xml:space="preserve">Postcondiciones: </w:t>
+      </w:r>
+      <w:r>
+        <w:rPr>
+          <w:sz w:val="24"/>
+          <w:szCs w:val="24"/>
+          <w:lang w:val="es-ES_tradnl"/>
+        </w:rPr>
+        <w:t>El sistema actualiz</w:t>
+      </w:r>
+      <w:r>
+        <w:rPr>
+          <w:sz w:val="24"/>
+          <w:szCs w:val="24"/>
+          <w:lang w:val="es-ES_tradnl"/>
+        </w:rPr>
+        <w:t xml:space="preserve">o </w:t>
+      </w:r>
+      <w:r>
+        <w:rPr>
+          <w:sz w:val="24"/>
+          <w:szCs w:val="24"/>
+          <w:lang w:val="es-ES_tradnl"/>
+        </w:rPr>
+        <w:t>la matriz.</w:t>
       </w:r>
     </w:p>
     <w:p>
@@ -9716,6 +10300,26 @@
     </w:p>
     <w:p>
       <w:pPr>
+        <w:spacing w:after="120" w:line="256" w:lineRule="auto"/>
+        <w:rPr>
+          <w:sz w:val="16"/>
+          <w:szCs w:val="16"/>
+          <w:lang w:val="es-ES_tradnl" w:eastAsia="es-ES"/>
+        </w:rPr>
+      </w:pPr>
+    </w:p>
+    <w:p>
+      <w:pPr>
+        <w:spacing w:after="120" w:line="256" w:lineRule="auto"/>
+        <w:rPr>
+          <w:sz w:val="16"/>
+          <w:szCs w:val="16"/>
+          <w:lang w:val="es-ES_tradnl" w:eastAsia="es-ES"/>
+        </w:rPr>
+      </w:pPr>
+    </w:p>
+    <w:p>
+      <w:pPr>
         <w:pStyle w:val="TerceraLinea"/>
         <w:numPr>
           <w:ilvl w:val="3"/>
@@ -9723,6 +10327,7 @@
         </w:numPr>
       </w:pPr>
       <w:r>
+        <w:lastRenderedPageBreak/>
         <w:t>CU12: Mostrar Matriz</w:t>
       </w:r>
     </w:p>
@@ -9903,13 +10508,11 @@
             <w:pPr>
               <w:spacing w:after="120"/>
               <w:rPr>
-                <w:color w:val="0070C0"/>
                 <w:lang w:val="es-AR"/>
               </w:rPr>
             </w:pPr>
             <w:r>
               <w:rPr>
-                <w:color w:val="0070C0"/>
                 <w:lang w:val="es-AR"/>
               </w:rPr>
               <w:t>1.0</w:t>
@@ -9931,13 +10534,11 @@
             <w:pPr>
               <w:spacing w:after="120"/>
               <w:rPr>
-                <w:color w:val="0070C0"/>
                 <w:lang w:val="es-AR"/>
               </w:rPr>
             </w:pPr>
             <w:r>
               <w:rPr>
-                <w:color w:val="0070C0"/>
                 <w:lang w:val="es-AR"/>
               </w:rPr>
               <w:t>19/11/2021</w:t>
@@ -9959,13 +10560,11 @@
             <w:pPr>
               <w:spacing w:after="120"/>
               <w:rPr>
-                <w:color w:val="0070C0"/>
                 <w:lang w:val="es-AR"/>
               </w:rPr>
             </w:pPr>
             <w:r>
               <w:rPr>
-                <w:color w:val="0070C0"/>
                 <w:lang w:val="es-AR"/>
               </w:rPr>
               <w:t>Creación de Documento</w:t>
@@ -9987,13 +10586,11 @@
             <w:pPr>
               <w:spacing w:after="120"/>
               <w:rPr>
-                <w:color w:val="0070C0"/>
                 <w:lang w:val="es-AR"/>
               </w:rPr>
             </w:pPr>
             <w:r>
               <w:rPr>
-                <w:color w:val="0070C0"/>
                 <w:lang w:val="es-AR"/>
               </w:rPr>
               <w:t>Salvador Cirino Castrovinci</w:t>
@@ -10036,10 +10633,47 @@
       </w:r>
       <w:r>
         <w:rPr>
+          <w:sz w:val="24"/>
+          <w:szCs w:val="24"/>
+          <w:lang w:val="es-ES_tradnl"/>
+        </w:rPr>
+        <w:t xml:space="preserve"> El sistema muestra el estado de la matriz.</w:t>
+      </w:r>
+    </w:p>
+    <w:p>
+      <w:pPr>
+        <w:numPr>
+          <w:ilvl w:val="1"/>
+          <w:numId w:val="2"/>
+        </w:numPr>
+        <w:spacing w:after="120" w:line="256" w:lineRule="auto"/>
+        <w:ind w:left="1434" w:hanging="357"/>
+        <w:rPr>
+          <w:sz w:val="24"/>
+          <w:szCs w:val="24"/>
+          <w:lang w:val="es-ES_tradnl"/>
+        </w:rPr>
+      </w:pPr>
+      <w:r>
+        <w:rPr>
+          <w:sz w:val="24"/>
+          <w:szCs w:val="24"/>
+          <w:lang w:val="es-ES_tradnl"/>
+        </w:rPr>
+        <w:t>Actores:</w:t>
+      </w:r>
+      <w:r>
+        <w:rPr>
           <w:color w:val="0070C0"/>
           <w:lang w:val="es-AR"/>
         </w:rPr>
-        <w:t>.</w:t>
+        <w:t xml:space="preserve"> </w:t>
+      </w:r>
+      <w:r>
+        <w:rPr>
+          <w:lang w:val="es-AR"/>
+        </w:rPr>
+        <w:t>Tablero.</w:t>
       </w:r>
     </w:p>
     <w:p>
@@ -10062,21 +10696,15 @@
           <w:szCs w:val="24"/>
           <w:lang w:val="es-ES_tradnl"/>
         </w:rPr>
-        <w:t>Actores:</w:t>
-      </w:r>
-      <w:r>
-        <w:rPr>
-          <w:color w:val="0070C0"/>
-          <w:lang w:val="es-AR"/>
-        </w:rPr>
-        <w:t xml:space="preserve"> </w:t>
-      </w:r>
-      <w:r>
-        <w:rPr>
-          <w:color w:val="0070C0"/>
-          <w:lang w:val="es-AR"/>
-        </w:rPr>
-        <w:t>Tablero.</w:t>
+        <w:t xml:space="preserve">Precondiciones: </w:t>
+      </w:r>
+      <w:r>
+        <w:rPr>
+          <w:sz w:val="24"/>
+          <w:szCs w:val="24"/>
+          <w:lang w:val="es-ES_tradnl"/>
+        </w:rPr>
+        <w:t>El Jugador se encuentra en la pantalla principal.</w:t>
       </w:r>
     </w:p>
     <w:p>
@@ -10099,8 +10727,115 @@
           <w:szCs w:val="24"/>
           <w:lang w:val="es-ES_tradnl"/>
         </w:rPr>
-        <w:t xml:space="preserve">Precondiciones: </w:t>
-      </w:r>
+        <w:t xml:space="preserve">Flujo principal: </w:t>
+      </w:r>
+    </w:p>
+    <w:p>
+      <w:pPr>
+        <w:numPr>
+          <w:ilvl w:val="2"/>
+          <w:numId w:val="12"/>
+        </w:numPr>
+        <w:spacing w:after="120" w:line="256" w:lineRule="auto"/>
+        <w:rPr>
+          <w:sz w:val="24"/>
+          <w:szCs w:val="24"/>
+          <w:lang w:val="es-ES_tradnl"/>
+        </w:rPr>
+      </w:pPr>
+      <w:r>
+        <w:rPr>
+          <w:sz w:val="24"/>
+          <w:szCs w:val="24"/>
+          <w:lang w:val="es-ES_tradnl"/>
+        </w:rPr>
+        <w:t>El Jugador selecciona “Iniciar Juego”.</w:t>
+      </w:r>
+    </w:p>
+    <w:p>
+      <w:pPr>
+        <w:numPr>
+          <w:ilvl w:val="2"/>
+          <w:numId w:val="12"/>
+        </w:numPr>
+        <w:spacing w:after="120" w:line="256" w:lineRule="auto"/>
+        <w:rPr>
+          <w:sz w:val="24"/>
+          <w:szCs w:val="24"/>
+          <w:lang w:val="es-ES_tradnl"/>
+        </w:rPr>
+      </w:pPr>
+      <w:r>
+        <w:rPr>
+          <w:sz w:val="24"/>
+          <w:szCs w:val="24"/>
+          <w:lang w:val="es-ES_tradnl"/>
+        </w:rPr>
+        <w:t>El sistema de Tablero inicia la matriz.</w:t>
+      </w:r>
+    </w:p>
+    <w:p>
+      <w:pPr>
+        <w:numPr>
+          <w:ilvl w:val="2"/>
+          <w:numId w:val="12"/>
+        </w:numPr>
+        <w:spacing w:after="120" w:line="256" w:lineRule="auto"/>
+        <w:rPr>
+          <w:sz w:val="24"/>
+          <w:szCs w:val="24"/>
+          <w:lang w:val="es-ES_tradnl"/>
+        </w:rPr>
+      </w:pPr>
+      <w:r>
+        <w:rPr>
+          <w:sz w:val="24"/>
+          <w:szCs w:val="24"/>
+          <w:lang w:val="es-ES_tradnl"/>
+        </w:rPr>
+        <w:t>El sistema</w:t>
+      </w:r>
+      <w:r>
+        <w:rPr>
+          <w:sz w:val="24"/>
+          <w:szCs w:val="24"/>
+          <w:lang w:val="es-ES_tradnl"/>
+        </w:rPr>
+        <w:t xml:space="preserve"> muestra la matriz.</w:t>
+      </w:r>
+    </w:p>
+    <w:p>
+      <w:pPr>
+        <w:numPr>
+          <w:ilvl w:val="2"/>
+          <w:numId w:val="12"/>
+        </w:numPr>
+        <w:spacing w:after="120" w:line="256" w:lineRule="auto"/>
+        <w:rPr>
+          <w:sz w:val="24"/>
+          <w:szCs w:val="24"/>
+          <w:lang w:val="es-ES_tradnl"/>
+        </w:rPr>
+      </w:pPr>
+      <w:r>
+        <w:rPr>
+          <w:sz w:val="24"/>
+          <w:szCs w:val="24"/>
+          <w:lang w:val="es-ES_tradnl"/>
+        </w:rPr>
+        <w:t>El sistema queda ala espera de una jugada.</w:t>
+      </w:r>
+    </w:p>
+    <w:p>
+      <w:pPr>
+        <w:spacing w:after="120" w:line="256" w:lineRule="auto"/>
+        <w:ind w:left="2160"/>
+        <w:rPr>
+          <w:sz w:val="24"/>
+          <w:szCs w:val="24"/>
+          <w:lang w:val="es-ES_tradnl"/>
+        </w:rPr>
+      </w:pPr>
     </w:p>
     <w:p>
       <w:pPr>
@@ -10122,7 +10857,73 @@
           <w:szCs w:val="24"/>
           <w:lang w:val="es-ES_tradnl"/>
         </w:rPr>
-        <w:t xml:space="preserve">Flujo principal: </w:t>
+        <w:t xml:space="preserve">Flujos alternativos: </w:t>
+      </w:r>
+    </w:p>
+    <w:p>
+      <w:pPr>
+        <w:numPr>
+          <w:ilvl w:val="1"/>
+          <w:numId w:val="13"/>
+        </w:numPr>
+        <w:spacing w:after="120" w:line="256" w:lineRule="auto"/>
+        <w:rPr>
+          <w:sz w:val="24"/>
+          <w:szCs w:val="24"/>
+          <w:lang w:val="es-ES_tradnl"/>
+        </w:rPr>
+      </w:pPr>
+      <w:r>
+        <w:rPr>
+          <w:sz w:val="24"/>
+          <w:szCs w:val="24"/>
+          <w:lang w:val="es-ES_tradnl"/>
+        </w:rPr>
+        <w:t>El jugador realizo una jugada.</w:t>
+      </w:r>
+    </w:p>
+    <w:p>
+      <w:pPr>
+        <w:numPr>
+          <w:ilvl w:val="1"/>
+          <w:numId w:val="13"/>
+        </w:numPr>
+        <w:spacing w:after="120" w:line="256" w:lineRule="auto"/>
+        <w:rPr>
+          <w:sz w:val="24"/>
+          <w:szCs w:val="24"/>
+          <w:lang w:val="es-ES_tradnl"/>
+        </w:rPr>
+      </w:pPr>
+      <w:r>
+        <w:rPr>
+          <w:sz w:val="24"/>
+          <w:szCs w:val="24"/>
+          <w:lang w:val="es-ES_tradnl"/>
+        </w:rPr>
+        <w:t>El sistema Actualiza la matriz del sistema de Tabla.</w:t>
+      </w:r>
+    </w:p>
+    <w:p>
+      <w:pPr>
+        <w:numPr>
+          <w:ilvl w:val="1"/>
+          <w:numId w:val="13"/>
+        </w:numPr>
+        <w:spacing w:after="120" w:line="256" w:lineRule="auto"/>
+        <w:rPr>
+          <w:sz w:val="24"/>
+          <w:szCs w:val="24"/>
+          <w:lang w:val="es-ES_tradnl"/>
+        </w:rPr>
+      </w:pPr>
+      <w:r>
+        <w:rPr>
+          <w:sz w:val="24"/>
+          <w:szCs w:val="24"/>
+          <w:lang w:val="es-ES_tradnl"/>
+        </w:rPr>
+        <w:t>El sistema queda ala espera de una jugada.</w:t>
       </w:r>
     </w:p>
     <w:p>
@@ -10145,13 +10946,13 @@
           <w:szCs w:val="24"/>
           <w:lang w:val="es-ES_tradnl"/>
         </w:rPr>
-        <w:t xml:space="preserve">Flujos alternativos: </w:t>
-      </w:r>
-    </w:p>
-    <w:p>
-      <w:pPr>
-        <w:spacing w:after="120" w:line="256" w:lineRule="auto"/>
-        <w:ind w:left="1080"/>
+        <w:t xml:space="preserve">Excepciones:   </w:t>
+      </w:r>
+    </w:p>
+    <w:p>
+      <w:pPr>
+        <w:pStyle w:val="ListParagraph"/>
+        <w:ind w:left="1077"/>
         <w:rPr>
           <w:sz w:val="24"/>
           <w:szCs w:val="24"/>
@@ -10187,49 +10988,31 @@
           <w:szCs w:val="24"/>
           <w:lang w:val="es-ES_tradnl"/>
         </w:rPr>
-        <w:t xml:space="preserve">Excepciones:   </w:t>
-      </w:r>
-    </w:p>
-    <w:p>
-      <w:pPr>
-        <w:pStyle w:val="ListParagraph"/>
-        <w:ind w:left="1077"/>
-        <w:rPr>
-          <w:sz w:val="24"/>
-          <w:szCs w:val="24"/>
-          <w:lang w:val="es-ES_tradnl"/>
-        </w:rPr>
-      </w:pPr>
-      <w:r>
-        <w:rPr>
-          <w:sz w:val="24"/>
-          <w:szCs w:val="24"/>
-          <w:lang w:val="es-ES_tradnl"/>
-        </w:rPr>
-        <w:t>No Aplica</w:t>
-      </w:r>
-    </w:p>
-    <w:p>
-      <w:pPr>
-        <w:numPr>
-          <w:ilvl w:val="1"/>
-          <w:numId w:val="2"/>
-        </w:numPr>
-        <w:spacing w:after="120" w:line="256" w:lineRule="auto"/>
-        <w:ind w:left="1434" w:hanging="357"/>
-        <w:rPr>
-          <w:sz w:val="24"/>
-          <w:szCs w:val="24"/>
-          <w:lang w:val="es-ES_tradnl"/>
-        </w:rPr>
-      </w:pPr>
-      <w:r>
-        <w:rPr>
-          <w:sz w:val="24"/>
-          <w:szCs w:val="24"/>
-          <w:lang w:val="es-ES_tradnl"/>
-        </w:rPr>
         <w:t xml:space="preserve">Postcondiciones: </w:t>
+      </w:r>
+      <w:r>
+        <w:rPr>
+          <w:sz w:val="24"/>
+          <w:szCs w:val="24"/>
+          <w:lang w:val="es-ES_tradnl"/>
+        </w:rPr>
+        <w:t>El sistema muestr</w:t>
+      </w:r>
+      <w:r>
+        <w:rPr>
+          <w:sz w:val="24"/>
+          <w:szCs w:val="24"/>
+          <w:lang w:val="es-ES_tradnl"/>
+        </w:rPr>
+        <w:t>o</w:t>
+      </w:r>
+      <w:r>
+        <w:rPr>
+          <w:sz w:val="24"/>
+          <w:szCs w:val="24"/>
+          <w:lang w:val="es-ES_tradnl"/>
+        </w:rPr>
+        <w:t xml:space="preserve"> el estado de la matriz.</w:t>
       </w:r>
     </w:p>
     <w:p>
@@ -10476,7 +11259,25 @@
           <w:szCs w:val="24"/>
           <w:lang w:val="es-ES_tradnl"/>
         </w:rPr>
-        <w:t>Mensaje6 =”Jugada no permitida”</w:t>
+        <w:t xml:space="preserve">Mensaje6 </w:t>
+      </w:r>
+      <w:proofErr w:type="gramStart"/>
+      <w:r>
+        <w:rPr>
+          <w:sz w:val="24"/>
+          <w:szCs w:val="24"/>
+          <w:lang w:val="es-ES_tradnl"/>
+        </w:rPr>
+        <w:t>=”Jugada</w:t>
+      </w:r>
+      <w:proofErr w:type="gramEnd"/>
+      <w:r>
+        <w:rPr>
+          <w:sz w:val="24"/>
+          <w:szCs w:val="24"/>
+          <w:lang w:val="es-ES_tradnl"/>
+        </w:rPr>
+        <w:t xml:space="preserve"> no permitida”</w:t>
       </w:r>
     </w:p>
     <w:p>
@@ -10532,12 +11333,21 @@
         </w:rPr>
         <w:t>[</w:t>
       </w:r>
+      <w:proofErr w:type="gramStart"/>
       <w:r>
         <w:rPr>
           <w:color w:val="0070C0"/>
           <w:lang w:val="es-AR"/>
         </w:rPr>
-        <w:t>Link a la versión de la SRS con la cual está alienado el presente documento</w:t>
+        <w:t>Link</w:t>
+      </w:r>
+      <w:proofErr w:type="gramEnd"/>
+      <w:r>
+        <w:rPr>
+          <w:color w:val="0070C0"/>
+          <w:lang w:val="es-AR"/>
+        </w:rPr>
+        <w:t xml:space="preserve"> a la versión de la SRS con la cual está alienado el presente documento</w:t>
       </w:r>
       <w:r>
         <w:rPr>
@@ -10682,8 +11492,13 @@
       <w:pStyle w:val="Footer"/>
       <w:jc w:val="right"/>
     </w:pPr>
+    <w:proofErr w:type="spellStart"/>
     <w:r>
-      <w:t xml:space="preserve">Página </w:t>
+      <w:t>Página</w:t>
+    </w:r>
+    <w:proofErr w:type="spellEnd"/>
+    <w:r>
+      <w:t xml:space="preserve"> </w:t>
     </w:r>
     <w:r>
       <w:fldChar w:fldCharType="begin"/>
@@ -10888,8 +11703,17 @@
         <w:rFonts w:cs="Arial"/>
         <w:color w:val="808080"/>
       </w:rPr>
-      <w:t>Anahi Bazet</w:t>
+      <w:t xml:space="preserve">Anahi </w:t>
     </w:r>
+    <w:proofErr w:type="spellStart"/>
+    <w:r>
+      <w:rPr>
+        <w:rFonts w:cs="Arial"/>
+        <w:color w:val="808080"/>
+      </w:rPr>
+      <w:t>Bazet</w:t>
+    </w:r>
+    <w:proofErr w:type="spellEnd"/>
   </w:p>
 </w:hdr>
 </file>
@@ -10983,6 +11807,146 @@
     </w:lvl>
   </w:abstractNum>
   <w:abstractNum w:abstractNumId="1" w15:restartNumberingAfterBreak="0">
+    <w:nsid w:val="116E6E80"/>
+    <w:multiLevelType w:val="hybridMultilevel"/>
+    <w:tmpl w:val="DDC42B30"/>
+    <w:lvl w:ilvl="0" w:tplc="2C0A000F">
+      <w:start w:val="1"/>
+      <w:numFmt w:val="decimal"/>
+      <w:lvlText w:val="%1."/>
+      <w:lvlJc w:val="left"/>
+      <w:pPr>
+        <w:tabs>
+          <w:tab w:val="num" w:pos="720"/>
+        </w:tabs>
+        <w:ind w:left="720" w:hanging="360"/>
+      </w:pPr>
+      <w:rPr>
+        <w:rFonts w:hint="default"/>
+      </w:rPr>
+    </w:lvl>
+    <w:lvl w:ilvl="1" w:tplc="2C0A000F">
+      <w:start w:val="1"/>
+      <w:numFmt w:val="decimal"/>
+      <w:lvlText w:val="%2."/>
+      <w:lvlJc w:val="left"/>
+      <w:pPr>
+        <w:tabs>
+          <w:tab w:val="num" w:pos="1440"/>
+        </w:tabs>
+        <w:ind w:left="1440" w:hanging="360"/>
+      </w:pPr>
+      <w:rPr>
+        <w:rFonts w:hint="default"/>
+      </w:rPr>
+    </w:lvl>
+    <w:lvl w:ilvl="2" w:tplc="2C0A000F">
+      <w:start w:val="1"/>
+      <w:numFmt w:val="decimal"/>
+      <w:lvlText w:val="%3."/>
+      <w:lvlJc w:val="left"/>
+      <w:pPr>
+        <w:tabs>
+          <w:tab w:val="num" w:pos="2160"/>
+        </w:tabs>
+        <w:ind w:left="2160" w:hanging="360"/>
+      </w:pPr>
+      <w:rPr>
+        <w:rFonts w:hint="default"/>
+      </w:rPr>
+    </w:lvl>
+    <w:lvl w:ilvl="3" w:tplc="0DE2F2B2">
+      <w:start w:val="1"/>
+      <w:numFmt w:val="bullet"/>
+      <w:lvlText w:val=""/>
+      <w:lvlJc w:val="left"/>
+      <w:pPr>
+        <w:tabs>
+          <w:tab w:val="num" w:pos="2880"/>
+        </w:tabs>
+        <w:ind w:left="2880" w:hanging="360"/>
+      </w:pPr>
+      <w:rPr>
+        <w:rFonts w:ascii="Wingdings" w:hAnsi="Wingdings" w:hint="default"/>
+      </w:rPr>
+    </w:lvl>
+    <w:lvl w:ilvl="4" w:tplc="2330577A" w:tentative="1">
+      <w:start w:val="1"/>
+      <w:numFmt w:val="bullet"/>
+      <w:lvlText w:val=""/>
+      <w:lvlJc w:val="left"/>
+      <w:pPr>
+        <w:tabs>
+          <w:tab w:val="num" w:pos="3600"/>
+        </w:tabs>
+        <w:ind w:left="3600" w:hanging="360"/>
+      </w:pPr>
+      <w:rPr>
+        <w:rFonts w:ascii="Wingdings" w:hAnsi="Wingdings" w:hint="default"/>
+      </w:rPr>
+    </w:lvl>
+    <w:lvl w:ilvl="5" w:tplc="49247EF4" w:tentative="1">
+      <w:start w:val="1"/>
+      <w:numFmt w:val="bullet"/>
+      <w:lvlText w:val=""/>
+      <w:lvlJc w:val="left"/>
+      <w:pPr>
+        <w:tabs>
+          <w:tab w:val="num" w:pos="4320"/>
+        </w:tabs>
+        <w:ind w:left="4320" w:hanging="360"/>
+      </w:pPr>
+      <w:rPr>
+        <w:rFonts w:ascii="Wingdings" w:hAnsi="Wingdings" w:hint="default"/>
+      </w:rPr>
+    </w:lvl>
+    <w:lvl w:ilvl="6" w:tplc="FE00F062" w:tentative="1">
+      <w:start w:val="1"/>
+      <w:numFmt w:val="bullet"/>
+      <w:lvlText w:val=""/>
+      <w:lvlJc w:val="left"/>
+      <w:pPr>
+        <w:tabs>
+          <w:tab w:val="num" w:pos="5040"/>
+        </w:tabs>
+        <w:ind w:left="5040" w:hanging="360"/>
+      </w:pPr>
+      <w:rPr>
+        <w:rFonts w:ascii="Wingdings" w:hAnsi="Wingdings" w:hint="default"/>
+      </w:rPr>
+    </w:lvl>
+    <w:lvl w:ilvl="7" w:tplc="7EA4CC24" w:tentative="1">
+      <w:start w:val="1"/>
+      <w:numFmt w:val="bullet"/>
+      <w:lvlText w:val=""/>
+      <w:lvlJc w:val="left"/>
+      <w:pPr>
+        <w:tabs>
+          <w:tab w:val="num" w:pos="5760"/>
+        </w:tabs>
+        <w:ind w:left="5760" w:hanging="360"/>
+      </w:pPr>
+      <w:rPr>
+        <w:rFonts w:ascii="Wingdings" w:hAnsi="Wingdings" w:hint="default"/>
+      </w:rPr>
+    </w:lvl>
+    <w:lvl w:ilvl="8" w:tplc="252ED1AA" w:tentative="1">
+      <w:start w:val="1"/>
+      <w:numFmt w:val="bullet"/>
+      <w:lvlText w:val=""/>
+      <w:lvlJc w:val="left"/>
+      <w:pPr>
+        <w:tabs>
+          <w:tab w:val="num" w:pos="6480"/>
+        </w:tabs>
+        <w:ind w:left="6480" w:hanging="360"/>
+      </w:pPr>
+      <w:rPr>
+        <w:rFonts w:ascii="Wingdings" w:hAnsi="Wingdings" w:hint="default"/>
+      </w:rPr>
+    </w:lvl>
+  </w:abstractNum>
+  <w:abstractNum w:abstractNumId="2" w15:restartNumberingAfterBreak="0">
     <w:nsid w:val="16FB49DF"/>
     <w:multiLevelType w:val="multilevel"/>
     <w:tmpl w:val="18FCE964"/>
@@ -11098,7 +12062,7 @@
       </w:rPr>
     </w:lvl>
   </w:abstractNum>
-  <w:abstractNum w:abstractNumId="2" w15:restartNumberingAfterBreak="0">
+  <w:abstractNum w:abstractNumId="3" w15:restartNumberingAfterBreak="0">
     <w:nsid w:val="17583659"/>
     <w:multiLevelType w:val="hybridMultilevel"/>
     <w:tmpl w:val="41EECD10"/>
@@ -11184,7 +12148,179 @@
       </w:pPr>
     </w:lvl>
   </w:abstractNum>
-  <w:abstractNum w:abstractNumId="3" w15:restartNumberingAfterBreak="0">
+  <w:abstractNum w:abstractNumId="4" w15:restartNumberingAfterBreak="0">
+    <w:nsid w:val="2A276511"/>
+    <w:multiLevelType w:val="hybridMultilevel"/>
+    <w:tmpl w:val="1DD60570"/>
+    <w:lvl w:ilvl="0" w:tplc="2C0A000F">
+      <w:start w:val="1"/>
+      <w:numFmt w:val="decimal"/>
+      <w:lvlText w:val="%1."/>
+      <w:lvlJc w:val="left"/>
+      <w:pPr>
+        <w:ind w:left="2154" w:hanging="360"/>
+      </w:pPr>
+    </w:lvl>
+    <w:lvl w:ilvl="1" w:tplc="2C0A0019" w:tentative="1">
+      <w:start w:val="1"/>
+      <w:numFmt w:val="lowerLetter"/>
+      <w:lvlText w:val="%2."/>
+      <w:lvlJc w:val="left"/>
+      <w:pPr>
+        <w:ind w:left="2874" w:hanging="360"/>
+      </w:pPr>
+    </w:lvl>
+    <w:lvl w:ilvl="2" w:tplc="2C0A001B" w:tentative="1">
+      <w:start w:val="1"/>
+      <w:numFmt w:val="lowerRoman"/>
+      <w:lvlText w:val="%3."/>
+      <w:lvlJc w:val="right"/>
+      <w:pPr>
+        <w:ind w:left="3594" w:hanging="180"/>
+      </w:pPr>
+    </w:lvl>
+    <w:lvl w:ilvl="3" w:tplc="2C0A000F" w:tentative="1">
+      <w:start w:val="1"/>
+      <w:numFmt w:val="decimal"/>
+      <w:lvlText w:val="%4."/>
+      <w:lvlJc w:val="left"/>
+      <w:pPr>
+        <w:ind w:left="4314" w:hanging="360"/>
+      </w:pPr>
+    </w:lvl>
+    <w:lvl w:ilvl="4" w:tplc="2C0A0019" w:tentative="1">
+      <w:start w:val="1"/>
+      <w:numFmt w:val="lowerLetter"/>
+      <w:lvlText w:val="%5."/>
+      <w:lvlJc w:val="left"/>
+      <w:pPr>
+        <w:ind w:left="5034" w:hanging="360"/>
+      </w:pPr>
+    </w:lvl>
+    <w:lvl w:ilvl="5" w:tplc="2C0A001B" w:tentative="1">
+      <w:start w:val="1"/>
+      <w:numFmt w:val="lowerRoman"/>
+      <w:lvlText w:val="%6."/>
+      <w:lvlJc w:val="right"/>
+      <w:pPr>
+        <w:ind w:left="5754" w:hanging="180"/>
+      </w:pPr>
+    </w:lvl>
+    <w:lvl w:ilvl="6" w:tplc="2C0A000F" w:tentative="1">
+      <w:start w:val="1"/>
+      <w:numFmt w:val="decimal"/>
+      <w:lvlText w:val="%7."/>
+      <w:lvlJc w:val="left"/>
+      <w:pPr>
+        <w:ind w:left="6474" w:hanging="360"/>
+      </w:pPr>
+    </w:lvl>
+    <w:lvl w:ilvl="7" w:tplc="2C0A0019" w:tentative="1">
+      <w:start w:val="1"/>
+      <w:numFmt w:val="lowerLetter"/>
+      <w:lvlText w:val="%8."/>
+      <w:lvlJc w:val="left"/>
+      <w:pPr>
+        <w:ind w:left="7194" w:hanging="360"/>
+      </w:pPr>
+    </w:lvl>
+    <w:lvl w:ilvl="8" w:tplc="2C0A001B" w:tentative="1">
+      <w:start w:val="1"/>
+      <w:numFmt w:val="lowerRoman"/>
+      <w:lvlText w:val="%9."/>
+      <w:lvlJc w:val="right"/>
+      <w:pPr>
+        <w:ind w:left="7914" w:hanging="180"/>
+      </w:pPr>
+    </w:lvl>
+  </w:abstractNum>
+  <w:abstractNum w:abstractNumId="5" w15:restartNumberingAfterBreak="0">
+    <w:nsid w:val="314E4371"/>
+    <w:multiLevelType w:val="hybridMultilevel"/>
+    <w:tmpl w:val="09A0ABC0"/>
+    <w:lvl w:ilvl="0" w:tplc="2C0A000F">
+      <w:start w:val="1"/>
+      <w:numFmt w:val="decimal"/>
+      <w:lvlText w:val="%1."/>
+      <w:lvlJc w:val="left"/>
+      <w:pPr>
+        <w:ind w:left="2154" w:hanging="360"/>
+      </w:pPr>
+    </w:lvl>
+    <w:lvl w:ilvl="1" w:tplc="2C0A0019" w:tentative="1">
+      <w:start w:val="1"/>
+      <w:numFmt w:val="lowerLetter"/>
+      <w:lvlText w:val="%2."/>
+      <w:lvlJc w:val="left"/>
+      <w:pPr>
+        <w:ind w:left="2874" w:hanging="360"/>
+      </w:pPr>
+    </w:lvl>
+    <w:lvl w:ilvl="2" w:tplc="2C0A001B" w:tentative="1">
+      <w:start w:val="1"/>
+      <w:numFmt w:val="lowerRoman"/>
+      <w:lvlText w:val="%3."/>
+      <w:lvlJc w:val="right"/>
+      <w:pPr>
+        <w:ind w:left="3594" w:hanging="180"/>
+      </w:pPr>
+    </w:lvl>
+    <w:lvl w:ilvl="3" w:tplc="2C0A000F" w:tentative="1">
+      <w:start w:val="1"/>
+      <w:numFmt w:val="decimal"/>
+      <w:lvlText w:val="%4."/>
+      <w:lvlJc w:val="left"/>
+      <w:pPr>
+        <w:ind w:left="4314" w:hanging="360"/>
+      </w:pPr>
+    </w:lvl>
+    <w:lvl w:ilvl="4" w:tplc="2C0A0019" w:tentative="1">
+      <w:start w:val="1"/>
+      <w:numFmt w:val="lowerLetter"/>
+      <w:lvlText w:val="%5."/>
+      <w:lvlJc w:val="left"/>
+      <w:pPr>
+        <w:ind w:left="5034" w:hanging="360"/>
+      </w:pPr>
+    </w:lvl>
+    <w:lvl w:ilvl="5" w:tplc="2C0A001B" w:tentative="1">
+      <w:start w:val="1"/>
+      <w:numFmt w:val="lowerRoman"/>
+      <w:lvlText w:val="%6."/>
+      <w:lvlJc w:val="right"/>
+      <w:pPr>
+        <w:ind w:left="5754" w:hanging="180"/>
+      </w:pPr>
+    </w:lvl>
+    <w:lvl w:ilvl="6" w:tplc="2C0A000F" w:tentative="1">
+      <w:start w:val="1"/>
+      <w:numFmt w:val="decimal"/>
+      <w:lvlText w:val="%7."/>
+      <w:lvlJc w:val="left"/>
+      <w:pPr>
+        <w:ind w:left="6474" w:hanging="360"/>
+      </w:pPr>
+    </w:lvl>
+    <w:lvl w:ilvl="7" w:tplc="2C0A0019" w:tentative="1">
+      <w:start w:val="1"/>
+      <w:numFmt w:val="lowerLetter"/>
+      <w:lvlText w:val="%8."/>
+      <w:lvlJc w:val="left"/>
+      <w:pPr>
+        <w:ind w:left="7194" w:hanging="360"/>
+      </w:pPr>
+    </w:lvl>
+    <w:lvl w:ilvl="8" w:tplc="2C0A001B" w:tentative="1">
+      <w:start w:val="1"/>
+      <w:numFmt w:val="lowerRoman"/>
+      <w:lvlText w:val="%9."/>
+      <w:lvlJc w:val="right"/>
+      <w:pPr>
+        <w:ind w:left="7914" w:hanging="180"/>
+      </w:pPr>
+    </w:lvl>
+  </w:abstractNum>
+  <w:abstractNum w:abstractNumId="6" w15:restartNumberingAfterBreak="0">
     <w:nsid w:val="38154B27"/>
     <w:multiLevelType w:val="hybridMultilevel"/>
     <w:tmpl w:val="A1303D96"/>
@@ -11270,7 +12406,93 @@
       </w:pPr>
     </w:lvl>
   </w:abstractNum>
-  <w:abstractNum w:abstractNumId="4" w15:restartNumberingAfterBreak="0">
+  <w:abstractNum w:abstractNumId="7" w15:restartNumberingAfterBreak="0">
+    <w:nsid w:val="39DE3F19"/>
+    <w:multiLevelType w:val="hybridMultilevel"/>
+    <w:tmpl w:val="A6AA6080"/>
+    <w:lvl w:ilvl="0" w:tplc="2C0A000F">
+      <w:start w:val="1"/>
+      <w:numFmt w:val="decimal"/>
+      <w:lvlText w:val="%1."/>
+      <w:lvlJc w:val="left"/>
+      <w:pPr>
+        <w:ind w:left="2154" w:hanging="360"/>
+      </w:pPr>
+    </w:lvl>
+    <w:lvl w:ilvl="1" w:tplc="2C0A0019" w:tentative="1">
+      <w:start w:val="1"/>
+      <w:numFmt w:val="lowerLetter"/>
+      <w:lvlText w:val="%2."/>
+      <w:lvlJc w:val="left"/>
+      <w:pPr>
+        <w:ind w:left="2874" w:hanging="360"/>
+      </w:pPr>
+    </w:lvl>
+    <w:lvl w:ilvl="2" w:tplc="2C0A001B" w:tentative="1">
+      <w:start w:val="1"/>
+      <w:numFmt w:val="lowerRoman"/>
+      <w:lvlText w:val="%3."/>
+      <w:lvlJc w:val="right"/>
+      <w:pPr>
+        <w:ind w:left="3594" w:hanging="180"/>
+      </w:pPr>
+    </w:lvl>
+    <w:lvl w:ilvl="3" w:tplc="2C0A000F" w:tentative="1">
+      <w:start w:val="1"/>
+      <w:numFmt w:val="decimal"/>
+      <w:lvlText w:val="%4."/>
+      <w:lvlJc w:val="left"/>
+      <w:pPr>
+        <w:ind w:left="4314" w:hanging="360"/>
+      </w:pPr>
+    </w:lvl>
+    <w:lvl w:ilvl="4" w:tplc="2C0A0019" w:tentative="1">
+      <w:start w:val="1"/>
+      <w:numFmt w:val="lowerLetter"/>
+      <w:lvlText w:val="%5."/>
+      <w:lvlJc w:val="left"/>
+      <w:pPr>
+        <w:ind w:left="5034" w:hanging="360"/>
+      </w:pPr>
+    </w:lvl>
+    <w:lvl w:ilvl="5" w:tplc="2C0A001B" w:tentative="1">
+      <w:start w:val="1"/>
+      <w:numFmt w:val="lowerRoman"/>
+      <w:lvlText w:val="%6."/>
+      <w:lvlJc w:val="right"/>
+      <w:pPr>
+        <w:ind w:left="5754" w:hanging="180"/>
+      </w:pPr>
+    </w:lvl>
+    <w:lvl w:ilvl="6" w:tplc="2C0A000F" w:tentative="1">
+      <w:start w:val="1"/>
+      <w:numFmt w:val="decimal"/>
+      <w:lvlText w:val="%7."/>
+      <w:lvlJc w:val="left"/>
+      <w:pPr>
+        <w:ind w:left="6474" w:hanging="360"/>
+      </w:pPr>
+    </w:lvl>
+    <w:lvl w:ilvl="7" w:tplc="2C0A0019" w:tentative="1">
+      <w:start w:val="1"/>
+      <w:numFmt w:val="lowerLetter"/>
+      <w:lvlText w:val="%8."/>
+      <w:lvlJc w:val="left"/>
+      <w:pPr>
+        <w:ind w:left="7194" w:hanging="360"/>
+      </w:pPr>
+    </w:lvl>
+    <w:lvl w:ilvl="8" w:tplc="2C0A001B" w:tentative="1">
+      <w:start w:val="1"/>
+      <w:numFmt w:val="lowerRoman"/>
+      <w:lvlText w:val="%9."/>
+      <w:lvlJc w:val="right"/>
+      <w:pPr>
+        <w:ind w:left="7914" w:hanging="180"/>
+      </w:pPr>
+    </w:lvl>
+  </w:abstractNum>
+  <w:abstractNum w:abstractNumId="8" w15:restartNumberingAfterBreak="0">
     <w:nsid w:val="40430832"/>
     <w:multiLevelType w:val="hybridMultilevel"/>
     <w:tmpl w:val="504CCF84"/>
@@ -11356,7 +12578,7 @@
       </w:pPr>
     </w:lvl>
   </w:abstractNum>
-  <w:abstractNum w:abstractNumId="5" w15:restartNumberingAfterBreak="0">
+  <w:abstractNum w:abstractNumId="9" w15:restartNumberingAfterBreak="0">
     <w:nsid w:val="45EA5E87"/>
     <w:multiLevelType w:val="hybridMultilevel"/>
     <w:tmpl w:val="3C0859AA"/>
@@ -11496,7 +12718,93 @@
       </w:rPr>
     </w:lvl>
   </w:abstractNum>
-  <w:abstractNum w:abstractNumId="6" w15:restartNumberingAfterBreak="0">
+  <w:abstractNum w:abstractNumId="10" w15:restartNumberingAfterBreak="0">
+    <w:nsid w:val="4D603096"/>
+    <w:multiLevelType w:val="hybridMultilevel"/>
+    <w:tmpl w:val="39CA6B94"/>
+    <w:lvl w:ilvl="0" w:tplc="2C0A000F">
+      <w:start w:val="1"/>
+      <w:numFmt w:val="decimal"/>
+      <w:lvlText w:val="%1."/>
+      <w:lvlJc w:val="left"/>
+      <w:pPr>
+        <w:ind w:left="2154" w:hanging="360"/>
+      </w:pPr>
+    </w:lvl>
+    <w:lvl w:ilvl="1" w:tplc="2C0A0019" w:tentative="1">
+      <w:start w:val="1"/>
+      <w:numFmt w:val="lowerLetter"/>
+      <w:lvlText w:val="%2."/>
+      <w:lvlJc w:val="left"/>
+      <w:pPr>
+        <w:ind w:left="2874" w:hanging="360"/>
+      </w:pPr>
+    </w:lvl>
+    <w:lvl w:ilvl="2" w:tplc="2C0A001B" w:tentative="1">
+      <w:start w:val="1"/>
+      <w:numFmt w:val="lowerRoman"/>
+      <w:lvlText w:val="%3."/>
+      <w:lvlJc w:val="right"/>
+      <w:pPr>
+        <w:ind w:left="3594" w:hanging="180"/>
+      </w:pPr>
+    </w:lvl>
+    <w:lvl w:ilvl="3" w:tplc="2C0A000F" w:tentative="1">
+      <w:start w:val="1"/>
+      <w:numFmt w:val="decimal"/>
+      <w:lvlText w:val="%4."/>
+      <w:lvlJc w:val="left"/>
+      <w:pPr>
+        <w:ind w:left="4314" w:hanging="360"/>
+      </w:pPr>
+    </w:lvl>
+    <w:lvl w:ilvl="4" w:tplc="2C0A0019" w:tentative="1">
+      <w:start w:val="1"/>
+      <w:numFmt w:val="lowerLetter"/>
+      <w:lvlText w:val="%5."/>
+      <w:lvlJc w:val="left"/>
+      <w:pPr>
+        <w:ind w:left="5034" w:hanging="360"/>
+      </w:pPr>
+    </w:lvl>
+    <w:lvl w:ilvl="5" w:tplc="2C0A001B" w:tentative="1">
+      <w:start w:val="1"/>
+      <w:numFmt w:val="lowerRoman"/>
+      <w:lvlText w:val="%6."/>
+      <w:lvlJc w:val="right"/>
+      <w:pPr>
+        <w:ind w:left="5754" w:hanging="180"/>
+      </w:pPr>
+    </w:lvl>
+    <w:lvl w:ilvl="6" w:tplc="2C0A000F" w:tentative="1">
+      <w:start w:val="1"/>
+      <w:numFmt w:val="decimal"/>
+      <w:lvlText w:val="%7."/>
+      <w:lvlJc w:val="left"/>
+      <w:pPr>
+        <w:ind w:left="6474" w:hanging="360"/>
+      </w:pPr>
+    </w:lvl>
+    <w:lvl w:ilvl="7" w:tplc="2C0A0019" w:tentative="1">
+      <w:start w:val="1"/>
+      <w:numFmt w:val="lowerLetter"/>
+      <w:lvlText w:val="%8."/>
+      <w:lvlJc w:val="left"/>
+      <w:pPr>
+        <w:ind w:left="7194" w:hanging="360"/>
+      </w:pPr>
+    </w:lvl>
+    <w:lvl w:ilvl="8" w:tplc="2C0A001B" w:tentative="1">
+      <w:start w:val="1"/>
+      <w:numFmt w:val="lowerRoman"/>
+      <w:lvlText w:val="%9."/>
+      <w:lvlJc w:val="right"/>
+      <w:pPr>
+        <w:ind w:left="7914" w:hanging="180"/>
+      </w:pPr>
+    </w:lvl>
+  </w:abstractNum>
+  <w:abstractNum w:abstractNumId="11" w15:restartNumberingAfterBreak="0">
     <w:nsid w:val="72027846"/>
     <w:multiLevelType w:val="hybridMultilevel"/>
     <w:tmpl w:val="CD56DE64"/>
@@ -11636,28 +12944,159 @@
       </w:rPr>
     </w:lvl>
   </w:abstractNum>
+  <w:abstractNum w:abstractNumId="12" w15:restartNumberingAfterBreak="0">
+    <w:nsid w:val="75760A8A"/>
+    <w:multiLevelType w:val="multilevel"/>
+    <w:tmpl w:val="055C0B9E"/>
+    <w:lvl w:ilvl="0">
+      <w:start w:val="1"/>
+      <w:numFmt w:val="decimal"/>
+      <w:lvlText w:val="%1."/>
+      <w:lvlJc w:val="left"/>
+      <w:pPr>
+        <w:ind w:left="360" w:hanging="360"/>
+      </w:pPr>
+      <w:rPr>
+        <w:rFonts w:hint="default"/>
+      </w:rPr>
+    </w:lvl>
+    <w:lvl w:ilvl="1">
+      <w:start w:val="1"/>
+      <w:numFmt w:val="decimal"/>
+      <w:lvlText w:val="%1.%2."/>
+      <w:lvlJc w:val="left"/>
+      <w:pPr>
+        <w:ind w:left="1794" w:hanging="360"/>
+      </w:pPr>
+      <w:rPr>
+        <w:rFonts w:hint="default"/>
+      </w:rPr>
+    </w:lvl>
+    <w:lvl w:ilvl="2">
+      <w:start w:val="1"/>
+      <w:numFmt w:val="decimal"/>
+      <w:lvlText w:val="%1.%2.%3."/>
+      <w:lvlJc w:val="left"/>
+      <w:pPr>
+        <w:ind w:left="3588" w:hanging="720"/>
+      </w:pPr>
+      <w:rPr>
+        <w:rFonts w:hint="default"/>
+      </w:rPr>
+    </w:lvl>
+    <w:lvl w:ilvl="3">
+      <w:start w:val="1"/>
+      <w:numFmt w:val="decimal"/>
+      <w:lvlText w:val="%1.%2.%3.%4."/>
+      <w:lvlJc w:val="left"/>
+      <w:pPr>
+        <w:ind w:left="5022" w:hanging="720"/>
+      </w:pPr>
+      <w:rPr>
+        <w:rFonts w:hint="default"/>
+      </w:rPr>
+    </w:lvl>
+    <w:lvl w:ilvl="4">
+      <w:start w:val="1"/>
+      <w:numFmt w:val="decimal"/>
+      <w:lvlText w:val="%1.%2.%3.%4.%5."/>
+      <w:lvlJc w:val="left"/>
+      <w:pPr>
+        <w:ind w:left="6816" w:hanging="1080"/>
+      </w:pPr>
+      <w:rPr>
+        <w:rFonts w:hint="default"/>
+      </w:rPr>
+    </w:lvl>
+    <w:lvl w:ilvl="5">
+      <w:start w:val="1"/>
+      <w:numFmt w:val="decimal"/>
+      <w:lvlText w:val="%1.%2.%3.%4.%5.%6."/>
+      <w:lvlJc w:val="left"/>
+      <w:pPr>
+        <w:ind w:left="8250" w:hanging="1080"/>
+      </w:pPr>
+      <w:rPr>
+        <w:rFonts w:hint="default"/>
+      </w:rPr>
+    </w:lvl>
+    <w:lvl w:ilvl="6">
+      <w:start w:val="1"/>
+      <w:numFmt w:val="decimal"/>
+      <w:lvlText w:val="%1.%2.%3.%4.%5.%6.%7."/>
+      <w:lvlJc w:val="left"/>
+      <w:pPr>
+        <w:ind w:left="10044" w:hanging="1440"/>
+      </w:pPr>
+      <w:rPr>
+        <w:rFonts w:hint="default"/>
+      </w:rPr>
+    </w:lvl>
+    <w:lvl w:ilvl="7">
+      <w:start w:val="1"/>
+      <w:numFmt w:val="decimal"/>
+      <w:lvlText w:val="%1.%2.%3.%4.%5.%6.%7.%8."/>
+      <w:lvlJc w:val="left"/>
+      <w:pPr>
+        <w:ind w:left="11478" w:hanging="1440"/>
+      </w:pPr>
+      <w:rPr>
+        <w:rFonts w:hint="default"/>
+      </w:rPr>
+    </w:lvl>
+    <w:lvl w:ilvl="8">
+      <w:start w:val="1"/>
+      <w:numFmt w:val="decimal"/>
+      <w:lvlText w:val="%1.%2.%3.%4.%5.%6.%7.%8.%9."/>
+      <w:lvlJc w:val="left"/>
+      <w:pPr>
+        <w:ind w:left="13272" w:hanging="1800"/>
+      </w:pPr>
+      <w:rPr>
+        <w:rFonts w:hint="default"/>
+      </w:rPr>
+    </w:lvl>
+  </w:abstractNum>
   <w:num w:numId="1">
-    <w:abstractNumId w:val="1"/>
+    <w:abstractNumId w:val="2"/>
   </w:num>
   <w:num w:numId="2">
-    <w:abstractNumId w:val="5"/>
+    <w:abstractNumId w:val="9"/>
   </w:num>
   <w:num w:numId="3">
-    <w:abstractNumId w:val="4"/>
+    <w:abstractNumId w:val="8"/>
   </w:num>
   <w:num w:numId="4">
-    <w:abstractNumId w:val="2"/>
+    <w:abstractNumId w:val="3"/>
   </w:num>
   <w:num w:numId="5">
-    <w:abstractNumId w:val="3"/>
+    <w:abstractNumId w:val="6"/>
   </w:num>
   <w:num w:numId="6">
     <w:abstractNumId w:val="0"/>
   </w:num>
   <w:num w:numId="7">
-    <w:abstractNumId w:val="6"/>
+    <w:abstractNumId w:val="11"/>
   </w:num>
-  <w:numIdMacAtCleanup w:val="7"/>
+  <w:num w:numId="8">
+    <w:abstractNumId w:val="4"/>
+  </w:num>
+  <w:num w:numId="9">
+    <w:abstractNumId w:val="7"/>
+  </w:num>
+  <w:num w:numId="10">
+    <w:abstractNumId w:val="5"/>
+  </w:num>
+  <w:num w:numId="11">
+    <w:abstractNumId w:val="10"/>
+  </w:num>
+  <w:num w:numId="12">
+    <w:abstractNumId w:val="1"/>
+  </w:num>
+  <w:num w:numId="13">
+    <w:abstractNumId w:val="12"/>
+  </w:num>
+  <w:numIdMacAtCleanup w:val="13"/>
 </w:numbering>
 </file>
 

</xml_diff>

<commit_message>
Agrego caso de uso
Agrego caso de uso
</commit_message>
<xml_diff>
--- a/Casos de Uso/Modelo de Casos de Uso Iniciar Juego v1.docx
+++ b/Casos de Uso/Modelo de Casos de Uso Iniciar Juego v1.docx
@@ -8399,7 +8399,25 @@
               <w:rPr>
                 <w:lang w:val="es-AR"/>
               </w:rPr>
-              <w:t>19/11/2021</w:t>
+              <w:t>11</w:t>
+            </w:r>
+            <w:r>
+              <w:rPr>
+                <w:lang w:val="es-AR"/>
+              </w:rPr>
+              <w:t>/1</w:t>
+            </w:r>
+            <w:r>
+              <w:rPr>
+                <w:lang w:val="es-AR"/>
+              </w:rPr>
+              <w:t>2</w:t>
+            </w:r>
+            <w:r>
+              <w:rPr>
+                <w:lang w:val="es-AR"/>
+              </w:rPr>
+              <w:t>/2021</w:t>
             </w:r>
           </w:p>
         </w:tc>
@@ -9143,7 +9161,25 @@
               <w:rPr>
                 <w:lang w:val="es-AR"/>
               </w:rPr>
-              <w:t>19/11/2021</w:t>
+              <w:t>11</w:t>
+            </w:r>
+            <w:r>
+              <w:rPr>
+                <w:lang w:val="es-AR"/>
+              </w:rPr>
+              <w:t>/1</w:t>
+            </w:r>
+            <w:r>
+              <w:rPr>
+                <w:lang w:val="es-AR"/>
+              </w:rPr>
+              <w:t>2</w:t>
+            </w:r>
+            <w:r>
+              <w:rPr>
+                <w:lang w:val="es-AR"/>
+              </w:rPr>
+              <w:t>/2021</w:t>
             </w:r>
           </w:p>
         </w:tc>
@@ -9845,7 +9881,25 @@
               <w:rPr>
                 <w:lang w:val="es-AR"/>
               </w:rPr>
-              <w:t>19/11/2021</w:t>
+              <w:t>11</w:t>
+            </w:r>
+            <w:r>
+              <w:rPr>
+                <w:lang w:val="es-AR"/>
+              </w:rPr>
+              <w:t>/1</w:t>
+            </w:r>
+            <w:r>
+              <w:rPr>
+                <w:lang w:val="es-AR"/>
+              </w:rPr>
+              <w:t>2</w:t>
+            </w:r>
+            <w:r>
+              <w:rPr>
+                <w:lang w:val="es-AR"/>
+              </w:rPr>
+              <w:t>/2021</w:t>
             </w:r>
           </w:p>
         </w:tc>
@@ -10541,7 +10595,25 @@
               <w:rPr>
                 <w:lang w:val="es-AR"/>
               </w:rPr>
-              <w:t>19/11/2021</w:t>
+              <w:t>11</w:t>
+            </w:r>
+            <w:r>
+              <w:rPr>
+                <w:lang w:val="es-AR"/>
+              </w:rPr>
+              <w:t>/1</w:t>
+            </w:r>
+            <w:r>
+              <w:rPr>
+                <w:lang w:val="es-AR"/>
+              </w:rPr>
+              <w:t>2</w:t>
+            </w:r>
+            <w:r>
+              <w:rPr>
+                <w:lang w:val="es-AR"/>
+              </w:rPr>
+              <w:t>/2021</w:t>
             </w:r>
           </w:p>
         </w:tc>
@@ -11089,238 +11161,55 @@
     </w:p>
     <w:p>
       <w:pPr>
-        <w:pStyle w:val="PrimeraLinea"/>
-      </w:pPr>
-      <w:bookmarkStart w:id="6" w:name="_Toc461449990"/>
-      <w:r>
-        <w:t>Mensajes</w:t>
-      </w:r>
-      <w:bookmarkEnd w:id="6"/>
-    </w:p>
-    <w:p>
-      <w:pPr>
-        <w:spacing w:after="120"/>
-        <w:rPr>
-          <w:sz w:val="24"/>
-          <w:szCs w:val="24"/>
-          <w:lang w:val="es-ES_tradnl"/>
-        </w:rPr>
-      </w:pPr>
-      <w:r>
-        <w:rPr>
-          <w:sz w:val="24"/>
-          <w:szCs w:val="24"/>
-          <w:lang w:val="es-ES_tradnl"/>
-        </w:rPr>
+        <w:spacing w:after="120" w:line="256" w:lineRule="auto"/>
+        <w:rPr>
+          <w:sz w:val="16"/>
+          <w:szCs w:val="16"/>
+          <w:lang w:val="es-ES_tradnl" w:eastAsia="es-ES"/>
+        </w:rPr>
+      </w:pPr>
+    </w:p>
+    <w:p>
+      <w:pPr>
+        <w:spacing w:after="120" w:line="256" w:lineRule="auto"/>
+        <w:rPr>
+          <w:sz w:val="16"/>
+          <w:szCs w:val="16"/>
+          <w:lang w:val="es-ES_tradnl" w:eastAsia="es-ES"/>
+        </w:rPr>
+      </w:pPr>
+    </w:p>
+    <w:p>
+      <w:pPr>
+        <w:pStyle w:val="SegundaLinea"/>
+      </w:pPr>
+      <w:r>
         <w:lastRenderedPageBreak/>
-        <w:t>Mensaje1</w:t>
-      </w:r>
-      <w:r>
-        <w:rPr>
-          <w:sz w:val="24"/>
-          <w:szCs w:val="24"/>
-          <w:lang w:val="es-ES_tradnl"/>
-        </w:rPr>
-        <w:t>=” Selecciono</w:t>
-      </w:r>
-      <w:r>
-        <w:rPr>
-          <w:sz w:val="24"/>
-          <w:szCs w:val="24"/>
-          <w:lang w:val="es-ES_tradnl"/>
-        </w:rPr>
-        <w:t xml:space="preserve"> una ficha no permitida”</w:t>
-      </w:r>
-      <w:r>
-        <w:rPr>
-          <w:sz w:val="24"/>
-          <w:szCs w:val="24"/>
-          <w:lang w:val="es-ES_tradnl"/>
-        </w:rPr>
-        <w:t>.</w:t>
-      </w:r>
-    </w:p>
-    <w:p>
-      <w:pPr>
-        <w:spacing w:after="120"/>
-        <w:rPr>
-          <w:sz w:val="24"/>
-          <w:szCs w:val="24"/>
-          <w:lang w:val="es-ES_tradnl"/>
-        </w:rPr>
-      </w:pPr>
-      <w:r>
-        <w:rPr>
-          <w:sz w:val="24"/>
-          <w:szCs w:val="24"/>
-          <w:lang w:val="es-ES_tradnl"/>
-        </w:rPr>
-        <w:t>Mensaje2= “Selecciona de casilla no permitida”.</w:t>
-      </w:r>
-    </w:p>
-    <w:p>
-      <w:pPr>
-        <w:spacing w:after="120"/>
-        <w:rPr>
-          <w:sz w:val="24"/>
-          <w:szCs w:val="24"/>
-          <w:lang w:val="es-ES_tradnl"/>
-        </w:rPr>
-      </w:pPr>
-      <w:r>
-        <w:rPr>
-          <w:sz w:val="24"/>
-          <w:szCs w:val="24"/>
-          <w:lang w:val="es-ES_tradnl"/>
-        </w:rPr>
-        <w:t xml:space="preserve">Mensaje 3= “Finalizo juego Gano </w:t>
-      </w:r>
-      <w:r>
-        <w:rPr>
-          <w:sz w:val="24"/>
-          <w:szCs w:val="24"/>
-          <w:lang w:val="es-ES_tradnl"/>
-        </w:rPr>
-        <w:t>Jugador “+Jugador</w:t>
-      </w:r>
-      <w:r>
-        <w:rPr>
-          <w:sz w:val="24"/>
-          <w:szCs w:val="24"/>
-          <w:lang w:val="es-ES_tradnl"/>
-        </w:rPr>
-        <w:t xml:space="preserve"> Ganador.</w:t>
-      </w:r>
-    </w:p>
-    <w:p>
-      <w:pPr>
-        <w:spacing w:after="120"/>
-        <w:rPr>
-          <w:sz w:val="24"/>
-          <w:szCs w:val="24"/>
-          <w:lang w:val="es-ES_tradnl"/>
-        </w:rPr>
-      </w:pPr>
-      <w:r>
-        <w:rPr>
-          <w:sz w:val="24"/>
-          <w:szCs w:val="24"/>
-          <w:lang w:val="es-ES_tradnl"/>
-        </w:rPr>
-        <w:t>Mensaje 4=” Esta seguro que desea terminar el juego”.</w:t>
-      </w:r>
-    </w:p>
-    <w:p>
-      <w:pPr>
-        <w:spacing w:after="120"/>
-        <w:rPr>
-          <w:sz w:val="24"/>
-          <w:szCs w:val="24"/>
-          <w:lang w:val="es-ES_tradnl"/>
-        </w:rPr>
-      </w:pPr>
-      <w:r>
-        <w:rPr>
-          <w:sz w:val="24"/>
-          <w:szCs w:val="24"/>
-          <w:lang w:val="es-ES_tradnl"/>
-        </w:rPr>
-        <w:t xml:space="preserve">Mensaje5 </w:t>
-      </w:r>
-      <w:r>
-        <w:rPr>
-          <w:sz w:val="24"/>
-          <w:szCs w:val="24"/>
-          <w:lang w:val="es-ES_tradnl"/>
-        </w:rPr>
-        <w:t>=” Tiempo</w:t>
-      </w:r>
-      <w:r>
-        <w:rPr>
-          <w:sz w:val="24"/>
-          <w:szCs w:val="24"/>
-          <w:lang w:val="es-ES_tradnl"/>
-        </w:rPr>
-        <w:t xml:space="preserve"> de espera agotado”.</w:t>
-      </w:r>
-    </w:p>
-    <w:p>
-      <w:pPr>
-        <w:spacing w:after="120"/>
-        <w:rPr>
-          <w:sz w:val="24"/>
-          <w:szCs w:val="24"/>
-          <w:lang w:val="es-ES_tradnl"/>
-        </w:rPr>
-      </w:pPr>
-      <w:r>
-        <w:rPr>
-          <w:sz w:val="24"/>
-          <w:szCs w:val="24"/>
-          <w:lang w:val="es-ES_tradnl"/>
-        </w:rPr>
-        <w:t xml:space="preserve">Mensaje6 </w:t>
-      </w:r>
-      <w:proofErr w:type="gramStart"/>
-      <w:r>
-        <w:rPr>
-          <w:sz w:val="24"/>
-          <w:szCs w:val="24"/>
-          <w:lang w:val="es-ES_tradnl"/>
-        </w:rPr>
-        <w:t>=”Jugada</w:t>
-      </w:r>
-      <w:proofErr w:type="gramEnd"/>
-      <w:r>
-        <w:rPr>
-          <w:sz w:val="24"/>
-          <w:szCs w:val="24"/>
-          <w:lang w:val="es-ES_tradnl"/>
-        </w:rPr>
-        <w:t xml:space="preserve"> no permitida”</w:t>
-      </w:r>
-    </w:p>
-    <w:p>
-      <w:pPr>
-        <w:spacing w:after="120"/>
-        <w:rPr>
-          <w:color w:val="0070C0"/>
-          <w:lang w:val="es-AR"/>
-        </w:rPr>
-      </w:pPr>
-    </w:p>
-    <w:p>
-      <w:pPr>
-        <w:spacing w:after="120"/>
-        <w:rPr>
-          <w:color w:val="0070C0"/>
-          <w:lang w:val="es-AR"/>
-        </w:rPr>
-      </w:pPr>
-    </w:p>
-    <w:p>
-      <w:pPr>
-        <w:pStyle w:val="PrimeraLinea"/>
+        <w:t>Movimiento de Desplazamiento</w:t>
+      </w:r>
+    </w:p>
+    <w:p>
+      <w:pPr>
+        <w:pStyle w:val="TerceraLinea"/>
         <w:rPr>
           <w:rStyle w:val="Strong"/>
           <w:b/>
           <w:bCs w:val="0"/>
         </w:rPr>
       </w:pPr>
-      <w:bookmarkStart w:id="7" w:name="_Toc461449991"/>
       <w:r>
         <w:rPr>
           <w:rStyle w:val="Strong"/>
           <w:b/>
           <w:bCs w:val="0"/>
         </w:rPr>
-        <w:t>SRS</w:t>
-      </w:r>
-      <w:bookmarkEnd w:id="7"/>
+        <w:t>Diagrama de casos de uso del paquete</w:t>
+      </w:r>
     </w:p>
     <w:p>
       <w:pPr>
         <w:spacing w:after="120"/>
+        <w:jc w:val="center"/>
         <w:rPr>
           <w:color w:val="0070C0"/>
           <w:lang w:val="es-AR"/>
@@ -11328,41 +11217,866 @@
       </w:pPr>
       <w:r>
         <w:rPr>
+          <w:noProof/>
+        </w:rPr>
+        <w:pict w14:anchorId="4B82B5C2">
+          <v:shape id="_x0000_i1037" type="#_x0000_t75" style="width:285pt;height:78pt;visibility:visible;mso-wrap-style:square">
+            <v:imagedata r:id="rId11" o:title=""/>
+          </v:shape>
+        </w:pict>
+      </w:r>
+    </w:p>
+    <w:p>
+      <w:pPr>
+        <w:spacing w:after="120"/>
+        <w:rPr>
           <w:color w:val="0070C0"/>
           <w:lang w:val="es-AR"/>
         </w:rPr>
-        <w:t>[</w:t>
-      </w:r>
-      <w:proofErr w:type="gramStart"/>
+      </w:pPr>
+    </w:p>
+    <w:p>
+      <w:pPr>
+        <w:pStyle w:val="TerceraLinea"/>
+      </w:pPr>
+      <w:r>
+        <w:t>Especificaciones de casos de uso</w:t>
+      </w:r>
+    </w:p>
+    <w:p>
+      <w:pPr>
+        <w:pStyle w:val="TerceraLinea"/>
+        <w:numPr>
+          <w:ilvl w:val="3"/>
+          <w:numId w:val="1"/>
+        </w:numPr>
+      </w:pPr>
+      <w:r>
+        <w:t>CU1</w:t>
+      </w:r>
+      <w:r>
+        <w:t>3</w:t>
+      </w:r>
+      <w:r>
+        <w:t xml:space="preserve">: </w:t>
+      </w:r>
+      <w:r>
+        <w:t>Realiza Movimiento</w:t>
+      </w:r>
+    </w:p>
+    <w:p>
+      <w:pPr>
+        <w:numPr>
+          <w:ilvl w:val="1"/>
+          <w:numId w:val="2"/>
+        </w:numPr>
+        <w:spacing w:after="120" w:line="256" w:lineRule="auto"/>
+        <w:ind w:left="1434" w:hanging="357"/>
+        <w:rPr>
+          <w:sz w:val="24"/>
+          <w:szCs w:val="24"/>
+          <w:lang w:val="es-ES_tradnl"/>
+        </w:rPr>
+      </w:pPr>
+      <w:r>
+        <w:rPr>
+          <w:sz w:val="24"/>
+          <w:szCs w:val="24"/>
+          <w:lang w:val="es-ES_tradnl"/>
+        </w:rPr>
+        <w:t>Historial de versiones del CU:</w:t>
+      </w:r>
+    </w:p>
+    <w:tbl>
+      <w:tblPr>
+        <w:tblW w:w="0" w:type="auto"/>
+        <w:tblInd w:w="648" w:type="dxa"/>
+        <w:tblBorders>
+          <w:top w:val="single" w:sz="4" w:space="0" w:color="auto"/>
+          <w:left w:val="single" w:sz="4" w:space="0" w:color="auto"/>
+          <w:bottom w:val="single" w:sz="4" w:space="0" w:color="auto"/>
+          <w:right w:val="single" w:sz="4" w:space="0" w:color="auto"/>
+          <w:insideH w:val="single" w:sz="4" w:space="0" w:color="auto"/>
+          <w:insideV w:val="single" w:sz="4" w:space="0" w:color="auto"/>
+        </w:tblBorders>
+        <w:tblLook w:val="01E0" w:firstRow="1" w:lastRow="1" w:firstColumn="1" w:lastColumn="1" w:noHBand="0" w:noVBand="0"/>
+      </w:tblPr>
+      <w:tblGrid>
+        <w:gridCol w:w="997"/>
+        <w:gridCol w:w="1497"/>
+        <w:gridCol w:w="3101"/>
+        <w:gridCol w:w="2585"/>
+      </w:tblGrid>
+      <w:tr>
+        <w:tc>
+          <w:tcPr>
+            <w:tcW w:w="997" w:type="dxa"/>
+            <w:tcBorders>
+              <w:top w:val="single" w:sz="4" w:space="0" w:color="auto"/>
+              <w:left w:val="single" w:sz="4" w:space="0" w:color="auto"/>
+              <w:bottom w:val="single" w:sz="4" w:space="0" w:color="auto"/>
+              <w:right w:val="single" w:sz="4" w:space="0" w:color="auto"/>
+            </w:tcBorders>
+            <w:hideMark/>
+          </w:tcPr>
+          <w:p>
+            <w:pPr>
+              <w:rPr>
+                <w:sz w:val="24"/>
+                <w:szCs w:val="24"/>
+                <w:lang w:val="es-ES_tradnl"/>
+              </w:rPr>
+            </w:pPr>
+            <w:r>
+              <w:rPr>
+                <w:sz w:val="24"/>
+                <w:szCs w:val="24"/>
+                <w:lang w:val="es-ES_tradnl"/>
+              </w:rPr>
+              <w:t>Versión</w:t>
+            </w:r>
+          </w:p>
+        </w:tc>
+        <w:tc>
+          <w:tcPr>
+            <w:tcW w:w="1497" w:type="dxa"/>
+            <w:tcBorders>
+              <w:top w:val="single" w:sz="4" w:space="0" w:color="auto"/>
+              <w:left w:val="single" w:sz="4" w:space="0" w:color="auto"/>
+              <w:bottom w:val="single" w:sz="4" w:space="0" w:color="auto"/>
+              <w:right w:val="single" w:sz="4" w:space="0" w:color="auto"/>
+            </w:tcBorders>
+            <w:hideMark/>
+          </w:tcPr>
+          <w:p>
+            <w:pPr>
+              <w:rPr>
+                <w:sz w:val="24"/>
+                <w:szCs w:val="24"/>
+                <w:lang w:val="es-ES_tradnl"/>
+              </w:rPr>
+            </w:pPr>
+            <w:r>
+              <w:rPr>
+                <w:sz w:val="24"/>
+                <w:szCs w:val="24"/>
+                <w:lang w:val="es-ES_tradnl"/>
+              </w:rPr>
+              <w:t>Fecha</w:t>
+            </w:r>
+          </w:p>
+        </w:tc>
+        <w:tc>
+          <w:tcPr>
+            <w:tcW w:w="3101" w:type="dxa"/>
+            <w:tcBorders>
+              <w:top w:val="single" w:sz="4" w:space="0" w:color="auto"/>
+              <w:left w:val="single" w:sz="4" w:space="0" w:color="auto"/>
+              <w:bottom w:val="single" w:sz="4" w:space="0" w:color="auto"/>
+              <w:right w:val="single" w:sz="4" w:space="0" w:color="auto"/>
+            </w:tcBorders>
+            <w:hideMark/>
+          </w:tcPr>
+          <w:p>
+            <w:pPr>
+              <w:rPr>
+                <w:sz w:val="24"/>
+                <w:szCs w:val="24"/>
+                <w:lang w:val="es-ES_tradnl"/>
+              </w:rPr>
+            </w:pPr>
+            <w:r>
+              <w:rPr>
+                <w:sz w:val="24"/>
+                <w:szCs w:val="24"/>
+                <w:lang w:val="es-ES_tradnl"/>
+              </w:rPr>
+              <w:t>Descripción</w:t>
+            </w:r>
+          </w:p>
+        </w:tc>
+        <w:tc>
+          <w:tcPr>
+            <w:tcW w:w="2585" w:type="dxa"/>
+            <w:tcBorders>
+              <w:top w:val="single" w:sz="4" w:space="0" w:color="auto"/>
+              <w:left w:val="single" w:sz="4" w:space="0" w:color="auto"/>
+              <w:bottom w:val="single" w:sz="4" w:space="0" w:color="auto"/>
+              <w:right w:val="single" w:sz="4" w:space="0" w:color="auto"/>
+            </w:tcBorders>
+            <w:hideMark/>
+          </w:tcPr>
+          <w:p>
+            <w:pPr>
+              <w:rPr>
+                <w:sz w:val="24"/>
+                <w:szCs w:val="24"/>
+                <w:lang w:val="es-ES_tradnl"/>
+              </w:rPr>
+            </w:pPr>
+            <w:r>
+              <w:rPr>
+                <w:sz w:val="24"/>
+                <w:szCs w:val="24"/>
+                <w:lang w:val="es-ES_tradnl"/>
+              </w:rPr>
+              <w:t>Autor</w:t>
+            </w:r>
+          </w:p>
+        </w:tc>
+      </w:tr>
+      <w:tr>
+        <w:tc>
+          <w:tcPr>
+            <w:tcW w:w="997" w:type="dxa"/>
+            <w:tcBorders>
+              <w:top w:val="single" w:sz="4" w:space="0" w:color="auto"/>
+              <w:left w:val="single" w:sz="4" w:space="0" w:color="auto"/>
+              <w:bottom w:val="single" w:sz="4" w:space="0" w:color="auto"/>
+              <w:right w:val="single" w:sz="4" w:space="0" w:color="auto"/>
+            </w:tcBorders>
+            <w:hideMark/>
+          </w:tcPr>
+          <w:p>
+            <w:pPr>
+              <w:spacing w:after="120"/>
+              <w:rPr>
+                <w:lang w:val="es-AR"/>
+              </w:rPr>
+            </w:pPr>
+            <w:r>
+              <w:rPr>
+                <w:lang w:val="es-AR"/>
+              </w:rPr>
+              <w:t>1.0</w:t>
+            </w:r>
+          </w:p>
+        </w:tc>
+        <w:tc>
+          <w:tcPr>
+            <w:tcW w:w="1497" w:type="dxa"/>
+            <w:tcBorders>
+              <w:top w:val="single" w:sz="4" w:space="0" w:color="auto"/>
+              <w:left w:val="single" w:sz="4" w:space="0" w:color="auto"/>
+              <w:bottom w:val="single" w:sz="4" w:space="0" w:color="auto"/>
+              <w:right w:val="single" w:sz="4" w:space="0" w:color="auto"/>
+            </w:tcBorders>
+            <w:hideMark/>
+          </w:tcPr>
+          <w:p>
+            <w:pPr>
+              <w:spacing w:after="120"/>
+              <w:rPr>
+                <w:lang w:val="es-AR"/>
+              </w:rPr>
+            </w:pPr>
+            <w:r>
+              <w:rPr>
+                <w:lang w:val="es-AR"/>
+              </w:rPr>
+              <w:t>11</w:t>
+            </w:r>
+            <w:r>
+              <w:rPr>
+                <w:lang w:val="es-AR"/>
+              </w:rPr>
+              <w:t>/1</w:t>
+            </w:r>
+            <w:r>
+              <w:rPr>
+                <w:lang w:val="es-AR"/>
+              </w:rPr>
+              <w:t>2</w:t>
+            </w:r>
+            <w:r>
+              <w:rPr>
+                <w:lang w:val="es-AR"/>
+              </w:rPr>
+              <w:t>/2021</w:t>
+            </w:r>
+          </w:p>
+        </w:tc>
+        <w:tc>
+          <w:tcPr>
+            <w:tcW w:w="3101" w:type="dxa"/>
+            <w:tcBorders>
+              <w:top w:val="single" w:sz="4" w:space="0" w:color="auto"/>
+              <w:left w:val="single" w:sz="4" w:space="0" w:color="auto"/>
+              <w:bottom w:val="single" w:sz="4" w:space="0" w:color="auto"/>
+              <w:right w:val="single" w:sz="4" w:space="0" w:color="auto"/>
+            </w:tcBorders>
+            <w:hideMark/>
+          </w:tcPr>
+          <w:p>
+            <w:pPr>
+              <w:spacing w:after="120"/>
+              <w:rPr>
+                <w:lang w:val="es-AR"/>
+              </w:rPr>
+            </w:pPr>
+            <w:r>
+              <w:rPr>
+                <w:lang w:val="es-AR"/>
+              </w:rPr>
+              <w:t>Creación de Documento</w:t>
+            </w:r>
+          </w:p>
+        </w:tc>
+        <w:tc>
+          <w:tcPr>
+            <w:tcW w:w="2585" w:type="dxa"/>
+            <w:tcBorders>
+              <w:top w:val="single" w:sz="4" w:space="0" w:color="auto"/>
+              <w:left w:val="single" w:sz="4" w:space="0" w:color="auto"/>
+              <w:bottom w:val="single" w:sz="4" w:space="0" w:color="auto"/>
+              <w:right w:val="single" w:sz="4" w:space="0" w:color="auto"/>
+            </w:tcBorders>
+            <w:hideMark/>
+          </w:tcPr>
+          <w:p>
+            <w:pPr>
+              <w:spacing w:after="120"/>
+              <w:rPr>
+                <w:lang w:val="es-AR"/>
+              </w:rPr>
+            </w:pPr>
+            <w:r>
+              <w:rPr>
+                <w:lang w:val="es-AR"/>
+              </w:rPr>
+              <w:t>Salvador Cirino Castrovinci</w:t>
+            </w:r>
+          </w:p>
+        </w:tc>
+      </w:tr>
+    </w:tbl>
+    <w:p>
+      <w:pPr>
+        <w:spacing w:after="120" w:line="256" w:lineRule="auto"/>
+        <w:rPr>
+          <w:sz w:val="16"/>
+          <w:szCs w:val="16"/>
+          <w:lang w:val="es-ES_tradnl" w:eastAsia="es-ES"/>
+        </w:rPr>
+      </w:pPr>
+    </w:p>
+    <w:p>
+      <w:pPr>
+        <w:numPr>
+          <w:ilvl w:val="1"/>
+          <w:numId w:val="2"/>
+        </w:numPr>
+        <w:spacing w:after="120" w:line="256" w:lineRule="auto"/>
+        <w:ind w:left="1434" w:hanging="357"/>
+        <w:rPr>
+          <w:sz w:val="24"/>
+          <w:szCs w:val="24"/>
+          <w:lang w:val="es-ES_tradnl"/>
+        </w:rPr>
+      </w:pPr>
+      <w:r>
+        <w:rPr>
+          <w:sz w:val="24"/>
+          <w:szCs w:val="24"/>
+          <w:lang w:val="es-ES_tradnl"/>
+        </w:rPr>
+        <w:t xml:space="preserve">Descripción: </w:t>
+      </w:r>
+    </w:p>
+    <w:p>
+      <w:pPr>
+        <w:numPr>
+          <w:ilvl w:val="1"/>
+          <w:numId w:val="2"/>
+        </w:numPr>
+        <w:spacing w:after="120" w:line="256" w:lineRule="auto"/>
+        <w:ind w:left="1434" w:hanging="357"/>
+        <w:rPr>
+          <w:sz w:val="24"/>
+          <w:szCs w:val="24"/>
+          <w:lang w:val="es-ES_tradnl"/>
+        </w:rPr>
+      </w:pPr>
+      <w:r>
+        <w:rPr>
+          <w:sz w:val="24"/>
+          <w:szCs w:val="24"/>
+          <w:lang w:val="es-ES_tradnl"/>
+        </w:rPr>
+        <w:t>Actores:</w:t>
+      </w:r>
       <w:r>
         <w:rPr>
           <w:color w:val="0070C0"/>
           <w:lang w:val="es-AR"/>
         </w:rPr>
-        <w:t>Link</w:t>
+        <w:t xml:space="preserve"> </w:t>
+      </w:r>
+    </w:p>
+    <w:p>
+      <w:pPr>
+        <w:numPr>
+          <w:ilvl w:val="1"/>
+          <w:numId w:val="2"/>
+        </w:numPr>
+        <w:spacing w:after="120" w:line="256" w:lineRule="auto"/>
+        <w:ind w:left="1434" w:hanging="357"/>
+        <w:rPr>
+          <w:sz w:val="24"/>
+          <w:szCs w:val="24"/>
+          <w:lang w:val="es-ES_tradnl"/>
+        </w:rPr>
+      </w:pPr>
+      <w:r>
+        <w:rPr>
+          <w:sz w:val="24"/>
+          <w:szCs w:val="24"/>
+          <w:lang w:val="es-ES_tradnl"/>
+        </w:rPr>
+        <w:t xml:space="preserve">Precondiciones: </w:t>
+      </w:r>
+    </w:p>
+    <w:p>
+      <w:pPr>
+        <w:numPr>
+          <w:ilvl w:val="1"/>
+          <w:numId w:val="2"/>
+        </w:numPr>
+        <w:spacing w:after="120" w:line="256" w:lineRule="auto"/>
+        <w:ind w:left="1434" w:hanging="357"/>
+        <w:rPr>
+          <w:sz w:val="24"/>
+          <w:szCs w:val="24"/>
+          <w:lang w:val="es-ES_tradnl"/>
+        </w:rPr>
+      </w:pPr>
+      <w:r>
+        <w:rPr>
+          <w:sz w:val="24"/>
+          <w:szCs w:val="24"/>
+          <w:lang w:val="es-ES_tradnl"/>
+        </w:rPr>
+        <w:t xml:space="preserve">Flujo principal: </w:t>
+      </w:r>
+    </w:p>
+    <w:p>
+      <w:pPr>
+        <w:numPr>
+          <w:ilvl w:val="1"/>
+          <w:numId w:val="2"/>
+        </w:numPr>
+        <w:spacing w:after="120" w:line="256" w:lineRule="auto"/>
+        <w:ind w:left="1434" w:hanging="357"/>
+        <w:rPr>
+          <w:sz w:val="24"/>
+          <w:szCs w:val="24"/>
+          <w:lang w:val="es-ES_tradnl"/>
+        </w:rPr>
+      </w:pPr>
+      <w:r>
+        <w:rPr>
+          <w:sz w:val="24"/>
+          <w:szCs w:val="24"/>
+          <w:lang w:val="es-ES_tradnl"/>
+        </w:rPr>
+        <w:t xml:space="preserve">Flujos alternativos: </w:t>
+      </w:r>
+    </w:p>
+    <w:p>
+      <w:pPr>
+        <w:spacing w:after="120" w:line="256" w:lineRule="auto"/>
+        <w:ind w:left="1080"/>
+        <w:rPr>
+          <w:sz w:val="24"/>
+          <w:szCs w:val="24"/>
+          <w:lang w:val="es-ES_tradnl"/>
+        </w:rPr>
+      </w:pPr>
+      <w:r>
+        <w:rPr>
+          <w:sz w:val="24"/>
+          <w:szCs w:val="24"/>
+          <w:lang w:val="es-ES_tradnl"/>
+        </w:rPr>
+        <w:t>No Aplica</w:t>
+      </w:r>
+    </w:p>
+    <w:p>
+      <w:pPr>
+        <w:numPr>
+          <w:ilvl w:val="1"/>
+          <w:numId w:val="2"/>
+        </w:numPr>
+        <w:spacing w:after="120" w:line="256" w:lineRule="auto"/>
+        <w:ind w:left="1434" w:hanging="357"/>
+        <w:rPr>
+          <w:sz w:val="24"/>
+          <w:szCs w:val="24"/>
+          <w:lang w:val="es-ES_tradnl"/>
+        </w:rPr>
+      </w:pPr>
+      <w:r>
+        <w:rPr>
+          <w:sz w:val="24"/>
+          <w:szCs w:val="24"/>
+          <w:lang w:val="es-ES_tradnl"/>
+        </w:rPr>
+        <w:t xml:space="preserve">Excepciones:   </w:t>
+      </w:r>
+    </w:p>
+    <w:p>
+      <w:pPr>
+        <w:pStyle w:val="ListParagraph"/>
+        <w:ind w:left="1077"/>
+        <w:rPr>
+          <w:sz w:val="24"/>
+          <w:szCs w:val="24"/>
+          <w:lang w:val="es-ES_tradnl"/>
+        </w:rPr>
+      </w:pPr>
+      <w:r>
+        <w:rPr>
+          <w:sz w:val="24"/>
+          <w:szCs w:val="24"/>
+          <w:lang w:val="es-ES_tradnl"/>
+        </w:rPr>
+        <w:t>No Aplica</w:t>
+      </w:r>
+    </w:p>
+    <w:p>
+      <w:pPr>
+        <w:numPr>
+          <w:ilvl w:val="1"/>
+          <w:numId w:val="2"/>
+        </w:numPr>
+        <w:spacing w:after="120" w:line="256" w:lineRule="auto"/>
+        <w:ind w:left="1434" w:hanging="357"/>
+        <w:rPr>
+          <w:sz w:val="24"/>
+          <w:szCs w:val="24"/>
+          <w:lang w:val="es-ES_tradnl"/>
+        </w:rPr>
+      </w:pPr>
+      <w:r>
+        <w:rPr>
+          <w:sz w:val="24"/>
+          <w:szCs w:val="24"/>
+          <w:lang w:val="es-ES_tradnl"/>
+        </w:rPr>
+        <w:t xml:space="preserve">Postcondiciones:  </w:t>
+      </w:r>
+    </w:p>
+    <w:p>
+      <w:pPr>
+        <w:numPr>
+          <w:ilvl w:val="1"/>
+          <w:numId w:val="2"/>
+        </w:numPr>
+        <w:spacing w:after="60" w:line="256" w:lineRule="auto"/>
+        <w:ind w:left="1434" w:hanging="357"/>
+        <w:rPr>
+          <w:sz w:val="24"/>
+          <w:szCs w:val="24"/>
+          <w:lang w:val="es-ES_tradnl"/>
+        </w:rPr>
+      </w:pPr>
+      <w:r>
+        <w:rPr>
+          <w:sz w:val="24"/>
+          <w:szCs w:val="24"/>
+          <w:lang w:val="es-ES_tradnl"/>
+        </w:rPr>
+        <w:t xml:space="preserve">Requisitos complementarios: </w:t>
+      </w:r>
+    </w:p>
+    <w:p>
+      <w:pPr>
+        <w:spacing w:after="60" w:line="256" w:lineRule="auto"/>
+        <w:ind w:left="1077"/>
+        <w:rPr>
+          <w:sz w:val="24"/>
+          <w:szCs w:val="24"/>
+          <w:lang w:val="es-ES_tradnl"/>
+        </w:rPr>
+      </w:pPr>
+      <w:r>
+        <w:rPr>
+          <w:sz w:val="24"/>
+          <w:szCs w:val="24"/>
+          <w:lang w:val="es-ES_tradnl"/>
+        </w:rPr>
+        <w:t>No Aplica</w:t>
+      </w:r>
+    </w:p>
+    <w:p>
+      <w:pPr>
+        <w:spacing w:after="120" w:line="256" w:lineRule="auto"/>
+        <w:rPr>
+          <w:sz w:val="16"/>
+          <w:szCs w:val="16"/>
+          <w:lang w:val="es-ES_tradnl" w:eastAsia="es-ES"/>
+        </w:rPr>
+      </w:pPr>
+    </w:p>
+    <w:p>
+      <w:pPr>
+        <w:spacing w:after="120" w:line="256" w:lineRule="auto"/>
+        <w:rPr>
+          <w:sz w:val="16"/>
+          <w:szCs w:val="16"/>
+          <w:lang w:val="es-ES_tradnl" w:eastAsia="es-ES"/>
+        </w:rPr>
+      </w:pPr>
+    </w:p>
+    <w:p>
+      <w:pPr>
+        <w:spacing w:after="120" w:line="256" w:lineRule="auto"/>
+        <w:rPr>
+          <w:sz w:val="16"/>
+          <w:szCs w:val="16"/>
+          <w:lang w:val="es-ES_tradnl" w:eastAsia="es-ES"/>
+        </w:rPr>
+      </w:pPr>
+    </w:p>
+    <w:p>
+      <w:pPr>
+        <w:spacing w:after="120" w:line="256" w:lineRule="auto"/>
+        <w:rPr>
+          <w:sz w:val="16"/>
+          <w:szCs w:val="16"/>
+          <w:lang w:val="es-ES_tradnl" w:eastAsia="es-ES"/>
+        </w:rPr>
+      </w:pPr>
+    </w:p>
+    <w:p>
+      <w:pPr>
+        <w:spacing w:after="120" w:line="256" w:lineRule="auto"/>
+        <w:rPr>
+          <w:sz w:val="16"/>
+          <w:szCs w:val="16"/>
+          <w:lang w:val="es-ES_tradnl" w:eastAsia="es-ES"/>
+        </w:rPr>
+      </w:pPr>
+    </w:p>
+    <w:p>
+      <w:pPr>
+        <w:spacing w:after="120" w:line="256" w:lineRule="auto"/>
+        <w:rPr>
+          <w:sz w:val="16"/>
+          <w:szCs w:val="16"/>
+          <w:lang w:val="es-ES_tradnl" w:eastAsia="es-ES"/>
+        </w:rPr>
+      </w:pPr>
+    </w:p>
+    <w:p>
+      <w:pPr>
+        <w:pStyle w:val="PrimeraLinea"/>
+      </w:pPr>
+      <w:bookmarkStart w:id="6" w:name="_Toc461449990"/>
+      <w:r>
+        <w:t>Mensajes</w:t>
+      </w:r>
+      <w:bookmarkEnd w:id="6"/>
+    </w:p>
+    <w:p>
+      <w:pPr>
+        <w:spacing w:after="120"/>
+        <w:rPr>
+          <w:sz w:val="24"/>
+          <w:szCs w:val="24"/>
+          <w:lang w:val="es-ES_tradnl"/>
+        </w:rPr>
+      </w:pPr>
+      <w:r>
+        <w:rPr>
+          <w:sz w:val="24"/>
+          <w:szCs w:val="24"/>
+          <w:lang w:val="es-ES_tradnl"/>
+        </w:rPr>
+        <w:t>Mensaje1</w:t>
+      </w:r>
+      <w:r>
+        <w:rPr>
+          <w:sz w:val="24"/>
+          <w:szCs w:val="24"/>
+          <w:lang w:val="es-ES_tradnl"/>
+        </w:rPr>
+        <w:t>=” Selecciono</w:t>
+      </w:r>
+      <w:r>
+        <w:rPr>
+          <w:sz w:val="24"/>
+          <w:szCs w:val="24"/>
+          <w:lang w:val="es-ES_tradnl"/>
+        </w:rPr>
+        <w:t xml:space="preserve"> una ficha no permitida”</w:t>
+      </w:r>
+      <w:r>
+        <w:rPr>
+          <w:sz w:val="24"/>
+          <w:szCs w:val="24"/>
+          <w:lang w:val="es-ES_tradnl"/>
+        </w:rPr>
+        <w:t>.</w:t>
+      </w:r>
+    </w:p>
+    <w:p>
+      <w:pPr>
+        <w:spacing w:after="120"/>
+        <w:rPr>
+          <w:sz w:val="24"/>
+          <w:szCs w:val="24"/>
+          <w:lang w:val="es-ES_tradnl"/>
+        </w:rPr>
+      </w:pPr>
+      <w:r>
+        <w:rPr>
+          <w:sz w:val="24"/>
+          <w:szCs w:val="24"/>
+          <w:lang w:val="es-ES_tradnl"/>
+        </w:rPr>
+        <w:t>Mensaje2= “Selecciona de casilla no permitida”.</w:t>
+      </w:r>
+    </w:p>
+    <w:p>
+      <w:pPr>
+        <w:spacing w:after="120"/>
+        <w:rPr>
+          <w:sz w:val="24"/>
+          <w:szCs w:val="24"/>
+          <w:lang w:val="es-ES_tradnl"/>
+        </w:rPr>
+      </w:pPr>
+      <w:r>
+        <w:rPr>
+          <w:sz w:val="24"/>
+          <w:szCs w:val="24"/>
+          <w:lang w:val="es-ES_tradnl"/>
+        </w:rPr>
+        <w:t xml:space="preserve">Mensaje 3= “Finalizo juego Gano </w:t>
+      </w:r>
+      <w:r>
+        <w:rPr>
+          <w:sz w:val="24"/>
+          <w:szCs w:val="24"/>
+          <w:lang w:val="es-ES_tradnl"/>
+        </w:rPr>
+        <w:t>Jugador “+Jugador</w:t>
+      </w:r>
+      <w:r>
+        <w:rPr>
+          <w:sz w:val="24"/>
+          <w:szCs w:val="24"/>
+          <w:lang w:val="es-ES_tradnl"/>
+        </w:rPr>
+        <w:t xml:space="preserve"> Ganador.</w:t>
+      </w:r>
+    </w:p>
+    <w:p>
+      <w:pPr>
+        <w:spacing w:after="120"/>
+        <w:rPr>
+          <w:sz w:val="24"/>
+          <w:szCs w:val="24"/>
+          <w:lang w:val="es-ES_tradnl"/>
+        </w:rPr>
+      </w:pPr>
+      <w:r>
+        <w:rPr>
+          <w:sz w:val="24"/>
+          <w:szCs w:val="24"/>
+          <w:lang w:val="es-ES_tradnl"/>
+        </w:rPr>
+        <w:t>Mensaje 4=” Esta seguro que desea terminar el juego”.</w:t>
+      </w:r>
+    </w:p>
+    <w:p>
+      <w:pPr>
+        <w:spacing w:after="120"/>
+        <w:rPr>
+          <w:sz w:val="24"/>
+          <w:szCs w:val="24"/>
+          <w:lang w:val="es-ES_tradnl"/>
+        </w:rPr>
+      </w:pPr>
+      <w:r>
+        <w:rPr>
+          <w:sz w:val="24"/>
+          <w:szCs w:val="24"/>
+          <w:lang w:val="es-ES_tradnl"/>
+        </w:rPr>
+        <w:t xml:space="preserve">Mensaje5 </w:t>
+      </w:r>
+      <w:r>
+        <w:rPr>
+          <w:sz w:val="24"/>
+          <w:szCs w:val="24"/>
+          <w:lang w:val="es-ES_tradnl"/>
+        </w:rPr>
+        <w:t>=” Tiempo</w:t>
+      </w:r>
+      <w:r>
+        <w:rPr>
+          <w:sz w:val="24"/>
+          <w:szCs w:val="24"/>
+          <w:lang w:val="es-ES_tradnl"/>
+        </w:rPr>
+        <w:t xml:space="preserve"> de espera agotado”.</w:t>
+      </w:r>
+    </w:p>
+    <w:p>
+      <w:pPr>
+        <w:spacing w:after="120"/>
+        <w:rPr>
+          <w:sz w:val="24"/>
+          <w:szCs w:val="24"/>
+          <w:lang w:val="es-ES_tradnl"/>
+        </w:rPr>
+      </w:pPr>
+      <w:r>
+        <w:rPr>
+          <w:sz w:val="24"/>
+          <w:szCs w:val="24"/>
+          <w:lang w:val="es-ES_tradnl"/>
+        </w:rPr>
+        <w:t xml:space="preserve">Mensaje6 </w:t>
+      </w:r>
+      <w:proofErr w:type="gramStart"/>
+      <w:r>
+        <w:rPr>
+          <w:sz w:val="24"/>
+          <w:szCs w:val="24"/>
+          <w:lang w:val="es-ES_tradnl"/>
+        </w:rPr>
+        <w:t>=”Jugada</w:t>
       </w:r>
       <w:proofErr w:type="gramEnd"/>
       <w:r>
+        <w:rPr>
+          <w:sz w:val="24"/>
+          <w:szCs w:val="24"/>
+          <w:lang w:val="es-ES_tradnl"/>
+        </w:rPr>
+        <w:t xml:space="preserve"> no permitida”</w:t>
+      </w:r>
+    </w:p>
+    <w:p>
+      <w:pPr>
+        <w:spacing w:after="120"/>
         <w:rPr>
           <w:color w:val="0070C0"/>
           <w:lang w:val="es-AR"/>
         </w:rPr>
-        <w:t xml:space="preserve"> a la versión de la SRS con la cual está alienado el presente documento</w:t>
-      </w:r>
-      <w:r>
+      </w:pPr>
+    </w:p>
+    <w:p>
+      <w:pPr>
+        <w:spacing w:after="120"/>
         <w:rPr>
           <w:color w:val="0070C0"/>
           <w:lang w:val="es-AR"/>
         </w:rPr>
-        <w:t>.</w:t>
-      </w:r>
-      <w:r>
-        <w:rPr>
-          <w:color w:val="0070C0"/>
-          <w:lang w:val="es-AR"/>
-        </w:rPr>
-        <w:t>]</w:t>
-      </w:r>
+      </w:pPr>
     </w:p>
     <w:p>
       <w:pPr>
@@ -11373,29 +12087,95 @@
           <w:bCs w:val="0"/>
         </w:rPr>
       </w:pPr>
-      <w:bookmarkStart w:id="8" w:name="_Toc461449992"/>
+      <w:bookmarkStart w:id="7" w:name="_Toc461449991"/>
       <w:r>
         <w:rPr>
           <w:rStyle w:val="Strong"/>
           <w:b/>
           <w:bCs w:val="0"/>
         </w:rPr>
-        <w:t>Matri</w:t>
-      </w:r>
-      <w:r>
+        <w:t>SRS</w:t>
+      </w:r>
+      <w:bookmarkEnd w:id="7"/>
+    </w:p>
+    <w:p>
+      <w:pPr>
+        <w:spacing w:after="120"/>
+        <w:rPr>
+          <w:color w:val="0070C0"/>
+          <w:lang w:val="es-AR"/>
+        </w:rPr>
+      </w:pPr>
+      <w:r>
+        <w:rPr>
+          <w:color w:val="0070C0"/>
+          <w:lang w:val="es-AR"/>
+        </w:rPr>
+        <w:t>[</w:t>
+      </w:r>
+      <w:proofErr w:type="gramStart"/>
+      <w:r>
+        <w:rPr>
+          <w:color w:val="0070C0"/>
+          <w:lang w:val="es-AR"/>
+        </w:rPr>
+        <w:t>Link</w:t>
+      </w:r>
+      <w:proofErr w:type="gramEnd"/>
+      <w:r>
+        <w:rPr>
+          <w:color w:val="0070C0"/>
+          <w:lang w:val="es-AR"/>
+        </w:rPr>
+        <w:t xml:space="preserve"> a la versión de la SRS con la cual está alienado el presente documento</w:t>
+      </w:r>
+      <w:r>
+        <w:rPr>
+          <w:color w:val="0070C0"/>
+          <w:lang w:val="es-AR"/>
+        </w:rPr>
+        <w:t>.</w:t>
+      </w:r>
+      <w:r>
+        <w:rPr>
+          <w:color w:val="0070C0"/>
+          <w:lang w:val="es-AR"/>
+        </w:rPr>
+        <w:t>]</w:t>
+      </w:r>
+    </w:p>
+    <w:p>
+      <w:pPr>
+        <w:pStyle w:val="PrimeraLinea"/>
         <w:rPr>
           <w:rStyle w:val="Strong"/>
           <w:b/>
           <w:bCs w:val="0"/>
         </w:rPr>
-        <w:t>ces</w:t>
-      </w:r>
+      </w:pPr>
+      <w:bookmarkStart w:id="8" w:name="_Toc461449992"/>
       <w:r>
         <w:rPr>
           <w:rStyle w:val="Strong"/>
           <w:b/>
           <w:bCs w:val="0"/>
         </w:rPr>
+        <w:t>Matri</w:t>
+      </w:r>
+      <w:r>
+        <w:rPr>
+          <w:rStyle w:val="Strong"/>
+          <w:b/>
+          <w:bCs w:val="0"/>
+        </w:rPr>
+        <w:t>ces</w:t>
+      </w:r>
+      <w:r>
+        <w:rPr>
+          <w:rStyle w:val="Strong"/>
+          <w:b/>
+          <w:bCs w:val="0"/>
+        </w:rPr>
         <w:t xml:space="preserve"> requisitos/casos de uso</w:t>
       </w:r>
       <w:bookmarkEnd w:id="8"/>
@@ -11455,8 +12235,8 @@
       </w:r>
     </w:p>
     <w:sectPr>
-      <w:headerReference w:type="default" r:id="rId11"/>
-      <w:footerReference w:type="default" r:id="rId12"/>
+      <w:headerReference w:type="default" r:id="rId12"/>
+      <w:footerReference w:type="default" r:id="rId13"/>
       <w:pgSz w:w="12240" w:h="15840"/>
       <w:pgMar w:top="1440" w:right="1440" w:bottom="1440" w:left="1440" w:header="720" w:footer="720" w:gutter="0"/>
       <w:cols w:space="720"/>
@@ -11492,13 +12272,8 @@
       <w:pStyle w:val="Footer"/>
       <w:jc w:val="right"/>
     </w:pPr>
-    <w:proofErr w:type="spellStart"/>
     <w:r>
-      <w:t>Página</w:t>
-    </w:r>
-    <w:proofErr w:type="spellEnd"/>
-    <w:r>
-      <w:t xml:space="preserve"> </w:t>
+      <w:t xml:space="preserve">Página </w:t>
     </w:r>
     <w:r>
       <w:fldChar w:fldCharType="begin"/>
@@ -11703,17 +12478,8 @@
         <w:rFonts w:cs="Arial"/>
         <w:color w:val="808080"/>
       </w:rPr>
-      <w:t xml:space="preserve">Anahi </w:t>
+      <w:t>Anahi Bazet</w:t>
     </w:r>
-    <w:proofErr w:type="spellStart"/>
-    <w:r>
-      <w:rPr>
-        <w:rFonts w:cs="Arial"/>
-        <w:color w:val="808080"/>
-      </w:rPr>
-      <w:t>Bazet</w:t>
-    </w:r>
-    <w:proofErr w:type="spellEnd"/>
   </w:p>
 </w:hdr>
 </file>

</xml_diff>